<commit_message>
Fin conclusiones y creaado aspectos de mejora
</commit_message>
<xml_diff>
--- a/Practica VIS plantilla.docx
+++ b/Practica VIS plantilla.docx
@@ -1,6 +1,6 @@
 
 <file path=word/document.xml><?xml version="1.0" encoding="utf-8"?>
-<w:document xmlns:wpc="http://schemas.microsoft.com/office/word/2010/wordprocessingCanvas" xmlns:cx="http://schemas.microsoft.com/office/drawing/2014/chartex" xmlns:cx1="http://schemas.microsoft.com/office/drawing/2015/9/8/chartex" xmlns:cx2="http://schemas.microsoft.com/office/drawing/2015/10/21/chartex" xmlns:cx3="http://schemas.microsoft.com/office/drawing/2016/5/9/chartex" xmlns:cx4="http://schemas.microsoft.com/office/drawing/2016/5/10/chartex" xmlns:cx5="http://schemas.microsoft.com/office/drawing/2016/5/11/chartex" xmlns:cx6="http://schemas.microsoft.com/office/drawing/2016/5/12/chartex" xmlns:cx7="http://schemas.microsoft.com/office/drawing/2016/5/13/chartex" xmlns:cx8="http://schemas.microsoft.com/office/drawing/2016/5/14/chartex" xmlns:mc="http://schemas.openxmlformats.org/markup-compatibility/2006" xmlns:aink="http://schemas.microsoft.com/office/drawing/2016/ink" xmlns:am3d="http://schemas.microsoft.com/office/drawing/2017/model3d" xmlns:o="urn:schemas-microsoft-com:office:office" xmlns:oel="http://schemas.microsoft.com/office/2019/extlst" xmlns:r="http://schemas.openxmlformats.org/officeDocument/2006/relationships" xmlns:m="http://schemas.openxmlformats.org/officeDocument/2006/math" xmlns:v="urn:schemas-microsoft-com:vml" xmlns:wp14="http://schemas.microsoft.com/office/word/2010/wordprocessingDrawing" xmlns:wp="http://schemas.openxmlformats.org/drawingml/2006/wordprocessingDrawing" xmlns:w10="urn:schemas-microsoft-com:office:word" xmlns:w="http://schemas.openxmlformats.org/wordprocessingml/2006/main" xmlns:w14="http://schemas.microsoft.com/office/word/2010/wordml" xmlns:w15="http://schemas.microsoft.com/office/word/2012/wordml" xmlns:w16cex="http://schemas.microsoft.com/office/word/2018/wordml/cex" xmlns:w16cid="http://schemas.microsoft.com/office/word/2016/wordml/cid" xmlns:w16="http://schemas.microsoft.com/office/word/2018/wordml" xmlns:w16du="http://schemas.microsoft.com/office/word/2023/wordml/word16du" xmlns:w16sdtdh="http://schemas.microsoft.com/office/word/2020/wordml/sdtdatahash" xmlns:w16sdtfl="http://schemas.microsoft.com/office/word/2024/wordml/sdtformatlock" xmlns:w16se="http://schemas.microsoft.com/office/word/2015/wordml/symex" xmlns:wpg="http://schemas.microsoft.com/office/word/2010/wordprocessingGroup" xmlns:wpi="http://schemas.microsoft.com/office/word/2010/wordprocessingInk" xmlns:wne="http://schemas.microsoft.com/office/word/2006/wordml" xmlns:wps="http://schemas.microsoft.com/office/word/2010/wordprocessingShape" mc:Ignorable="w14 w15 w16se w16cid w16 w16cex w16sdtdh w16sdtfl w16du wp14">
+<w:document xmlns:wpc="http://schemas.microsoft.com/office/word/2010/wordprocessingCanvas" xmlns:cx="http://schemas.microsoft.com/office/drawing/2014/chartex" xmlns:cx1="http://schemas.microsoft.com/office/drawing/2015/9/8/chartex" xmlns:cx2="http://schemas.microsoft.com/office/drawing/2015/10/21/chartex" xmlns:cx3="http://schemas.microsoft.com/office/drawing/2016/5/9/chartex" xmlns:cx4="http://schemas.microsoft.com/office/drawing/2016/5/10/chartex" xmlns:cx5="http://schemas.microsoft.com/office/drawing/2016/5/11/chartex" xmlns:cx6="http://schemas.microsoft.com/office/drawing/2016/5/12/chartex" xmlns:cx7="http://schemas.microsoft.com/office/drawing/2016/5/13/chartex" xmlns:cx8="http://schemas.microsoft.com/office/drawing/2016/5/14/chartex" xmlns:mc="http://schemas.openxmlformats.org/markup-compatibility/2006" xmlns:aink="http://schemas.microsoft.com/office/drawing/2016/ink" xmlns:am3d="http://schemas.microsoft.com/office/drawing/2017/model3d" xmlns:o="urn:schemas-microsoft-com:office:office" xmlns:oel="http://schemas.microsoft.com/office/2019/extlst" xmlns:r="http://schemas.openxmlformats.org/officeDocument/2006/relationships" xmlns:m="http://schemas.openxmlformats.org/officeDocument/2006/math" xmlns:v="urn:schemas-microsoft-com:vml" xmlns:wp14="http://schemas.microsoft.com/office/word/2010/wordprocessingDrawing" xmlns:wp="http://schemas.openxmlformats.org/drawingml/2006/wordprocessingDrawing" xmlns:w10="urn:schemas-microsoft-com:office:word" xmlns:w="http://schemas.openxmlformats.org/wordprocessingml/2006/main" xmlns:w14="http://schemas.microsoft.com/office/word/2010/wordml" xmlns:w15="http://schemas.microsoft.com/office/word/2012/wordml" xmlns:w16cex="http://schemas.microsoft.com/office/word/2018/wordml/cex" xmlns:w16cid="http://schemas.microsoft.com/office/word/2016/wordml/cid" xmlns:w16="http://schemas.microsoft.com/office/word/2018/wordml" xmlns:w16du="http://schemas.microsoft.com/office/word/2023/wordml/word16du" xmlns:w16sdtdh="http://schemas.microsoft.com/office/word/2020/wordml/sdtdatahash" xmlns:w16sdtfl="http://schemas.microsoft.com/office/word/2024/wordml/sdtformatlock" xmlns:w16se="http://schemas.microsoft.com/office/word/2015/wordml/symex" xmlns:wpg="http://schemas.microsoft.com/office/word/2010/wordprocessingGroup" xmlns:wpi="http://schemas.microsoft.com/office/word/2010/wordprocessingInk" xmlns:wne="http://schemas.microsoft.com/office/word/2006/wordml" xmlns:wps="http://schemas.microsoft.com/office/word/2010/wordprocessingShape" xmlns:a="http://schemas.openxmlformats.org/drawingml/2006/main" xmlns:pic="http://schemas.openxmlformats.org/drawingml/2006/picture" xmlns:a14="http://schemas.microsoft.com/office/drawing/2010/main" mc:Ignorable="w14 w15 w16se w16cid w16 w16cex w16sdtdh w16sdtfl w16du wp14">
   <w:body>
     <w:p>
       <w:pPr>
@@ -20,8 +20,21 @@
       </w:r>
     </w:p>
     <w:p>
-      <w:r>
-        <w:t>Grupo # ______________</w:t>
+      <w:pPr>
+        <w:pStyle w:val="Normal"/>
+        <w:suppressLineNumbers w:val="0"/>
+        <w:bidi w:val="0"/>
+        <w:spacing w:before="120" w:beforeAutospacing="off" w:after="120" w:afterAutospacing="off" w:line="259" w:lineRule="auto"/>
+        <w:ind w:left="0" w:right="0"/>
+        <w:jc w:val="left"/>
+      </w:pPr>
+      <w:r>
+        <w:rPr/>
+        <w:t xml:space="preserve">Grupo # </w:t>
+      </w:r>
+      <w:r>
+        <w:rPr/>
+        <w:t>VIS_6</w:t>
       </w:r>
     </w:p>
     <w:p/>
@@ -38,10 +51,10 @@
         <w:t>Problema</w:t>
       </w:r>
       <w:r>
+        <w:rPr/>
         <w:t xml:space="preserve"> (media página)</w:t>
       </w:r>
     </w:p>
-    <w:p/>
     <w:p>
       <w:pPr>
         <w:rPr>
@@ -89,19 +102,13 @@
         <w:pStyle w:val="Ttulo1"/>
       </w:pPr>
       <w:r>
+        <w:rPr/>
         <w:t>Abstracción de datos</w:t>
       </w:r>
       <w:r>
+        <w:rPr/>
         <w:t xml:space="preserve"> </w:t>
       </w:r>
-    </w:p>
-    <w:p>
-      <w:pPr>
-        <w:rPr>
-          <w:i/>
-          <w:iCs/>
-        </w:rPr>
-      </w:pPr>
     </w:p>
     <w:p>
       <w:pPr>
@@ -173,10 +180,10 @@
     <w:p/>
     <w:p>
       <w:r>
+        <w:rPr/>
         <w:t>Pacientes.xls</w:t>
       </w:r>
     </w:p>
-    <w:p/>
     <w:tbl>
       <w:tblPr>
         <w:tblStyle w:val="Tablaconcuadrcula"/>
@@ -6388,10 +6395,10 @@
           <w:tcPr>
             <w:tcW w:w="1555" w:type="dxa"/>
             <w:tcBorders>
-              <w:top w:val="single" w:sz="4" w:space="0" w:color="auto"/>
-              <w:left w:val="single" w:sz="4" w:space="0" w:color="auto"/>
-              <w:bottom w:val="single" w:sz="4" w:space="0" w:color="auto"/>
-              <w:right w:val="single" w:sz="4" w:space="0" w:color="auto"/>
+              <w:top w:val="single" w:color="auto" w:sz="4" w:space="0"/>
+              <w:left w:val="single" w:color="auto" w:sz="4" w:space="0"/>
+              <w:bottom w:val="single" w:color="auto" w:sz="4" w:space="0"/>
+              <w:right w:val="single" w:color="auto" w:sz="4" w:space="0"/>
             </w:tcBorders>
             <w:hideMark/>
           </w:tcPr>
@@ -6405,10 +6412,10 @@
           <w:tcPr>
             <w:tcW w:w="3260" w:type="dxa"/>
             <w:tcBorders>
-              <w:top w:val="single" w:sz="4" w:space="0" w:color="auto"/>
-              <w:left w:val="single" w:sz="4" w:space="0" w:color="auto"/>
-              <w:bottom w:val="single" w:sz="4" w:space="0" w:color="auto"/>
-              <w:right w:val="single" w:sz="4" w:space="0" w:color="auto"/>
+              <w:top w:val="single" w:color="auto" w:sz="4" w:space="0"/>
+              <w:left w:val="single" w:color="auto" w:sz="4" w:space="0"/>
+              <w:bottom w:val="single" w:color="auto" w:sz="4" w:space="0"/>
+              <w:right w:val="single" w:color="auto" w:sz="4" w:space="0"/>
             </w:tcBorders>
             <w:hideMark/>
           </w:tcPr>
@@ -6422,10 +6429,10 @@
           <w:tcPr>
             <w:tcW w:w="4201" w:type="dxa"/>
             <w:tcBorders>
-              <w:top w:val="single" w:sz="4" w:space="0" w:color="auto"/>
-              <w:left w:val="single" w:sz="4" w:space="0" w:color="auto"/>
-              <w:bottom w:val="single" w:sz="4" w:space="0" w:color="auto"/>
-              <w:right w:val="single" w:sz="4" w:space="0" w:color="auto"/>
+              <w:top w:val="single" w:color="auto" w:sz="4" w:space="0"/>
+              <w:left w:val="single" w:color="auto" w:sz="4" w:space="0"/>
+              <w:bottom w:val="single" w:color="auto" w:sz="4" w:space="0"/>
+              <w:right w:val="single" w:color="auto" w:sz="4" w:space="0"/>
             </w:tcBorders>
             <w:hideMark/>
           </w:tcPr>
@@ -6441,10 +6448,10 @@
           <w:tcPr>
             <w:tcW w:w="1555" w:type="dxa"/>
             <w:tcBorders>
-              <w:top w:val="single" w:sz="4" w:space="0" w:color="auto"/>
-              <w:left w:val="single" w:sz="4" w:space="0" w:color="auto"/>
-              <w:bottom w:val="single" w:sz="4" w:space="0" w:color="auto"/>
-              <w:right w:val="single" w:sz="4" w:space="0" w:color="auto"/>
+              <w:top w:val="single" w:color="auto" w:sz="4" w:space="0"/>
+              <w:left w:val="single" w:color="auto" w:sz="4" w:space="0"/>
+              <w:bottom w:val="single" w:color="auto" w:sz="4" w:space="0"/>
+              <w:right w:val="single" w:color="auto" w:sz="4" w:space="0"/>
             </w:tcBorders>
             <w:hideMark/>
           </w:tcPr>
@@ -6458,10 +6465,10 @@
           <w:tcPr>
             <w:tcW w:w="3260" w:type="dxa"/>
             <w:tcBorders>
-              <w:top w:val="single" w:sz="4" w:space="0" w:color="auto"/>
-              <w:left w:val="single" w:sz="4" w:space="0" w:color="auto"/>
-              <w:bottom w:val="single" w:sz="4" w:space="0" w:color="auto"/>
-              <w:right w:val="single" w:sz="4" w:space="0" w:color="auto"/>
+              <w:top w:val="single" w:color="auto" w:sz="4" w:space="0"/>
+              <w:left w:val="single" w:color="auto" w:sz="4" w:space="0"/>
+              <w:bottom w:val="single" w:color="auto" w:sz="4" w:space="0"/>
+              <w:right w:val="single" w:color="auto" w:sz="4" w:space="0"/>
             </w:tcBorders>
             <w:hideMark/>
           </w:tcPr>
@@ -6475,10 +6482,10 @@
           <w:tcPr>
             <w:tcW w:w="4201" w:type="dxa"/>
             <w:tcBorders>
-              <w:top w:val="single" w:sz="4" w:space="0" w:color="auto"/>
-              <w:left w:val="single" w:sz="4" w:space="0" w:color="auto"/>
-              <w:bottom w:val="single" w:sz="4" w:space="0" w:color="auto"/>
-              <w:right w:val="single" w:sz="4" w:space="0" w:color="auto"/>
+              <w:top w:val="single" w:color="auto" w:sz="4" w:space="0"/>
+              <w:left w:val="single" w:color="auto" w:sz="4" w:space="0"/>
+              <w:bottom w:val="single" w:color="auto" w:sz="4" w:space="0"/>
+              <w:right w:val="single" w:color="auto" w:sz="4" w:space="0"/>
             </w:tcBorders>
             <w:hideMark/>
           </w:tcPr>
@@ -6494,10 +6501,10 @@
           <w:tcPr>
             <w:tcW w:w="1555" w:type="dxa"/>
             <w:tcBorders>
-              <w:top w:val="single" w:sz="4" w:space="0" w:color="auto"/>
-              <w:left w:val="single" w:sz="4" w:space="0" w:color="auto"/>
-              <w:bottom w:val="single" w:sz="4" w:space="0" w:color="auto"/>
-              <w:right w:val="single" w:sz="4" w:space="0" w:color="auto"/>
+              <w:top w:val="single" w:color="auto" w:sz="4" w:space="0"/>
+              <w:left w:val="single" w:color="auto" w:sz="4" w:space="0"/>
+              <w:bottom w:val="single" w:color="auto" w:sz="4" w:space="0"/>
+              <w:right w:val="single" w:color="auto" w:sz="4" w:space="0"/>
             </w:tcBorders>
             <w:hideMark/>
           </w:tcPr>
@@ -6512,10 +6519,10 @@
           <w:tcPr>
             <w:tcW w:w="3260" w:type="dxa"/>
             <w:tcBorders>
-              <w:top w:val="single" w:sz="4" w:space="0" w:color="auto"/>
-              <w:left w:val="single" w:sz="4" w:space="0" w:color="auto"/>
-              <w:bottom w:val="single" w:sz="4" w:space="0" w:color="auto"/>
-              <w:right w:val="single" w:sz="4" w:space="0" w:color="auto"/>
+              <w:top w:val="single" w:color="auto" w:sz="4" w:space="0"/>
+              <w:left w:val="single" w:color="auto" w:sz="4" w:space="0"/>
+              <w:bottom w:val="single" w:color="auto" w:sz="4" w:space="0"/>
+              <w:right w:val="single" w:color="auto" w:sz="4" w:space="0"/>
             </w:tcBorders>
             <w:hideMark/>
           </w:tcPr>
@@ -6529,10 +6536,10 @@
           <w:tcPr>
             <w:tcW w:w="4201" w:type="dxa"/>
             <w:tcBorders>
-              <w:top w:val="single" w:sz="4" w:space="0" w:color="auto"/>
-              <w:left w:val="single" w:sz="4" w:space="0" w:color="auto"/>
-              <w:bottom w:val="single" w:sz="4" w:space="0" w:color="auto"/>
-              <w:right w:val="single" w:sz="4" w:space="0" w:color="auto"/>
+              <w:top w:val="single" w:color="auto" w:sz="4" w:space="0"/>
+              <w:left w:val="single" w:color="auto" w:sz="4" w:space="0"/>
+              <w:bottom w:val="single" w:color="auto" w:sz="4" w:space="0"/>
+              <w:right w:val="single" w:color="auto" w:sz="4" w:space="0"/>
             </w:tcBorders>
             <w:hideMark/>
           </w:tcPr>
@@ -6548,10 +6555,10 @@
           <w:tcPr>
             <w:tcW w:w="1555" w:type="dxa"/>
             <w:tcBorders>
-              <w:top w:val="single" w:sz="4" w:space="0" w:color="auto"/>
-              <w:left w:val="single" w:sz="4" w:space="0" w:color="auto"/>
-              <w:bottom w:val="single" w:sz="4" w:space="0" w:color="auto"/>
-              <w:right w:val="single" w:sz="4" w:space="0" w:color="auto"/>
+              <w:top w:val="single" w:color="auto" w:sz="4" w:space="0"/>
+              <w:left w:val="single" w:color="auto" w:sz="4" w:space="0"/>
+              <w:bottom w:val="single" w:color="auto" w:sz="4" w:space="0"/>
+              <w:right w:val="single" w:color="auto" w:sz="4" w:space="0"/>
             </w:tcBorders>
             <w:hideMark/>
           </w:tcPr>
@@ -6565,10 +6572,10 @@
           <w:tcPr>
             <w:tcW w:w="3260" w:type="dxa"/>
             <w:tcBorders>
-              <w:top w:val="single" w:sz="4" w:space="0" w:color="auto"/>
-              <w:left w:val="single" w:sz="4" w:space="0" w:color="auto"/>
-              <w:bottom w:val="single" w:sz="4" w:space="0" w:color="auto"/>
-              <w:right w:val="single" w:sz="4" w:space="0" w:color="auto"/>
+              <w:top w:val="single" w:color="auto" w:sz="4" w:space="0"/>
+              <w:left w:val="single" w:color="auto" w:sz="4" w:space="0"/>
+              <w:bottom w:val="single" w:color="auto" w:sz="4" w:space="0"/>
+              <w:right w:val="single" w:color="auto" w:sz="4" w:space="0"/>
             </w:tcBorders>
             <w:hideMark/>
           </w:tcPr>
@@ -6582,10 +6589,10 @@
           <w:tcPr>
             <w:tcW w:w="4201" w:type="dxa"/>
             <w:tcBorders>
-              <w:top w:val="single" w:sz="4" w:space="0" w:color="auto"/>
-              <w:left w:val="single" w:sz="4" w:space="0" w:color="auto"/>
-              <w:bottom w:val="single" w:sz="4" w:space="0" w:color="auto"/>
-              <w:right w:val="single" w:sz="4" w:space="0" w:color="auto"/>
+              <w:top w:val="single" w:color="auto" w:sz="4" w:space="0"/>
+              <w:left w:val="single" w:color="auto" w:sz="4" w:space="0"/>
+              <w:bottom w:val="single" w:color="auto" w:sz="4" w:space="0"/>
+              <w:right w:val="single" w:color="auto" w:sz="4" w:space="0"/>
             </w:tcBorders>
             <w:hideMark/>
           </w:tcPr>
@@ -6601,10 +6608,10 @@
           <w:tcPr>
             <w:tcW w:w="1555" w:type="dxa"/>
             <w:tcBorders>
-              <w:top w:val="single" w:sz="4" w:space="0" w:color="auto"/>
-              <w:left w:val="single" w:sz="4" w:space="0" w:color="auto"/>
-              <w:bottom w:val="single" w:sz="4" w:space="0" w:color="auto"/>
-              <w:right w:val="single" w:sz="4" w:space="0" w:color="auto"/>
+              <w:top w:val="single" w:color="auto" w:sz="4" w:space="0"/>
+              <w:left w:val="single" w:color="auto" w:sz="4" w:space="0"/>
+              <w:bottom w:val="single" w:color="auto" w:sz="4" w:space="0"/>
+              <w:right w:val="single" w:color="auto" w:sz="4" w:space="0"/>
             </w:tcBorders>
             <w:hideMark/>
           </w:tcPr>
@@ -6618,10 +6625,10 @@
           <w:tcPr>
             <w:tcW w:w="3260" w:type="dxa"/>
             <w:tcBorders>
-              <w:top w:val="single" w:sz="4" w:space="0" w:color="auto"/>
-              <w:left w:val="single" w:sz="4" w:space="0" w:color="auto"/>
-              <w:bottom w:val="single" w:sz="4" w:space="0" w:color="auto"/>
-              <w:right w:val="single" w:sz="4" w:space="0" w:color="auto"/>
+              <w:top w:val="single" w:color="auto" w:sz="4" w:space="0"/>
+              <w:left w:val="single" w:color="auto" w:sz="4" w:space="0"/>
+              <w:bottom w:val="single" w:color="auto" w:sz="4" w:space="0"/>
+              <w:right w:val="single" w:color="auto" w:sz="4" w:space="0"/>
             </w:tcBorders>
             <w:hideMark/>
           </w:tcPr>
@@ -6635,10 +6642,10 @@
           <w:tcPr>
             <w:tcW w:w="4201" w:type="dxa"/>
             <w:tcBorders>
-              <w:top w:val="single" w:sz="4" w:space="0" w:color="auto"/>
-              <w:left w:val="single" w:sz="4" w:space="0" w:color="auto"/>
-              <w:bottom w:val="single" w:sz="4" w:space="0" w:color="auto"/>
-              <w:right w:val="single" w:sz="4" w:space="0" w:color="auto"/>
+              <w:top w:val="single" w:color="auto" w:sz="4" w:space="0"/>
+              <w:left w:val="single" w:color="auto" w:sz="4" w:space="0"/>
+              <w:bottom w:val="single" w:color="auto" w:sz="4" w:space="0"/>
+              <w:right w:val="single" w:color="auto" w:sz="4" w:space="0"/>
             </w:tcBorders>
             <w:hideMark/>
           </w:tcPr>
@@ -6650,6 +6657,10 @@
         </w:tc>
       </w:tr>
     </w:tbl>
+    <w:p w14:noSpellErr="1"/>
+    <w:p/>
+    <w:p/>
+    <w:p/>
     <w:p/>
     <w:p>
       <w:pPr>
@@ -6680,10 +6691,10 @@
           <w:tcPr>
             <w:tcW w:w="2122" w:type="dxa"/>
             <w:tcBorders>
-              <w:top w:val="single" w:sz="4" w:space="0" w:color="auto"/>
-              <w:left w:val="single" w:sz="4" w:space="0" w:color="auto"/>
-              <w:bottom w:val="single" w:sz="4" w:space="0" w:color="auto"/>
-              <w:right w:val="single" w:sz="4" w:space="0" w:color="auto"/>
+              <w:top w:val="single" w:color="auto" w:sz="4" w:space="0"/>
+              <w:left w:val="single" w:color="auto" w:sz="4" w:space="0"/>
+              <w:bottom w:val="single" w:color="auto" w:sz="4" w:space="0"/>
+              <w:right w:val="single" w:color="auto" w:sz="4" w:space="0"/>
             </w:tcBorders>
             <w:hideMark/>
           </w:tcPr>
@@ -6709,10 +6720,10 @@
           <w:tcPr>
             <w:tcW w:w="2268" w:type="dxa"/>
             <w:tcBorders>
-              <w:top w:val="single" w:sz="4" w:space="0" w:color="auto"/>
-              <w:left w:val="single" w:sz="4" w:space="0" w:color="auto"/>
-              <w:bottom w:val="single" w:sz="4" w:space="0" w:color="auto"/>
-              <w:right w:val="single" w:sz="4" w:space="0" w:color="auto"/>
+              <w:top w:val="single" w:color="auto" w:sz="4" w:space="0"/>
+              <w:left w:val="single" w:color="auto" w:sz="4" w:space="0"/>
+              <w:bottom w:val="single" w:color="auto" w:sz="4" w:space="0"/>
+              <w:right w:val="single" w:color="auto" w:sz="4" w:space="0"/>
             </w:tcBorders>
             <w:hideMark/>
           </w:tcPr>
@@ -6784,10 +6795,10 @@
           <w:tcPr>
             <w:tcW w:w="4626" w:type="dxa"/>
             <w:tcBorders>
-              <w:top w:val="single" w:sz="4" w:space="0" w:color="auto"/>
-              <w:left w:val="single" w:sz="4" w:space="0" w:color="auto"/>
-              <w:bottom w:val="single" w:sz="4" w:space="0" w:color="auto"/>
-              <w:right w:val="single" w:sz="4" w:space="0" w:color="auto"/>
+              <w:top w:val="single" w:color="auto" w:sz="4" w:space="0"/>
+              <w:left w:val="single" w:color="auto" w:sz="4" w:space="0"/>
+              <w:bottom w:val="single" w:color="auto" w:sz="4" w:space="0"/>
+              <w:right w:val="single" w:color="auto" w:sz="4" w:space="0"/>
             </w:tcBorders>
             <w:hideMark/>
           </w:tcPr>
@@ -6813,10 +6824,10 @@
           <w:tcPr>
             <w:tcW w:w="2122" w:type="dxa"/>
             <w:tcBorders>
-              <w:top w:val="single" w:sz="4" w:space="0" w:color="auto"/>
-              <w:left w:val="single" w:sz="4" w:space="0" w:color="auto"/>
-              <w:bottom w:val="single" w:sz="4" w:space="0" w:color="auto"/>
-              <w:right w:val="single" w:sz="4" w:space="0" w:color="auto"/>
+              <w:top w:val="single" w:color="auto" w:sz="4" w:space="0"/>
+              <w:left w:val="single" w:color="auto" w:sz="4" w:space="0"/>
+              <w:bottom w:val="single" w:color="auto" w:sz="4" w:space="0"/>
+              <w:right w:val="single" w:color="auto" w:sz="4" w:space="0"/>
             </w:tcBorders>
             <w:hideMark/>
           </w:tcPr>
@@ -6861,10 +6872,10 @@
           <w:tcPr>
             <w:tcW w:w="2268" w:type="dxa"/>
             <w:tcBorders>
-              <w:top w:val="single" w:sz="4" w:space="0" w:color="auto"/>
-              <w:left w:val="single" w:sz="4" w:space="0" w:color="auto"/>
-              <w:bottom w:val="single" w:sz="4" w:space="0" w:color="auto"/>
-              <w:right w:val="single" w:sz="4" w:space="0" w:color="auto"/>
+              <w:top w:val="single" w:color="auto" w:sz="4" w:space="0"/>
+              <w:left w:val="single" w:color="auto" w:sz="4" w:space="0"/>
+              <w:bottom w:val="single" w:color="auto" w:sz="4" w:space="0"/>
+              <w:right w:val="single" w:color="auto" w:sz="4" w:space="0"/>
             </w:tcBorders>
             <w:hideMark/>
           </w:tcPr>
@@ -6881,10 +6892,10 @@
           <w:tcPr>
             <w:tcW w:w="4626" w:type="dxa"/>
             <w:tcBorders>
-              <w:top w:val="single" w:sz="4" w:space="0" w:color="auto"/>
-              <w:left w:val="single" w:sz="4" w:space="0" w:color="auto"/>
-              <w:bottom w:val="single" w:sz="4" w:space="0" w:color="auto"/>
-              <w:right w:val="single" w:sz="4" w:space="0" w:color="auto"/>
+              <w:top w:val="single" w:color="auto" w:sz="4" w:space="0"/>
+              <w:left w:val="single" w:color="auto" w:sz="4" w:space="0"/>
+              <w:bottom w:val="single" w:color="auto" w:sz="4" w:space="0"/>
+              <w:right w:val="single" w:color="auto" w:sz="4" w:space="0"/>
             </w:tcBorders>
             <w:hideMark/>
           </w:tcPr>
@@ -6903,10 +6914,10 @@
           <w:tcPr>
             <w:tcW w:w="2122" w:type="dxa"/>
             <w:tcBorders>
-              <w:top w:val="single" w:sz="4" w:space="0" w:color="auto"/>
-              <w:left w:val="single" w:sz="4" w:space="0" w:color="auto"/>
-              <w:bottom w:val="single" w:sz="4" w:space="0" w:color="auto"/>
-              <w:right w:val="single" w:sz="4" w:space="0" w:color="auto"/>
+              <w:top w:val="single" w:color="auto" w:sz="4" w:space="0"/>
+              <w:left w:val="single" w:color="auto" w:sz="4" w:space="0"/>
+              <w:bottom w:val="single" w:color="auto" w:sz="4" w:space="0"/>
+              <w:right w:val="single" w:color="auto" w:sz="4" w:space="0"/>
             </w:tcBorders>
             <w:hideMark/>
           </w:tcPr>
@@ -6951,10 +6962,10 @@
           <w:tcPr>
             <w:tcW w:w="2268" w:type="dxa"/>
             <w:tcBorders>
-              <w:top w:val="single" w:sz="4" w:space="0" w:color="auto"/>
-              <w:left w:val="single" w:sz="4" w:space="0" w:color="auto"/>
-              <w:bottom w:val="single" w:sz="4" w:space="0" w:color="auto"/>
-              <w:right w:val="single" w:sz="4" w:space="0" w:color="auto"/>
+              <w:top w:val="single" w:color="auto" w:sz="4" w:space="0"/>
+              <w:left w:val="single" w:color="auto" w:sz="4" w:space="0"/>
+              <w:bottom w:val="single" w:color="auto" w:sz="4" w:space="0"/>
+              <w:right w:val="single" w:color="auto" w:sz="4" w:space="0"/>
             </w:tcBorders>
             <w:hideMark/>
           </w:tcPr>
@@ -6971,10 +6982,10 @@
           <w:tcPr>
             <w:tcW w:w="4626" w:type="dxa"/>
             <w:tcBorders>
-              <w:top w:val="single" w:sz="4" w:space="0" w:color="auto"/>
-              <w:left w:val="single" w:sz="4" w:space="0" w:color="auto"/>
-              <w:bottom w:val="single" w:sz="4" w:space="0" w:color="auto"/>
-              <w:right w:val="single" w:sz="4" w:space="0" w:color="auto"/>
+              <w:top w:val="single" w:color="auto" w:sz="4" w:space="0"/>
+              <w:left w:val="single" w:color="auto" w:sz="4" w:space="0"/>
+              <w:bottom w:val="single" w:color="auto" w:sz="4" w:space="0"/>
+              <w:right w:val="single" w:color="auto" w:sz="4" w:space="0"/>
             </w:tcBorders>
             <w:hideMark/>
           </w:tcPr>
@@ -6993,10 +7004,10 @@
           <w:tcPr>
             <w:tcW w:w="2122" w:type="dxa"/>
             <w:tcBorders>
-              <w:top w:val="single" w:sz="4" w:space="0" w:color="auto"/>
-              <w:left w:val="single" w:sz="4" w:space="0" w:color="auto"/>
-              <w:bottom w:val="single" w:sz="4" w:space="0" w:color="auto"/>
-              <w:right w:val="single" w:sz="4" w:space="0" w:color="auto"/>
+              <w:top w:val="single" w:color="auto" w:sz="4" w:space="0"/>
+              <w:left w:val="single" w:color="auto" w:sz="4" w:space="0"/>
+              <w:bottom w:val="single" w:color="auto" w:sz="4" w:space="0"/>
+              <w:right w:val="single" w:color="auto" w:sz="4" w:space="0"/>
             </w:tcBorders>
             <w:hideMark/>
           </w:tcPr>
@@ -7027,10 +7038,10 @@
           <w:tcPr>
             <w:tcW w:w="2268" w:type="dxa"/>
             <w:tcBorders>
-              <w:top w:val="single" w:sz="4" w:space="0" w:color="auto"/>
-              <w:left w:val="single" w:sz="4" w:space="0" w:color="auto"/>
-              <w:bottom w:val="single" w:sz="4" w:space="0" w:color="auto"/>
-              <w:right w:val="single" w:sz="4" w:space="0" w:color="auto"/>
+              <w:top w:val="single" w:color="auto" w:sz="4" w:space="0"/>
+              <w:left w:val="single" w:color="auto" w:sz="4" w:space="0"/>
+              <w:bottom w:val="single" w:color="auto" w:sz="4" w:space="0"/>
+              <w:right w:val="single" w:color="auto" w:sz="4" w:space="0"/>
             </w:tcBorders>
             <w:hideMark/>
           </w:tcPr>
@@ -7047,10 +7058,10 @@
           <w:tcPr>
             <w:tcW w:w="4626" w:type="dxa"/>
             <w:tcBorders>
-              <w:top w:val="single" w:sz="4" w:space="0" w:color="auto"/>
-              <w:left w:val="single" w:sz="4" w:space="0" w:color="auto"/>
-              <w:bottom w:val="single" w:sz="4" w:space="0" w:color="auto"/>
-              <w:right w:val="single" w:sz="4" w:space="0" w:color="auto"/>
+              <w:top w:val="single" w:color="auto" w:sz="4" w:space="0"/>
+              <w:left w:val="single" w:color="auto" w:sz="4" w:space="0"/>
+              <w:bottom w:val="single" w:color="auto" w:sz="4" w:space="0"/>
+              <w:right w:val="single" w:color="auto" w:sz="4" w:space="0"/>
             </w:tcBorders>
             <w:hideMark/>
           </w:tcPr>
@@ -7069,10 +7080,10 @@
           <w:tcPr>
             <w:tcW w:w="2122" w:type="dxa"/>
             <w:tcBorders>
-              <w:top w:val="single" w:sz="4" w:space="0" w:color="auto"/>
-              <w:left w:val="single" w:sz="4" w:space="0" w:color="auto"/>
-              <w:bottom w:val="single" w:sz="4" w:space="0" w:color="auto"/>
-              <w:right w:val="single" w:sz="4" w:space="0" w:color="auto"/>
+              <w:top w:val="single" w:color="auto" w:sz="4" w:space="0"/>
+              <w:left w:val="single" w:color="auto" w:sz="4" w:space="0"/>
+              <w:bottom w:val="single" w:color="auto" w:sz="4" w:space="0"/>
+              <w:right w:val="single" w:color="auto" w:sz="4" w:space="0"/>
             </w:tcBorders>
             <w:hideMark/>
           </w:tcPr>
@@ -7131,10 +7142,10 @@
           <w:tcPr>
             <w:tcW w:w="2268" w:type="dxa"/>
             <w:tcBorders>
-              <w:top w:val="single" w:sz="4" w:space="0" w:color="auto"/>
-              <w:left w:val="single" w:sz="4" w:space="0" w:color="auto"/>
-              <w:bottom w:val="single" w:sz="4" w:space="0" w:color="auto"/>
-              <w:right w:val="single" w:sz="4" w:space="0" w:color="auto"/>
+              <w:top w:val="single" w:color="auto" w:sz="4" w:space="0"/>
+              <w:left w:val="single" w:color="auto" w:sz="4" w:space="0"/>
+              <w:bottom w:val="single" w:color="auto" w:sz="4" w:space="0"/>
+              <w:right w:val="single" w:color="auto" w:sz="4" w:space="0"/>
             </w:tcBorders>
             <w:hideMark/>
           </w:tcPr>
@@ -7151,10 +7162,10 @@
           <w:tcPr>
             <w:tcW w:w="4626" w:type="dxa"/>
             <w:tcBorders>
-              <w:top w:val="single" w:sz="4" w:space="0" w:color="auto"/>
-              <w:left w:val="single" w:sz="4" w:space="0" w:color="auto"/>
-              <w:bottom w:val="single" w:sz="4" w:space="0" w:color="auto"/>
-              <w:right w:val="single" w:sz="4" w:space="0" w:color="auto"/>
+              <w:top w:val="single" w:color="auto" w:sz="4" w:space="0"/>
+              <w:left w:val="single" w:color="auto" w:sz="4" w:space="0"/>
+              <w:bottom w:val="single" w:color="auto" w:sz="4" w:space="0"/>
+              <w:right w:val="single" w:color="auto" w:sz="4" w:space="0"/>
             </w:tcBorders>
             <w:hideMark/>
           </w:tcPr>
@@ -7173,10 +7184,10 @@
           <w:tcPr>
             <w:tcW w:w="2122" w:type="dxa"/>
             <w:tcBorders>
-              <w:top w:val="single" w:sz="4" w:space="0" w:color="auto"/>
-              <w:left w:val="single" w:sz="4" w:space="0" w:color="auto"/>
-              <w:bottom w:val="single" w:sz="4" w:space="0" w:color="auto"/>
-              <w:right w:val="single" w:sz="4" w:space="0" w:color="auto"/>
+              <w:top w:val="single" w:color="auto" w:sz="4" w:space="0"/>
+              <w:left w:val="single" w:color="auto" w:sz="4" w:space="0"/>
+              <w:bottom w:val="single" w:color="auto" w:sz="4" w:space="0"/>
+              <w:right w:val="single" w:color="auto" w:sz="4" w:space="0"/>
             </w:tcBorders>
             <w:hideMark/>
           </w:tcPr>
@@ -7221,10 +7232,10 @@
           <w:tcPr>
             <w:tcW w:w="2268" w:type="dxa"/>
             <w:tcBorders>
-              <w:top w:val="single" w:sz="4" w:space="0" w:color="auto"/>
-              <w:left w:val="single" w:sz="4" w:space="0" w:color="auto"/>
-              <w:bottom w:val="single" w:sz="4" w:space="0" w:color="auto"/>
-              <w:right w:val="single" w:sz="4" w:space="0" w:color="auto"/>
+              <w:top w:val="single" w:color="auto" w:sz="4" w:space="0"/>
+              <w:left w:val="single" w:color="auto" w:sz="4" w:space="0"/>
+              <w:bottom w:val="single" w:color="auto" w:sz="4" w:space="0"/>
+              <w:right w:val="single" w:color="auto" w:sz="4" w:space="0"/>
             </w:tcBorders>
             <w:hideMark/>
           </w:tcPr>
@@ -7257,10 +7268,10 @@
           <w:tcPr>
             <w:tcW w:w="4626" w:type="dxa"/>
             <w:tcBorders>
-              <w:top w:val="single" w:sz="4" w:space="0" w:color="auto"/>
-              <w:left w:val="single" w:sz="4" w:space="0" w:color="auto"/>
-              <w:bottom w:val="single" w:sz="4" w:space="0" w:color="auto"/>
-              <w:right w:val="single" w:sz="4" w:space="0" w:color="auto"/>
+              <w:top w:val="single" w:color="auto" w:sz="4" w:space="0"/>
+              <w:left w:val="single" w:color="auto" w:sz="4" w:space="0"/>
+              <w:bottom w:val="single" w:color="auto" w:sz="4" w:space="0"/>
+              <w:right w:val="single" w:color="auto" w:sz="4" w:space="0"/>
             </w:tcBorders>
             <w:hideMark/>
           </w:tcPr>
@@ -7279,10 +7290,10 @@
           <w:tcPr>
             <w:tcW w:w="2122" w:type="dxa"/>
             <w:tcBorders>
-              <w:top w:val="single" w:sz="4" w:space="0" w:color="auto"/>
-              <w:left w:val="single" w:sz="4" w:space="0" w:color="auto"/>
-              <w:bottom w:val="single" w:sz="4" w:space="0" w:color="auto"/>
-              <w:right w:val="single" w:sz="4" w:space="0" w:color="auto"/>
+              <w:top w:val="single" w:color="auto" w:sz="4" w:space="0"/>
+              <w:left w:val="single" w:color="auto" w:sz="4" w:space="0"/>
+              <w:bottom w:val="single" w:color="auto" w:sz="4" w:space="0"/>
+              <w:right w:val="single" w:color="auto" w:sz="4" w:space="0"/>
             </w:tcBorders>
             <w:hideMark/>
           </w:tcPr>
@@ -7341,10 +7352,10 @@
           <w:tcPr>
             <w:tcW w:w="2268" w:type="dxa"/>
             <w:tcBorders>
-              <w:top w:val="single" w:sz="4" w:space="0" w:color="auto"/>
-              <w:left w:val="single" w:sz="4" w:space="0" w:color="auto"/>
-              <w:bottom w:val="single" w:sz="4" w:space="0" w:color="auto"/>
-              <w:right w:val="single" w:sz="4" w:space="0" w:color="auto"/>
+              <w:top w:val="single" w:color="auto" w:sz="4" w:space="0"/>
+              <w:left w:val="single" w:color="auto" w:sz="4" w:space="0"/>
+              <w:bottom w:val="single" w:color="auto" w:sz="4" w:space="0"/>
+              <w:right w:val="single" w:color="auto" w:sz="4" w:space="0"/>
             </w:tcBorders>
             <w:hideMark/>
           </w:tcPr>
@@ -7361,10 +7372,10 @@
           <w:tcPr>
             <w:tcW w:w="4626" w:type="dxa"/>
             <w:tcBorders>
-              <w:top w:val="single" w:sz="4" w:space="0" w:color="auto"/>
-              <w:left w:val="single" w:sz="4" w:space="0" w:color="auto"/>
-              <w:bottom w:val="single" w:sz="4" w:space="0" w:color="auto"/>
-              <w:right w:val="single" w:sz="4" w:space="0" w:color="auto"/>
+              <w:top w:val="single" w:color="auto" w:sz="4" w:space="0"/>
+              <w:left w:val="single" w:color="auto" w:sz="4" w:space="0"/>
+              <w:bottom w:val="single" w:color="auto" w:sz="4" w:space="0"/>
+              <w:right w:val="single" w:color="auto" w:sz="4" w:space="0"/>
             </w:tcBorders>
             <w:hideMark/>
           </w:tcPr>
@@ -7383,10 +7394,10 @@
           <w:tcPr>
             <w:tcW w:w="2122" w:type="dxa"/>
             <w:tcBorders>
-              <w:top w:val="single" w:sz="4" w:space="0" w:color="auto"/>
-              <w:left w:val="single" w:sz="4" w:space="0" w:color="auto"/>
-              <w:bottom w:val="single" w:sz="4" w:space="0" w:color="auto"/>
-              <w:right w:val="single" w:sz="4" w:space="0" w:color="auto"/>
+              <w:top w:val="single" w:color="auto" w:sz="4" w:space="0"/>
+              <w:left w:val="single" w:color="auto" w:sz="4" w:space="0"/>
+              <w:bottom w:val="single" w:color="auto" w:sz="4" w:space="0"/>
+              <w:right w:val="single" w:color="auto" w:sz="4" w:space="0"/>
             </w:tcBorders>
             <w:hideMark/>
           </w:tcPr>
@@ -7425,10 +7436,10 @@
           <w:tcPr>
             <w:tcW w:w="2268" w:type="dxa"/>
             <w:tcBorders>
-              <w:top w:val="single" w:sz="4" w:space="0" w:color="auto"/>
-              <w:left w:val="single" w:sz="4" w:space="0" w:color="auto"/>
-              <w:bottom w:val="single" w:sz="4" w:space="0" w:color="auto"/>
-              <w:right w:val="single" w:sz="4" w:space="0" w:color="auto"/>
+              <w:top w:val="single" w:color="auto" w:sz="4" w:space="0"/>
+              <w:left w:val="single" w:color="auto" w:sz="4" w:space="0"/>
+              <w:bottom w:val="single" w:color="auto" w:sz="4" w:space="0"/>
+              <w:right w:val="single" w:color="auto" w:sz="4" w:space="0"/>
             </w:tcBorders>
             <w:hideMark/>
           </w:tcPr>
@@ -7445,10 +7456,10 @@
           <w:tcPr>
             <w:tcW w:w="4626" w:type="dxa"/>
             <w:tcBorders>
-              <w:top w:val="single" w:sz="4" w:space="0" w:color="auto"/>
-              <w:left w:val="single" w:sz="4" w:space="0" w:color="auto"/>
-              <w:bottom w:val="single" w:sz="4" w:space="0" w:color="auto"/>
-              <w:right w:val="single" w:sz="4" w:space="0" w:color="auto"/>
+              <w:top w:val="single" w:color="auto" w:sz="4" w:space="0"/>
+              <w:left w:val="single" w:color="auto" w:sz="4" w:space="0"/>
+              <w:bottom w:val="single" w:color="auto" w:sz="4" w:space="0"/>
+              <w:right w:val="single" w:color="auto" w:sz="4" w:space="0"/>
             </w:tcBorders>
             <w:hideMark/>
           </w:tcPr>
@@ -8060,10 +8071,47 @@
         </w:tabs>
       </w:pPr>
     </w:p>
-    <w:p>
+    <w:p w14:noSpellErr="1">
       <w:pPr>
         <w:tabs>
           <w:tab w:val="num" w:pos="720"/>
+        </w:tabs>
+      </w:pPr>
+    </w:p>
+    <w:p>
+      <w:pPr>
+        <w:tabs>
+          <w:tab w:val="num" w:leader="none" w:pos="720"/>
+        </w:tabs>
+      </w:pPr>
+    </w:p>
+    <w:p>
+      <w:pPr>
+        <w:tabs>
+          <w:tab w:val="num" w:leader="none" w:pos="720"/>
+        </w:tabs>
+      </w:pPr>
+    </w:p>
+    <w:p>
+      <w:pPr>
+        <w:tabs>
+          <w:tab w:val="num" w:leader="none" w:pos="720"/>
+        </w:tabs>
+      </w:pPr>
+    </w:p>
+    <w:p>
+      <w:pPr>
+        <w:pStyle w:val="Normal"/>
+        <w:tabs>
+          <w:tab w:val="num" w:leader="none" w:pos="720"/>
+        </w:tabs>
+      </w:pPr>
+    </w:p>
+    <w:p>
+      <w:pPr>
+        <w:pStyle w:val="Normal"/>
+        <w:tabs>
+          <w:tab w:val="num" w:leader="none" w:pos="720"/>
         </w:tabs>
       </w:pPr>
     </w:p>
@@ -8708,32 +8756,37 @@
         <w:t xml:space="preserve">debido a que todos son casos de gravedad menor. </w:t>
       </w:r>
     </w:p>
-    <w:p>
-      <w:r>
-        <w:lastRenderedPageBreak/>
+    <w:p w14:noSpellErr="1">
+      <w:r>
         <w:drawing>
-          <wp:inline distT="0" distB="0" distL="0" distR="0" wp14:anchorId="45077576" wp14:editId="2CB297B8">
+          <wp:inline wp14:editId="01B336E0" wp14:anchorId="45077576">
             <wp:extent cx="5731510" cy="3925570"/>
             <wp:effectExtent l="0" t="0" r="2540" b="0"/>
-            <wp:docPr id="527573175" name="Imagen 1" descr="Gráfico&#10;&#10;El contenido generado por IA puede ser incorrecto."/>
+            <wp:docPr id="527573175" name="Imagen 1" descr="Gráfico&#10;&#10;El contenido generado por IA puede ser incorrecto." title=""/>
             <wp:cNvGraphicFramePr>
-              <a:graphicFrameLocks xmlns:a="http://schemas.openxmlformats.org/drawingml/2006/main" noChangeAspect="1"/>
+              <a:graphicFrameLocks noChangeAspect="1"/>
             </wp:cNvGraphicFramePr>
-            <a:graphic xmlns:a="http://schemas.openxmlformats.org/drawingml/2006/main">
+            <a:graphic>
               <a:graphicData uri="http://schemas.openxmlformats.org/drawingml/2006/picture">
-                <pic:pic xmlns:pic="http://schemas.openxmlformats.org/drawingml/2006/picture">
+                <pic:pic>
                   <pic:nvPicPr>
-                    <pic:cNvPr id="527573175" name="Imagen 1" descr="Gráfico&#10;&#10;El contenido generado por IA puede ser incorrecto."/>
+                    <pic:cNvPr id="0" name="Imagen 1"/>
                     <pic:cNvPicPr/>
                   </pic:nvPicPr>
                   <pic:blipFill>
-                    <a:blip r:embed="rId18"/>
+                    <a:blip r:embed="Rc1d29d29b8e84574">
+                      <a:extLst>
+                        <a:ext xmlns:a="http://schemas.openxmlformats.org/drawingml/2006/main" uri="{28A0092B-C50C-407E-A947-70E740481C1C}">
+                          <a14:useLocalDpi val="0"/>
+                        </a:ext>
+                      </a:extLst>
+                    </a:blip>
                     <a:stretch>
                       <a:fillRect/>
                     </a:stretch>
                   </pic:blipFill>
                   <pic:spPr>
-                    <a:xfrm>
+                    <a:xfrm rot="0" flipH="0" flipV="0">
                       <a:off x="0" y="0"/>
                       <a:ext cx="5731510" cy="3925570"/>
                     </a:xfrm>
@@ -8748,15 +8801,996 @@
         </w:drawing>
       </w:r>
     </w:p>
-    <w:p/>
+    <w:p>
+      <w:r>
+        <w:rPr/>
+        <w:t xml:space="preserve">El resto de </w:t>
+      </w:r>
+      <w:r>
+        <w:rPr/>
+        <w:t>atributos</w:t>
+      </w:r>
+      <w:r>
+        <w:rPr/>
+        <w:t xml:space="preserve"> de los eventos de sangrado no parecen representar mucha información, ya que la mayoría </w:t>
+      </w:r>
+      <w:r>
+        <w:rPr/>
+        <w:t>de los eventos</w:t>
+      </w:r>
+      <w:r>
+        <w:rPr/>
+        <w:t xml:space="preserve"> salvo 1 o 2 se concentran en el mismo valor,</w:t>
+      </w:r>
+    </w:p>
     <w:p/>
     <w:p>
-      <w:r>
-        <w:t>El resto de atributos de los eventos de sangrado no parecen representar mucha información, ya que la mayoría de los evento salvo 1 o 2 se concentran en el mismo valor,</w:t>
-      </w:r>
+      <w:pPr>
+        <w:pStyle w:val="Ttulo2"/>
+      </w:pPr>
+      <w:r>
+        <w:rPr/>
+        <w:t>Descripción de pacientes</w:t>
+      </w:r>
+    </w:p>
+    <w:p>
+      <w:pPr>
+        <w:pStyle w:val="Normal"/>
+      </w:pPr>
+      <w:r>
+        <w:rPr/>
+        <w:t>En esta pantalla, dedicada a relacionar enfermedades cardiovasculares con los factores de riesgo</w:t>
+      </w:r>
+      <w:r>
+        <w:rPr/>
+        <w:t xml:space="preserve">, vemos que algunos factores de riesgo, como el de </w:t>
+      </w:r>
+      <w:r>
+        <w:rPr/>
+        <w:t>déficit</w:t>
+      </w:r>
+      <w:r>
+        <w:rPr/>
+        <w:t xml:space="preserve"> sensorial tiene muy pocos individuos, por lo que, no se puede sacar conclusiones de él.</w:t>
+      </w:r>
+    </w:p>
+    <w:p>
+      <w:pPr>
+        <w:pStyle w:val="Normal"/>
+      </w:pPr>
+      <w:r>
+        <w:rPr/>
+        <w:t xml:space="preserve">Vamos a empezar sacando información del consumo de drogas (tabaquismo y consumo de alcohol). </w:t>
+      </w:r>
+    </w:p>
+    <w:p>
+      <w:pPr>
+        <w:pStyle w:val="Normal"/>
+        <w:suppressLineNumbers w:val="0"/>
+        <w:bidi w:val="0"/>
+        <w:spacing w:before="120" w:beforeAutospacing="off" w:after="120" w:afterAutospacing="off" w:line="259" w:lineRule="auto"/>
+        <w:ind w:left="0" w:right="0"/>
+        <w:jc w:val="left"/>
+      </w:pPr>
+      <w:r>
+        <w:rPr/>
+        <w:t xml:space="preserve">Vemos que en nuestro </w:t>
+      </w:r>
+      <w:bookmarkStart w:name="_Int_UhOQvw0W" w:id="62180904"/>
+      <w:r>
+        <w:rPr/>
+        <w:t>dataset</w:t>
+      </w:r>
+      <w:bookmarkEnd w:id="62180904"/>
+      <w:r>
+        <w:rPr/>
+        <w:t xml:space="preserve"> casi nadie bebe, solo beben 3 hombres, </w:t>
+      </w:r>
+      <w:r>
+        <w:rPr/>
+        <w:t xml:space="preserve">en estilo mediterráneo y una mujer en estilo anglosajón. </w:t>
+      </w:r>
+    </w:p>
+    <w:p>
+      <w:pPr>
+        <w:pStyle w:val="Normal"/>
+        <w:suppressLineNumbers w:val="0"/>
+        <w:bidi w:val="0"/>
+        <w:spacing w:before="120" w:beforeAutospacing="off" w:after="120" w:afterAutospacing="off" w:line="259" w:lineRule="auto"/>
+        <w:ind w:left="0" w:right="0"/>
+        <w:jc w:val="left"/>
+      </w:pPr>
+      <w:r>
+        <w:rPr/>
+        <w:t>Por parte de las</w:t>
+      </w:r>
+      <w:r>
+        <w:rPr/>
+        <w:t xml:space="preserve"> </w:t>
+      </w:r>
+      <w:r>
+        <w:rPr/>
+        <w:t xml:space="preserve">mujeres, </w:t>
+      </w:r>
+      <w:r>
+        <w:rPr/>
+        <w:t xml:space="preserve">tampoco </w:t>
+      </w:r>
+      <w:r>
+        <w:rPr/>
+        <w:t>fuma casi</w:t>
+      </w:r>
+      <w:r>
+        <w:rPr/>
+        <w:t xml:space="preserve"> n</w:t>
+      </w:r>
+      <w:r>
+        <w:rPr/>
+        <w:t>inguna</w:t>
+      </w:r>
+      <w:r>
+        <w:rPr/>
+        <w:t xml:space="preserve">, ya que fuman solo 2 mujeres, aparte de otra que es exfumadora. </w:t>
+      </w:r>
+      <w:r>
+        <w:rPr/>
+        <w:t>Por lo tanto, no tiene sentido filtrar por se</w:t>
+      </w:r>
+      <w:r>
+        <w:rPr/>
+        <w:t>x</w:t>
+      </w:r>
+      <w:r>
+        <w:rPr/>
+        <w:t>o.</w:t>
+      </w:r>
+      <w:r>
+        <w:rPr/>
+        <w:t xml:space="preserve"> </w:t>
+      </w:r>
+    </w:p>
+    <w:p>
+      <w:pPr>
+        <w:pStyle w:val="Normal"/>
+        <w:suppressLineNumbers w:val="0"/>
+        <w:bidi w:val="0"/>
+        <w:spacing w:before="120" w:beforeAutospacing="off" w:after="120" w:afterAutospacing="off" w:line="259" w:lineRule="auto"/>
+        <w:ind w:left="0" w:right="0"/>
+        <w:jc w:val="left"/>
+      </w:pPr>
+      <w:r>
+        <w:rPr/>
+        <w:t>Analizamos que la distribución en la dieta entre ambos sexos también es muy similar:</w:t>
+      </w:r>
+    </w:p>
+    <w:p>
+      <w:pPr>
+        <w:bidi w:val="0"/>
+        <w:spacing w:before="120" w:beforeAutospacing="off" w:after="120" w:afterAutospacing="off" w:line="259" w:lineRule="auto"/>
+        <w:ind w:left="0" w:right="0"/>
+        <w:jc w:val="left"/>
+      </w:pPr>
+      <w:r>
+        <w:drawing>
+          <wp:inline wp14:editId="00A9AEED" wp14:anchorId="7729AF52">
+            <wp:extent cx="5724524" cy="1790700"/>
+            <wp:effectExtent l="0" t="0" r="0" b="0"/>
+            <wp:docPr id="1623814039" name="" title=""/>
+            <wp:cNvGraphicFramePr>
+              <a:graphicFrameLocks noChangeAspect="1"/>
+            </wp:cNvGraphicFramePr>
+            <a:graphic>
+              <a:graphicData uri="http://schemas.openxmlformats.org/drawingml/2006/picture">
+                <pic:pic>
+                  <pic:nvPicPr>
+                    <pic:cNvPr id="0" name=""/>
+                    <pic:cNvPicPr/>
+                  </pic:nvPicPr>
+                  <pic:blipFill>
+                    <a:blip r:embed="Rebc3db5c963f4272">
+                      <a:extLst>
+                        <a:ext xmlns:a="http://schemas.openxmlformats.org/drawingml/2006/main" uri="{28A0092B-C50C-407E-A947-70E740481C1C}">
+                          <a14:useLocalDpi val="0"/>
+                        </a:ext>
+                      </a:extLst>
+                    </a:blip>
+                    <a:stretch>
+                      <a:fillRect/>
+                    </a:stretch>
+                  </pic:blipFill>
+                  <pic:spPr>
+                    <a:xfrm>
+                      <a:off x="0" y="0"/>
+                      <a:ext cx="5724524" cy="1790700"/>
+                    </a:xfrm>
+                    <a:prstGeom prst="rect">
+                      <a:avLst/>
+                    </a:prstGeom>
+                  </pic:spPr>
+                </pic:pic>
+              </a:graphicData>
+            </a:graphic>
+          </wp:inline>
+        </w:drawing>
+      </w:r>
+      <w:r>
+        <w:drawing>
+          <wp:inline wp14:editId="107AA752" wp14:anchorId="733433A2">
+            <wp:extent cx="5724524" cy="1790700"/>
+            <wp:effectExtent l="0" t="0" r="0" b="0"/>
+            <wp:docPr id="1455085634" name="" title=""/>
+            <wp:cNvGraphicFramePr>
+              <a:graphicFrameLocks noChangeAspect="1"/>
+            </wp:cNvGraphicFramePr>
+            <a:graphic>
+              <a:graphicData uri="http://schemas.openxmlformats.org/drawingml/2006/picture">
+                <pic:pic>
+                  <pic:nvPicPr>
+                    <pic:cNvPr id="0" name=""/>
+                    <pic:cNvPicPr/>
+                  </pic:nvPicPr>
+                  <pic:blipFill>
+                    <a:blip r:embed="R00d431973bc640d9">
+                      <a:extLst>
+                        <a:ext xmlns:a="http://schemas.openxmlformats.org/drawingml/2006/main" uri="{28A0092B-C50C-407E-A947-70E740481C1C}">
+                          <a14:useLocalDpi val="0"/>
+                        </a:ext>
+                      </a:extLst>
+                    </a:blip>
+                    <a:stretch>
+                      <a:fillRect/>
+                    </a:stretch>
+                  </pic:blipFill>
+                  <pic:spPr>
+                    <a:xfrm>
+                      <a:off x="0" y="0"/>
+                      <a:ext cx="5724524" cy="1790700"/>
+                    </a:xfrm>
+                    <a:prstGeom prst="rect">
+                      <a:avLst/>
+                    </a:prstGeom>
+                  </pic:spPr>
+                </pic:pic>
+              </a:graphicData>
+            </a:graphic>
+          </wp:inline>
+        </w:drawing>
+      </w:r>
+      <w:r>
+        <w:rPr/>
+        <w:t xml:space="preserve">Vamos a analizar </w:t>
+      </w:r>
+      <w:r>
+        <w:rPr/>
+        <w:t>cómo</w:t>
+      </w:r>
+      <w:r>
+        <w:rPr/>
+        <w:t xml:space="preserve"> afec</w:t>
+      </w:r>
+      <w:r>
+        <w:rPr/>
+        <w:t xml:space="preserve">tan </w:t>
+      </w:r>
+      <w:r>
+        <w:rPr/>
+        <w:t>el</w:t>
+      </w:r>
+      <w:r>
+        <w:rPr/>
+        <w:t xml:space="preserve"> tabaquismo y la dieta </w:t>
+      </w:r>
+      <w:r>
+        <w:rPr/>
+        <w:t>mediterránea</w:t>
+      </w:r>
+      <w:r>
+        <w:rPr/>
+        <w:t xml:space="preserve"> a las enfermedades cardiovasculares</w:t>
+      </w:r>
+      <w:r>
+        <w:rPr/>
+        <w:t>, sin filtrar por sexo, ya que no hay diferencias</w:t>
+      </w:r>
+      <w:r>
+        <w:rPr/>
+        <w:t>.</w:t>
+      </w:r>
+    </w:p>
+    <w:p>
+      <w:pPr>
+        <w:bidi w:val="0"/>
+        <w:spacing w:before="120" w:beforeAutospacing="off" w:after="120" w:afterAutospacing="off" w:line="259" w:lineRule="auto"/>
+        <w:ind w:left="0" w:right="0"/>
+        <w:jc w:val="left"/>
+      </w:pPr>
+      <w:r>
+        <w:rPr/>
+        <w:t>Vamos a dividir la población</w:t>
+      </w:r>
+      <w:r>
+        <w:rPr/>
+        <w:t xml:space="preserve"> en 3 grupos de edad</w:t>
+      </w:r>
+      <w:r>
+        <w:rPr/>
+        <w:t>:</w:t>
+      </w:r>
+      <w:r>
+        <w:rPr/>
+        <w:t xml:space="preserve"> </w:t>
+      </w:r>
+      <w:r>
+        <w:rPr>
+          <w:b w:val="1"/>
+          <w:bCs w:val="1"/>
+        </w:rPr>
+        <w:t xml:space="preserve">jóvenes </w:t>
+      </w:r>
+      <w:r>
+        <w:rPr/>
+        <w:t xml:space="preserve">(de 49 a </w:t>
+      </w:r>
+      <w:r>
+        <w:rPr/>
+        <w:t>65</w:t>
+      </w:r>
+      <w:r>
+        <w:rPr/>
+        <w:t xml:space="preserve">), </w:t>
+      </w:r>
+      <w:r>
+        <w:rPr>
+          <w:b w:val="1"/>
+          <w:bCs w:val="1"/>
+        </w:rPr>
+        <w:t xml:space="preserve">mediana </w:t>
+      </w:r>
+      <w:r>
+        <w:rPr>
+          <w:b w:val="1"/>
+          <w:bCs w:val="1"/>
+        </w:rPr>
+        <w:t xml:space="preserve">edad </w:t>
+      </w:r>
+      <w:r>
+        <w:rPr/>
+        <w:t xml:space="preserve">(de </w:t>
+      </w:r>
+      <w:r>
+        <w:rPr/>
+        <w:t xml:space="preserve">65 </w:t>
+      </w:r>
+      <w:r>
+        <w:rPr/>
+        <w:t xml:space="preserve">a </w:t>
+      </w:r>
+      <w:r>
+        <w:rPr/>
+        <w:t>81</w:t>
+      </w:r>
+      <w:r>
+        <w:rPr/>
+        <w:t>)</w:t>
+      </w:r>
+      <w:r>
+        <w:rPr/>
+        <w:t xml:space="preserve"> y </w:t>
+      </w:r>
+      <w:r>
+        <w:rPr>
+          <w:b w:val="1"/>
+          <w:bCs w:val="1"/>
+        </w:rPr>
+        <w:t xml:space="preserve">mayores </w:t>
+      </w:r>
+      <w:r>
+        <w:rPr/>
+        <w:t>(</w:t>
+      </w:r>
+      <w:r>
+        <w:rPr/>
+        <w:t>de 81 a 97</w:t>
+      </w:r>
+      <w:r>
+        <w:rPr/>
+        <w:t>)</w:t>
+      </w:r>
+      <w:r>
+        <w:rPr/>
+        <w:t>.</w:t>
+      </w:r>
+    </w:p>
+    <w:p>
+      <w:pPr>
+        <w:bidi w:val="0"/>
+        <w:spacing w:before="120" w:beforeAutospacing="off" w:after="120" w:afterAutospacing="off" w:line="259" w:lineRule="auto"/>
+        <w:ind w:left="0" w:right="0"/>
+        <w:jc w:val="left"/>
+      </w:pPr>
+      <w:r>
+        <w:rPr/>
+        <w:t>Hipertensión arterial:</w:t>
+      </w:r>
+    </w:p>
+    <w:p>
+      <w:pPr>
+        <w:bidi w:val="0"/>
+        <w:spacing w:before="120" w:beforeAutospacing="off" w:after="120" w:afterAutospacing="off" w:line="259" w:lineRule="auto"/>
+        <w:ind w:left="0" w:right="0"/>
+        <w:jc w:val="left"/>
+      </w:pPr>
+      <w:r>
+        <w:drawing>
+          <wp:inline wp14:editId="1FD38EBF" wp14:anchorId="0F1EAC27">
+            <wp:extent cx="5724524" cy="1790700"/>
+            <wp:effectExtent l="0" t="0" r="0" b="0"/>
+            <wp:docPr id="509824046" name="" title=""/>
+            <wp:cNvGraphicFramePr>
+              <a:graphicFrameLocks noChangeAspect="1"/>
+            </wp:cNvGraphicFramePr>
+            <a:graphic>
+              <a:graphicData uri="http://schemas.openxmlformats.org/drawingml/2006/picture">
+                <pic:pic>
+                  <pic:nvPicPr>
+                    <pic:cNvPr id="0" name=""/>
+                    <pic:cNvPicPr/>
+                  </pic:nvPicPr>
+                  <pic:blipFill>
+                    <a:blip r:embed="Rfdef4fe7d35e4d4a">
+                      <a:extLst>
+                        <a:ext xmlns:a="http://schemas.openxmlformats.org/drawingml/2006/main" uri="{28A0092B-C50C-407E-A947-70E740481C1C}">
+                          <a14:useLocalDpi val="0"/>
+                        </a:ext>
+                      </a:extLst>
+                    </a:blip>
+                    <a:stretch>
+                      <a:fillRect/>
+                    </a:stretch>
+                  </pic:blipFill>
+                  <pic:spPr>
+                    <a:xfrm>
+                      <a:off x="0" y="0"/>
+                      <a:ext cx="5724524" cy="1790700"/>
+                    </a:xfrm>
+                    <a:prstGeom prst="rect">
+                      <a:avLst/>
+                    </a:prstGeom>
+                  </pic:spPr>
+                </pic:pic>
+              </a:graphicData>
+            </a:graphic>
+          </wp:inline>
+        </w:drawing>
+      </w:r>
+      <w:r>
+        <w:drawing>
+          <wp:inline wp14:editId="2FAD22BA" wp14:anchorId="14DD91B6">
+            <wp:extent cx="5724524" cy="1790700"/>
+            <wp:effectExtent l="0" t="0" r="0" b="0"/>
+            <wp:docPr id="861624295" name="" title=""/>
+            <wp:cNvGraphicFramePr>
+              <a:graphicFrameLocks noChangeAspect="1"/>
+            </wp:cNvGraphicFramePr>
+            <a:graphic>
+              <a:graphicData uri="http://schemas.openxmlformats.org/drawingml/2006/picture">
+                <pic:pic>
+                  <pic:nvPicPr>
+                    <pic:cNvPr id="0" name=""/>
+                    <pic:cNvPicPr/>
+                  </pic:nvPicPr>
+                  <pic:blipFill>
+                    <a:blip r:embed="R8b4b2f248b9f431c">
+                      <a:extLst>
+                        <a:ext xmlns:a="http://schemas.openxmlformats.org/drawingml/2006/main" uri="{28A0092B-C50C-407E-A947-70E740481C1C}">
+                          <a14:useLocalDpi val="0"/>
+                        </a:ext>
+                      </a:extLst>
+                    </a:blip>
+                    <a:stretch>
+                      <a:fillRect/>
+                    </a:stretch>
+                  </pic:blipFill>
+                  <pic:spPr>
+                    <a:xfrm>
+                      <a:off x="0" y="0"/>
+                      <a:ext cx="5724524" cy="1790700"/>
+                    </a:xfrm>
+                    <a:prstGeom prst="rect">
+                      <a:avLst/>
+                    </a:prstGeom>
+                  </pic:spPr>
+                </pic:pic>
+              </a:graphicData>
+            </a:graphic>
+          </wp:inline>
+        </w:drawing>
+      </w:r>
+      <w:r>
+        <w:drawing>
+          <wp:inline wp14:editId="079B1700" wp14:anchorId="289BD808">
+            <wp:extent cx="5724524" cy="1790700"/>
+            <wp:effectExtent l="0" t="0" r="0" b="0"/>
+            <wp:docPr id="990413169" name="" title=""/>
+            <wp:cNvGraphicFramePr>
+              <a:graphicFrameLocks noChangeAspect="1"/>
+            </wp:cNvGraphicFramePr>
+            <a:graphic>
+              <a:graphicData uri="http://schemas.openxmlformats.org/drawingml/2006/picture">
+                <pic:pic>
+                  <pic:nvPicPr>
+                    <pic:cNvPr id="0" name=""/>
+                    <pic:cNvPicPr/>
+                  </pic:nvPicPr>
+                  <pic:blipFill>
+                    <a:blip r:embed="Radfaab513c84484a">
+                      <a:extLst>
+                        <a:ext xmlns:a="http://schemas.openxmlformats.org/drawingml/2006/main" uri="{28A0092B-C50C-407E-A947-70E740481C1C}">
+                          <a14:useLocalDpi val="0"/>
+                        </a:ext>
+                      </a:extLst>
+                    </a:blip>
+                    <a:stretch>
+                      <a:fillRect/>
+                    </a:stretch>
+                  </pic:blipFill>
+                  <pic:spPr>
+                    <a:xfrm>
+                      <a:off x="0" y="0"/>
+                      <a:ext cx="5724524" cy="1790700"/>
+                    </a:xfrm>
+                    <a:prstGeom prst="rect">
+                      <a:avLst/>
+                    </a:prstGeom>
+                  </pic:spPr>
+                </pic:pic>
+              </a:graphicData>
+            </a:graphic>
+          </wp:inline>
+        </w:drawing>
+      </w:r>
+      <w:r>
+        <w:rPr/>
+        <w:t xml:space="preserve">No hay datos concluyentes para decir que los factores de riesgo afecten a tener o no la enfermedad. </w:t>
+      </w:r>
+      <w:r>
+        <w:rPr/>
+        <w:t>En cambio, si se puede ver que conforme avanzamos el tramo de edad, es más común tener la enfermedad.</w:t>
+      </w:r>
+    </w:p>
+    <w:p>
+      <w:pPr>
+        <w:bidi w:val="0"/>
+        <w:spacing w:before="120" w:beforeAutospacing="off" w:after="120" w:afterAutospacing="off" w:line="259" w:lineRule="auto"/>
+        <w:ind w:left="0" w:right="0"/>
+        <w:jc w:val="left"/>
+        <w:rPr>
+          <w:b w:val="1"/>
+          <w:bCs w:val="1"/>
+        </w:rPr>
+      </w:pPr>
+      <w:r>
+        <w:rPr/>
+        <w:t>A</w:t>
+      </w:r>
+      <w:r>
+        <w:rPr/>
+        <w:t>u</w:t>
+      </w:r>
+      <w:r>
+        <w:rPr/>
+        <w:t>n así</w:t>
+      </w:r>
+      <w:r>
+        <w:rPr/>
+        <w:t>,</w:t>
+      </w:r>
+      <w:r>
+        <w:rPr/>
+        <w:t xml:space="preserve"> no podemos concluir que conforme envejeces </w:t>
+      </w:r>
+      <w:r>
+        <w:rPr/>
+        <w:t>es más probable tener hipertensión arterial</w:t>
+      </w:r>
+      <w:r>
+        <w:rPr/>
+        <w:t>, porque los datos que tenemos son solo de gente que tiene alguna enfermedad cardiovascular</w:t>
+      </w:r>
+      <w:r>
+        <w:rPr/>
+        <w:t>.</w:t>
+      </w:r>
+      <w:r>
+        <w:rPr/>
+        <w:t xml:space="preserve"> Entonces</w:t>
+      </w:r>
+      <w:r>
+        <w:rPr/>
+        <w:t>, lo único que se puede concluir es que</w:t>
+      </w:r>
+      <w:r>
+        <w:rPr/>
+        <w:t xml:space="preserve"> </w:t>
+      </w:r>
+      <w:r>
+        <w:rPr>
+          <w:b w:val="1"/>
+          <w:bCs w:val="1"/>
+        </w:rPr>
+        <w:t>s</w:t>
+      </w:r>
+      <w:r>
+        <w:rPr>
+          <w:b w:val="1"/>
+          <w:bCs w:val="1"/>
+        </w:rPr>
+        <w:t>i</w:t>
+      </w:r>
+      <w:r>
+        <w:rPr>
+          <w:b w:val="1"/>
+          <w:bCs w:val="1"/>
+        </w:rPr>
+        <w:t xml:space="preserve"> tienes una enfermedad arterial, lo más probable es que </w:t>
+      </w:r>
+      <w:r>
+        <w:rPr>
+          <w:b w:val="1"/>
+          <w:bCs w:val="1"/>
+        </w:rPr>
+        <w:t>tengas más de 81 a</w:t>
+      </w:r>
+      <w:r>
+        <w:rPr>
+          <w:b w:val="1"/>
+          <w:bCs w:val="1"/>
+        </w:rPr>
+        <w:t>ños.</w:t>
+      </w:r>
+    </w:p>
+    <w:p>
+      <w:pPr>
+        <w:bidi w:val="0"/>
+        <w:spacing w:before="120" w:beforeAutospacing="off" w:after="120" w:afterAutospacing="off" w:line="259" w:lineRule="auto"/>
+        <w:ind w:left="0" w:right="0"/>
+        <w:jc w:val="left"/>
+        <w:rPr>
+          <w:b w:val="0"/>
+          <w:bCs w:val="0"/>
+        </w:rPr>
+      </w:pPr>
+      <w:r>
+        <w:drawing>
+          <wp:inline wp14:editId="051CA2BC" wp14:anchorId="47BC981B">
+            <wp:extent cx="5724524" cy="1790700"/>
+            <wp:effectExtent l="0" t="0" r="0" b="0"/>
+            <wp:docPr id="1024694341" name="" title=""/>
+            <wp:cNvGraphicFramePr>
+              <a:graphicFrameLocks noChangeAspect="1"/>
+            </wp:cNvGraphicFramePr>
+            <a:graphic>
+              <a:graphicData uri="http://schemas.openxmlformats.org/drawingml/2006/picture">
+                <pic:pic>
+                  <pic:nvPicPr>
+                    <pic:cNvPr id="0" name=""/>
+                    <pic:cNvPicPr/>
+                  </pic:nvPicPr>
+                  <pic:blipFill>
+                    <a:blip r:embed="R895c91b6e76e4f3f">
+                      <a:extLst>
+                        <a:ext xmlns:a="http://schemas.openxmlformats.org/drawingml/2006/main" uri="{28A0092B-C50C-407E-A947-70E740481C1C}">
+                          <a14:useLocalDpi val="0"/>
+                        </a:ext>
+                      </a:extLst>
+                    </a:blip>
+                    <a:stretch>
+                      <a:fillRect/>
+                    </a:stretch>
+                  </pic:blipFill>
+                  <pic:spPr>
+                    <a:xfrm>
+                      <a:off x="0" y="0"/>
+                      <a:ext cx="5724524" cy="1790700"/>
+                    </a:xfrm>
+                    <a:prstGeom prst="rect">
+                      <a:avLst/>
+                    </a:prstGeom>
+                  </pic:spPr>
+                </pic:pic>
+              </a:graphicData>
+            </a:graphic>
+          </wp:inline>
+        </w:drawing>
+      </w:r>
+      <w:r>
+        <w:rPr>
+          <w:b w:val="0"/>
+          <w:bCs w:val="0"/>
+        </w:rPr>
+        <w:t>En está gráfica podemos ver como varía la máxima presión S</w:t>
+      </w:r>
+      <w:r>
+        <w:rPr>
+          <w:b w:val="0"/>
+          <w:bCs w:val="0"/>
+        </w:rPr>
+        <w:t>i</w:t>
+      </w:r>
+      <w:r>
+        <w:rPr>
+          <w:b w:val="0"/>
+          <w:bCs w:val="0"/>
+        </w:rPr>
+        <w:t>st</w:t>
+      </w:r>
+      <w:r>
+        <w:rPr>
+          <w:b w:val="0"/>
+          <w:bCs w:val="0"/>
+        </w:rPr>
+        <w:t>ó</w:t>
+      </w:r>
+      <w:r>
+        <w:rPr>
+          <w:b w:val="0"/>
+          <w:bCs w:val="0"/>
+        </w:rPr>
+        <w:t>lica</w:t>
+      </w:r>
+      <w:r>
+        <w:rPr>
+          <w:b w:val="0"/>
+          <w:bCs w:val="0"/>
+        </w:rPr>
+        <w:t>. Se ve que no hay gran diferencia entre las distintas clases.</w:t>
+      </w:r>
+    </w:p>
+    <w:p>
+      <w:pPr>
+        <w:bidi w:val="0"/>
+        <w:spacing w:before="120" w:beforeAutospacing="off" w:after="120" w:afterAutospacing="off" w:line="259" w:lineRule="auto"/>
+        <w:ind w:left="0" w:right="0"/>
+        <w:jc w:val="left"/>
+        <w:rPr>
+          <w:b w:val="0"/>
+          <w:bCs w:val="0"/>
+        </w:rPr>
+      </w:pPr>
+      <w:r>
+        <w:rPr>
+          <w:b w:val="0"/>
+          <w:bCs w:val="0"/>
+        </w:rPr>
+        <w:t xml:space="preserve">Por último, analizando el </w:t>
+      </w:r>
+      <w:r>
+        <w:rPr>
+          <w:b w:val="0"/>
+          <w:bCs w:val="0"/>
+        </w:rPr>
+        <w:t>bubble</w:t>
+      </w:r>
+      <w:r>
+        <w:rPr>
+          <w:b w:val="0"/>
+          <w:bCs w:val="0"/>
+        </w:rPr>
+        <w:t xml:space="preserve"> </w:t>
+      </w:r>
+      <w:r>
+        <w:rPr>
+          <w:b w:val="0"/>
+          <w:bCs w:val="0"/>
+        </w:rPr>
+        <w:t>plot</w:t>
+      </w:r>
+      <w:r>
+        <w:rPr>
+          <w:b w:val="0"/>
+          <w:bCs w:val="0"/>
+        </w:rPr>
+        <w:t xml:space="preserve"> de los minutos de ejercicio asociado a una enfermedad cardiovascular, se ve para todas las enfermedades que la gran mayoría de los paciente</w:t>
+      </w:r>
+      <w:r>
+        <w:rPr>
+          <w:b w:val="0"/>
+          <w:bCs w:val="0"/>
+        </w:rPr>
+        <w:t xml:space="preserve">s no realizan mucha actividad física, con casi todos </w:t>
+      </w:r>
+      <w:r>
+        <w:rPr>
+          <w:b w:val="0"/>
+          <w:bCs w:val="0"/>
+        </w:rPr>
+        <w:t>encontrándose</w:t>
+      </w:r>
+      <w:r>
+        <w:rPr>
+          <w:b w:val="0"/>
+          <w:bCs w:val="0"/>
+        </w:rPr>
+        <w:t xml:space="preserve"> en el primer grupo.</w:t>
+      </w:r>
+    </w:p>
+    <w:p>
+      <w:pPr>
+        <w:bidi w:val="0"/>
+        <w:spacing w:before="120" w:beforeAutospacing="off" w:after="120" w:afterAutospacing="off" w:line="259" w:lineRule="auto"/>
+        <w:ind w:left="0" w:right="0"/>
+        <w:jc w:val="left"/>
+        <w:rPr>
+          <w:b w:val="0"/>
+          <w:bCs w:val="0"/>
+        </w:rPr>
+      </w:pPr>
+    </w:p>
+    <w:p>
+      <w:pPr>
+        <w:pStyle w:val="Ttulo2"/>
+        <w:rPr>
+          <w:b w:val="0"/>
+          <w:bCs w:val="0"/>
+        </w:rPr>
+      </w:pPr>
+      <w:r>
+        <w:drawing>
+          <wp:inline wp14:editId="03D84E51" wp14:anchorId="4FD83CA5">
+            <wp:extent cx="5724524" cy="1790700"/>
+            <wp:effectExtent l="0" t="0" r="0" b="0"/>
+            <wp:docPr id="693578799" name="" title=""/>
+            <wp:cNvGraphicFramePr>
+              <a:graphicFrameLocks noChangeAspect="1"/>
+            </wp:cNvGraphicFramePr>
+            <a:graphic>
+              <a:graphicData uri="http://schemas.openxmlformats.org/drawingml/2006/picture">
+                <pic:pic>
+                  <pic:nvPicPr>
+                    <pic:cNvPr id="0" name=""/>
+                    <pic:cNvPicPr/>
+                  </pic:nvPicPr>
+                  <pic:blipFill>
+                    <a:blip r:embed="R2ef4977e03c24c8f">
+                      <a:extLst>
+                        <a:ext xmlns:a="http://schemas.openxmlformats.org/drawingml/2006/main" uri="{28A0092B-C50C-407E-A947-70E740481C1C}">
+                          <a14:useLocalDpi val="0"/>
+                        </a:ext>
+                      </a:extLst>
+                    </a:blip>
+                    <a:stretch>
+                      <a:fillRect/>
+                    </a:stretch>
+                  </pic:blipFill>
+                  <pic:spPr>
+                    <a:xfrm>
+                      <a:off x="0" y="0"/>
+                      <a:ext cx="5724524" cy="1790700"/>
+                    </a:xfrm>
+                    <a:prstGeom prst="rect">
+                      <a:avLst/>
+                    </a:prstGeom>
+                  </pic:spPr>
+                </pic:pic>
+              </a:graphicData>
+            </a:graphic>
+          </wp:inline>
+        </w:drawing>
+      </w:r>
+      <w:r>
+        <w:rPr>
+          <w:b w:val="0"/>
+          <w:bCs w:val="0"/>
+        </w:rPr>
+        <w:t>Aspectos de mejora</w:t>
+      </w:r>
+    </w:p>
+    <w:p>
+      <w:pPr>
+        <w:pStyle w:val="Normal"/>
+        <w:bidi w:val="0"/>
+      </w:pPr>
+      <w:r>
+        <w:rPr/>
+        <w:t xml:space="preserve">Al realizar el análisis, en eventos </w:t>
+      </w:r>
+      <w:r>
+        <w:rPr/>
+        <w:t>sí</w:t>
+      </w:r>
+      <w:r>
+        <w:rPr/>
+        <w:t xml:space="preserve"> que lo incluimos, pero en la descripción de pacientes, faltaría </w:t>
+      </w:r>
+      <w:r>
+        <w:rPr/>
+        <w:t>que,</w:t>
+      </w:r>
+      <w:r>
+        <w:rPr/>
+        <w:t xml:space="preserve"> al hacer clic en un grupo, a parte de la tabla, saliese debajo una gráfica con la distribución de la edad y el g</w:t>
+      </w:r>
+      <w:r>
+        <w:rPr/>
+        <w:t>é</w:t>
+      </w:r>
+      <w:r>
+        <w:rPr/>
+        <w:t>n</w:t>
+      </w:r>
+      <w:r>
+        <w:rPr/>
+        <w:t>ero.</w:t>
+      </w:r>
+      <w:r>
+        <w:rPr/>
+        <w:t xml:space="preserve"> Se puede analizar perfectamente sin este añadido, pero si lo </w:t>
+      </w:r>
+      <w:r>
+        <w:rPr/>
+        <w:t>podría</w:t>
+      </w:r>
+      <w:r>
+        <w:rPr/>
+        <w:t xml:space="preserve"> hacer más cómodo.</w:t>
+      </w:r>
+    </w:p>
+    <w:p>
+      <w:pPr>
+        <w:pStyle w:val="Normal"/>
+        <w:bidi w:val="0"/>
+      </w:pPr>
+      <w:r>
+        <w:rPr/>
+        <w:t xml:space="preserve">Los datos incluyen muy pocas muestras, por lo que las conclusiones que se pueden obtener son poco fiables. </w:t>
+      </w:r>
+      <w:r>
+        <w:rPr/>
+        <w:t>Además</w:t>
+      </w:r>
+      <w:r>
+        <w:rPr/>
+        <w:t>,</w:t>
+      </w:r>
+      <w:r>
+        <w:rPr/>
+        <w:t xml:space="preserve"> al tener información solo sobre pacientes que tienen alguna enfermedad y no</w:t>
+      </w:r>
+      <w:r>
+        <w:rPr/>
+        <w:t xml:space="preserve"> tenemos información de la población sana, no se puede comparar y las asociaciones aparentes no se pueden contrastar, ya que podrían ser casualidad.</w:t>
+      </w:r>
+    </w:p>
+    <w:p>
+      <w:pPr>
+        <w:pStyle w:val="Normal"/>
+        <w:bidi w:val="0"/>
+      </w:pPr>
+      <w:r>
+        <w:rPr/>
+        <w:t>Por último, los datos son inconsistentes, hay eventos de pacientes que no están registrados, aparte de muchas columnas vacías, lo que hace que se pierdan muchos datos que aparentemente se tienen.</w:t>
+      </w:r>
+    </w:p>
+    <w:p>
+      <w:pPr>
+        <w:pStyle w:val="Normal"/>
+        <w:bidi w:val="0"/>
+      </w:pPr>
+    </w:p>
+    <w:p>
+      <w:pPr>
+        <w:bidi w:val="0"/>
+        <w:spacing w:before="120" w:beforeAutospacing="off" w:after="120" w:afterAutospacing="off" w:line="259" w:lineRule="auto"/>
+        <w:ind w:left="0" w:right="0"/>
+        <w:jc w:val="left"/>
+        <w:rPr>
+          <w:b w:val="0"/>
+          <w:bCs w:val="0"/>
+        </w:rPr>
+      </w:pPr>
     </w:p>
     <w:sectPr>
-      <w:pgSz w:w="11906" w:h="16838"/>
+      <w:pgSz w:w="11906" w:h="16838" w:orient="portrait"/>
       <w:pgMar w:top="1440" w:right="1440" w:bottom="1440" w:left="1440" w:header="708" w:footer="708" w:gutter="0"/>
       <w:cols w:space="708"/>
       <w:docGrid w:linePitch="360"/>
@@ -8801,6 +9835,17 @@
     </w:p>
   </w:footnote>
 </w:footnotes>
+</file>
+
+<file path=word/intelligence2.xml><?xml version="1.0" encoding="utf-8"?>
+<int2:intelligence xmlns:int2="http://schemas.microsoft.com/office/intelligence/2020/intelligence">
+  <int2:observations>
+    <int2:bookmark int2:bookmarkName="_Int_UhOQvw0W" int2:invalidationBookmarkName="" int2:hashCode="dvdH3pEuhoLimi" int2:id="HjZS2Bfg">
+      <int2:state int2:type="AugLoop_Text_Critique" int2:value="Rejected"/>
+    </int2:bookmark>
+  </int2:observations>
+  <int2:intelligenceSettings/>
+</int2:intelligence>
 </file>
 
 <file path=word/numbering.xml><?xml version="1.0" encoding="utf-8"?>
@@ -8821,7 +9866,7 @@
         <w:ind w:left="720" w:hanging="360"/>
       </w:pPr>
       <w:rPr>
-        <w:rFonts w:ascii="Symbol" w:hAnsi="Symbol" w:hint="default"/>
+        <w:rFonts w:hint="default" w:ascii="Symbol" w:hAnsi="Symbol"/>
         <w:sz w:val="20"/>
       </w:rPr>
     </w:lvl>
@@ -8837,7 +9882,7 @@
         <w:ind w:left="1440" w:hanging="360"/>
       </w:pPr>
       <w:rPr>
-        <w:rFonts w:ascii="Courier New" w:hAnsi="Courier New" w:hint="default"/>
+        <w:rFonts w:hint="default" w:ascii="Courier New" w:hAnsi="Courier New"/>
         <w:sz w:val="20"/>
       </w:rPr>
     </w:lvl>
@@ -8853,7 +9898,7 @@
         <w:ind w:left="2160" w:hanging="360"/>
       </w:pPr>
       <w:rPr>
-        <w:rFonts w:ascii="Wingdings" w:hAnsi="Wingdings" w:hint="default"/>
+        <w:rFonts w:hint="default" w:ascii="Wingdings" w:hAnsi="Wingdings"/>
         <w:sz w:val="20"/>
       </w:rPr>
     </w:lvl>
@@ -8869,7 +9914,7 @@
         <w:ind w:left="2880" w:hanging="360"/>
       </w:pPr>
       <w:rPr>
-        <w:rFonts w:ascii="Wingdings" w:hAnsi="Wingdings" w:hint="default"/>
+        <w:rFonts w:hint="default" w:ascii="Wingdings" w:hAnsi="Wingdings"/>
         <w:sz w:val="20"/>
       </w:rPr>
     </w:lvl>
@@ -8885,7 +9930,7 @@
         <w:ind w:left="3600" w:hanging="360"/>
       </w:pPr>
       <w:rPr>
-        <w:rFonts w:ascii="Wingdings" w:hAnsi="Wingdings" w:hint="default"/>
+        <w:rFonts w:hint="default" w:ascii="Wingdings" w:hAnsi="Wingdings"/>
         <w:sz w:val="20"/>
       </w:rPr>
     </w:lvl>
@@ -8901,7 +9946,7 @@
         <w:ind w:left="4320" w:hanging="360"/>
       </w:pPr>
       <w:rPr>
-        <w:rFonts w:ascii="Wingdings" w:hAnsi="Wingdings" w:hint="default"/>
+        <w:rFonts w:hint="default" w:ascii="Wingdings" w:hAnsi="Wingdings"/>
         <w:sz w:val="20"/>
       </w:rPr>
     </w:lvl>
@@ -8917,7 +9962,7 @@
         <w:ind w:left="5040" w:hanging="360"/>
       </w:pPr>
       <w:rPr>
-        <w:rFonts w:ascii="Wingdings" w:hAnsi="Wingdings" w:hint="default"/>
+        <w:rFonts w:hint="default" w:ascii="Wingdings" w:hAnsi="Wingdings"/>
         <w:sz w:val="20"/>
       </w:rPr>
     </w:lvl>
@@ -8933,7 +9978,7 @@
         <w:ind w:left="5760" w:hanging="360"/>
       </w:pPr>
       <w:rPr>
-        <w:rFonts w:ascii="Wingdings" w:hAnsi="Wingdings" w:hint="default"/>
+        <w:rFonts w:hint="default" w:ascii="Wingdings" w:hAnsi="Wingdings"/>
         <w:sz w:val="20"/>
       </w:rPr>
     </w:lvl>
@@ -8949,7 +9994,7 @@
         <w:ind w:left="6480" w:hanging="360"/>
       </w:pPr>
       <w:rPr>
-        <w:rFonts w:ascii="Wingdings" w:hAnsi="Wingdings" w:hint="default"/>
+        <w:rFonts w:hint="default" w:ascii="Wingdings" w:hAnsi="Wingdings"/>
         <w:sz w:val="20"/>
       </w:rPr>
     </w:lvl>
@@ -9071,7 +10116,7 @@
         <w:ind w:left="1440" w:hanging="360"/>
       </w:pPr>
       <w:rPr>
-        <w:rFonts w:ascii="Courier New" w:hAnsi="Courier New" w:cs="Times New Roman" w:hint="default"/>
+        <w:rFonts w:hint="default" w:ascii="Courier New" w:hAnsi="Courier New" w:cs="Times New Roman"/>
         <w:sz w:val="20"/>
       </w:rPr>
     </w:lvl>
@@ -9173,7 +10218,7 @@
         <w:ind w:left="720" w:hanging="360"/>
       </w:pPr>
       <w:rPr>
-        <w:rFonts w:ascii="Symbol" w:hAnsi="Symbol" w:hint="default"/>
+        <w:rFonts w:hint="default" w:ascii="Symbol" w:hAnsi="Symbol"/>
       </w:rPr>
     </w:lvl>
     <w:lvl w:ilvl="1" w:tplc="08090003" w:tentative="1">
@@ -9185,7 +10230,7 @@
         <w:ind w:left="1440" w:hanging="360"/>
       </w:pPr>
       <w:rPr>
-        <w:rFonts w:ascii="Courier New" w:hAnsi="Courier New" w:cs="Courier New" w:hint="default"/>
+        <w:rFonts w:hint="default" w:ascii="Courier New" w:hAnsi="Courier New" w:cs="Courier New"/>
       </w:rPr>
     </w:lvl>
     <w:lvl w:ilvl="2" w:tplc="08090005" w:tentative="1">
@@ -9197,7 +10242,7 @@
         <w:ind w:left="2160" w:hanging="360"/>
       </w:pPr>
       <w:rPr>
-        <w:rFonts w:ascii="Wingdings" w:hAnsi="Wingdings" w:hint="default"/>
+        <w:rFonts w:hint="default" w:ascii="Wingdings" w:hAnsi="Wingdings"/>
       </w:rPr>
     </w:lvl>
     <w:lvl w:ilvl="3" w:tplc="08090001" w:tentative="1">
@@ -9209,7 +10254,7 @@
         <w:ind w:left="2880" w:hanging="360"/>
       </w:pPr>
       <w:rPr>
-        <w:rFonts w:ascii="Symbol" w:hAnsi="Symbol" w:hint="default"/>
+        <w:rFonts w:hint="default" w:ascii="Symbol" w:hAnsi="Symbol"/>
       </w:rPr>
     </w:lvl>
     <w:lvl w:ilvl="4" w:tplc="08090003" w:tentative="1">
@@ -9221,7 +10266,7 @@
         <w:ind w:left="3600" w:hanging="360"/>
       </w:pPr>
       <w:rPr>
-        <w:rFonts w:ascii="Courier New" w:hAnsi="Courier New" w:cs="Courier New" w:hint="default"/>
+        <w:rFonts w:hint="default" w:ascii="Courier New" w:hAnsi="Courier New" w:cs="Courier New"/>
       </w:rPr>
     </w:lvl>
     <w:lvl w:ilvl="5" w:tplc="08090005" w:tentative="1">
@@ -9233,7 +10278,7 @@
         <w:ind w:left="4320" w:hanging="360"/>
       </w:pPr>
       <w:rPr>
-        <w:rFonts w:ascii="Wingdings" w:hAnsi="Wingdings" w:hint="default"/>
+        <w:rFonts w:hint="default" w:ascii="Wingdings" w:hAnsi="Wingdings"/>
       </w:rPr>
     </w:lvl>
     <w:lvl w:ilvl="6" w:tplc="08090001" w:tentative="1">
@@ -9245,7 +10290,7 @@
         <w:ind w:left="5040" w:hanging="360"/>
       </w:pPr>
       <w:rPr>
-        <w:rFonts w:ascii="Symbol" w:hAnsi="Symbol" w:hint="default"/>
+        <w:rFonts w:hint="default" w:ascii="Symbol" w:hAnsi="Symbol"/>
       </w:rPr>
     </w:lvl>
     <w:lvl w:ilvl="7" w:tplc="08090003" w:tentative="1">
@@ -9257,7 +10302,7 @@
         <w:ind w:left="5760" w:hanging="360"/>
       </w:pPr>
       <w:rPr>
-        <w:rFonts w:ascii="Courier New" w:hAnsi="Courier New" w:cs="Courier New" w:hint="default"/>
+        <w:rFonts w:hint="default" w:ascii="Courier New" w:hAnsi="Courier New" w:cs="Courier New"/>
       </w:rPr>
     </w:lvl>
     <w:lvl w:ilvl="8" w:tplc="08090005" w:tentative="1">
@@ -9269,7 +10314,7 @@
         <w:ind w:left="6480" w:hanging="360"/>
       </w:pPr>
       <w:rPr>
-        <w:rFonts w:ascii="Wingdings" w:hAnsi="Wingdings" w:hint="default"/>
+        <w:rFonts w:hint="default" w:ascii="Wingdings" w:hAnsi="Wingdings"/>
       </w:rPr>
     </w:lvl>
   </w:abstractNum>
@@ -9286,7 +10331,7 @@
         <w:ind w:left="720" w:hanging="360"/>
       </w:pPr>
       <w:rPr>
-        <w:rFonts w:ascii="Symbol" w:hAnsi="Symbol" w:hint="default"/>
+        <w:rFonts w:hint="default" w:ascii="Symbol" w:hAnsi="Symbol"/>
       </w:rPr>
     </w:lvl>
     <w:lvl w:ilvl="1" w:tplc="08090003" w:tentative="1">
@@ -9298,7 +10343,7 @@
         <w:ind w:left="1440" w:hanging="360"/>
       </w:pPr>
       <w:rPr>
-        <w:rFonts w:ascii="Courier New" w:hAnsi="Courier New" w:cs="Courier New" w:hint="default"/>
+        <w:rFonts w:hint="default" w:ascii="Courier New" w:hAnsi="Courier New" w:cs="Courier New"/>
       </w:rPr>
     </w:lvl>
     <w:lvl w:ilvl="2" w:tplc="08090005" w:tentative="1">
@@ -9310,7 +10355,7 @@
         <w:ind w:left="2160" w:hanging="360"/>
       </w:pPr>
       <w:rPr>
-        <w:rFonts w:ascii="Wingdings" w:hAnsi="Wingdings" w:hint="default"/>
+        <w:rFonts w:hint="default" w:ascii="Wingdings" w:hAnsi="Wingdings"/>
       </w:rPr>
     </w:lvl>
     <w:lvl w:ilvl="3" w:tplc="08090001" w:tentative="1">
@@ -9322,7 +10367,7 @@
         <w:ind w:left="2880" w:hanging="360"/>
       </w:pPr>
       <w:rPr>
-        <w:rFonts w:ascii="Symbol" w:hAnsi="Symbol" w:hint="default"/>
+        <w:rFonts w:hint="default" w:ascii="Symbol" w:hAnsi="Symbol"/>
       </w:rPr>
     </w:lvl>
     <w:lvl w:ilvl="4" w:tplc="08090003" w:tentative="1">
@@ -9334,7 +10379,7 @@
         <w:ind w:left="3600" w:hanging="360"/>
       </w:pPr>
       <w:rPr>
-        <w:rFonts w:ascii="Courier New" w:hAnsi="Courier New" w:cs="Courier New" w:hint="default"/>
+        <w:rFonts w:hint="default" w:ascii="Courier New" w:hAnsi="Courier New" w:cs="Courier New"/>
       </w:rPr>
     </w:lvl>
     <w:lvl w:ilvl="5" w:tplc="08090005" w:tentative="1">
@@ -9346,7 +10391,7 @@
         <w:ind w:left="4320" w:hanging="360"/>
       </w:pPr>
       <w:rPr>
-        <w:rFonts w:ascii="Wingdings" w:hAnsi="Wingdings" w:hint="default"/>
+        <w:rFonts w:hint="default" w:ascii="Wingdings" w:hAnsi="Wingdings"/>
       </w:rPr>
     </w:lvl>
     <w:lvl w:ilvl="6" w:tplc="08090001" w:tentative="1">
@@ -9358,7 +10403,7 @@
         <w:ind w:left="5040" w:hanging="360"/>
       </w:pPr>
       <w:rPr>
-        <w:rFonts w:ascii="Symbol" w:hAnsi="Symbol" w:hint="default"/>
+        <w:rFonts w:hint="default" w:ascii="Symbol" w:hAnsi="Symbol"/>
       </w:rPr>
     </w:lvl>
     <w:lvl w:ilvl="7" w:tplc="08090003" w:tentative="1">
@@ -9370,7 +10415,7 @@
         <w:ind w:left="5760" w:hanging="360"/>
       </w:pPr>
       <w:rPr>
-        <w:rFonts w:ascii="Courier New" w:hAnsi="Courier New" w:cs="Courier New" w:hint="default"/>
+        <w:rFonts w:hint="default" w:ascii="Courier New" w:hAnsi="Courier New" w:cs="Courier New"/>
       </w:rPr>
     </w:lvl>
     <w:lvl w:ilvl="8" w:tplc="08090005" w:tentative="1">
@@ -9382,7 +10427,7 @@
         <w:ind w:left="6480" w:hanging="360"/>
       </w:pPr>
       <w:rPr>
-        <w:rFonts w:ascii="Wingdings" w:hAnsi="Wingdings" w:hint="default"/>
+        <w:rFonts w:hint="default" w:ascii="Wingdings" w:hAnsi="Wingdings"/>
       </w:rPr>
     </w:lvl>
   </w:abstractNum>
@@ -9399,7 +10444,7 @@
         <w:ind w:left="720" w:hanging="360"/>
       </w:pPr>
       <w:rPr>
-        <w:rFonts w:ascii="Symbol" w:hAnsi="Symbol" w:hint="default"/>
+        <w:rFonts w:hint="default" w:ascii="Symbol" w:hAnsi="Symbol"/>
       </w:rPr>
     </w:lvl>
     <w:lvl w:ilvl="1" w:tplc="0C0A0003">
@@ -9411,7 +10456,7 @@
         <w:ind w:left="1440" w:hanging="360"/>
       </w:pPr>
       <w:rPr>
-        <w:rFonts w:ascii="Courier New" w:hAnsi="Courier New" w:cs="Courier New" w:hint="default"/>
+        <w:rFonts w:hint="default" w:ascii="Courier New" w:hAnsi="Courier New" w:cs="Courier New"/>
       </w:rPr>
     </w:lvl>
     <w:lvl w:ilvl="2" w:tplc="0C0A0005" w:tentative="1">
@@ -9423,7 +10468,7 @@
         <w:ind w:left="2160" w:hanging="360"/>
       </w:pPr>
       <w:rPr>
-        <w:rFonts w:ascii="Wingdings" w:hAnsi="Wingdings" w:hint="default"/>
+        <w:rFonts w:hint="default" w:ascii="Wingdings" w:hAnsi="Wingdings"/>
       </w:rPr>
     </w:lvl>
     <w:lvl w:ilvl="3" w:tplc="0C0A0001" w:tentative="1">
@@ -9435,7 +10480,7 @@
         <w:ind w:left="2880" w:hanging="360"/>
       </w:pPr>
       <w:rPr>
-        <w:rFonts w:ascii="Symbol" w:hAnsi="Symbol" w:hint="default"/>
+        <w:rFonts w:hint="default" w:ascii="Symbol" w:hAnsi="Symbol"/>
       </w:rPr>
     </w:lvl>
     <w:lvl w:ilvl="4" w:tplc="0C0A0003" w:tentative="1">
@@ -9447,7 +10492,7 @@
         <w:ind w:left="3600" w:hanging="360"/>
       </w:pPr>
       <w:rPr>
-        <w:rFonts w:ascii="Courier New" w:hAnsi="Courier New" w:cs="Courier New" w:hint="default"/>
+        <w:rFonts w:hint="default" w:ascii="Courier New" w:hAnsi="Courier New" w:cs="Courier New"/>
       </w:rPr>
     </w:lvl>
     <w:lvl w:ilvl="5" w:tplc="0C0A0005" w:tentative="1">
@@ -9459,7 +10504,7 @@
         <w:ind w:left="4320" w:hanging="360"/>
       </w:pPr>
       <w:rPr>
-        <w:rFonts w:ascii="Wingdings" w:hAnsi="Wingdings" w:hint="default"/>
+        <w:rFonts w:hint="default" w:ascii="Wingdings" w:hAnsi="Wingdings"/>
       </w:rPr>
     </w:lvl>
     <w:lvl w:ilvl="6" w:tplc="0C0A0001" w:tentative="1">
@@ -9471,7 +10516,7 @@
         <w:ind w:left="5040" w:hanging="360"/>
       </w:pPr>
       <w:rPr>
-        <w:rFonts w:ascii="Symbol" w:hAnsi="Symbol" w:hint="default"/>
+        <w:rFonts w:hint="default" w:ascii="Symbol" w:hAnsi="Symbol"/>
       </w:rPr>
     </w:lvl>
     <w:lvl w:ilvl="7" w:tplc="0C0A0003" w:tentative="1">
@@ -9483,7 +10528,7 @@
         <w:ind w:left="5760" w:hanging="360"/>
       </w:pPr>
       <w:rPr>
-        <w:rFonts w:ascii="Courier New" w:hAnsi="Courier New" w:cs="Courier New" w:hint="default"/>
+        <w:rFonts w:hint="default" w:ascii="Courier New" w:hAnsi="Courier New" w:cs="Courier New"/>
       </w:rPr>
     </w:lvl>
     <w:lvl w:ilvl="8" w:tplc="0C0A0005" w:tentative="1">
@@ -9495,7 +10540,7 @@
         <w:ind w:left="6480" w:hanging="360"/>
       </w:pPr>
       <w:rPr>
-        <w:rFonts w:ascii="Wingdings" w:hAnsi="Wingdings" w:hint="default"/>
+        <w:rFonts w:hint="default" w:ascii="Wingdings" w:hAnsi="Wingdings"/>
       </w:rPr>
     </w:lvl>
   </w:abstractNum>
@@ -9515,7 +10560,7 @@
         <w:ind w:left="720" w:hanging="360"/>
       </w:pPr>
       <w:rPr>
-        <w:rFonts w:ascii="Symbol" w:hAnsi="Symbol" w:hint="default"/>
+        <w:rFonts w:hint="default" w:ascii="Symbol" w:hAnsi="Symbol"/>
         <w:sz w:val="20"/>
       </w:rPr>
     </w:lvl>
@@ -9531,7 +10576,7 @@
         <w:ind w:left="1440" w:hanging="360"/>
       </w:pPr>
       <w:rPr>
-        <w:rFonts w:ascii="Courier New" w:hAnsi="Courier New" w:cs="Times New Roman" w:hint="default"/>
+        <w:rFonts w:hint="default" w:ascii="Courier New" w:hAnsi="Courier New" w:cs="Times New Roman"/>
         <w:sz w:val="20"/>
       </w:rPr>
     </w:lvl>
@@ -9547,7 +10592,7 @@
         <w:ind w:left="2160" w:hanging="360"/>
       </w:pPr>
       <w:rPr>
-        <w:rFonts w:ascii="Wingdings" w:hAnsi="Wingdings" w:hint="default"/>
+        <w:rFonts w:hint="default" w:ascii="Wingdings" w:hAnsi="Wingdings"/>
         <w:sz w:val="20"/>
       </w:rPr>
     </w:lvl>
@@ -9563,7 +10608,7 @@
         <w:ind w:left="2880" w:hanging="360"/>
       </w:pPr>
       <w:rPr>
-        <w:rFonts w:ascii="Wingdings" w:hAnsi="Wingdings" w:hint="default"/>
+        <w:rFonts w:hint="default" w:ascii="Wingdings" w:hAnsi="Wingdings"/>
         <w:sz w:val="20"/>
       </w:rPr>
     </w:lvl>
@@ -9579,7 +10624,7 @@
         <w:ind w:left="3600" w:hanging="360"/>
       </w:pPr>
       <w:rPr>
-        <w:rFonts w:ascii="Wingdings" w:hAnsi="Wingdings" w:hint="default"/>
+        <w:rFonts w:hint="default" w:ascii="Wingdings" w:hAnsi="Wingdings"/>
         <w:sz w:val="20"/>
       </w:rPr>
     </w:lvl>
@@ -9595,7 +10640,7 @@
         <w:ind w:left="4320" w:hanging="360"/>
       </w:pPr>
       <w:rPr>
-        <w:rFonts w:ascii="Wingdings" w:hAnsi="Wingdings" w:hint="default"/>
+        <w:rFonts w:hint="default" w:ascii="Wingdings" w:hAnsi="Wingdings"/>
         <w:sz w:val="20"/>
       </w:rPr>
     </w:lvl>
@@ -9611,7 +10656,7 @@
         <w:ind w:left="5040" w:hanging="360"/>
       </w:pPr>
       <w:rPr>
-        <w:rFonts w:ascii="Wingdings" w:hAnsi="Wingdings" w:hint="default"/>
+        <w:rFonts w:hint="default" w:ascii="Wingdings" w:hAnsi="Wingdings"/>
         <w:sz w:val="20"/>
       </w:rPr>
     </w:lvl>
@@ -9627,7 +10672,7 @@
         <w:ind w:left="5760" w:hanging="360"/>
       </w:pPr>
       <w:rPr>
-        <w:rFonts w:ascii="Wingdings" w:hAnsi="Wingdings" w:hint="default"/>
+        <w:rFonts w:hint="default" w:ascii="Wingdings" w:hAnsi="Wingdings"/>
         <w:sz w:val="20"/>
       </w:rPr>
     </w:lvl>
@@ -9643,7 +10688,7 @@
         <w:ind w:left="6480" w:hanging="360"/>
       </w:pPr>
       <w:rPr>
-        <w:rFonts w:ascii="Wingdings" w:hAnsi="Wingdings" w:hint="default"/>
+        <w:rFonts w:hint="default" w:ascii="Wingdings" w:hAnsi="Wingdings"/>
         <w:sz w:val="20"/>
       </w:rPr>
     </w:lvl>
@@ -9661,7 +10706,7 @@
         <w:ind w:left="720" w:hanging="360"/>
       </w:pPr>
       <w:rPr>
-        <w:rFonts w:ascii="Symbol" w:hAnsi="Symbol" w:hint="default"/>
+        <w:rFonts w:hint="default" w:ascii="Symbol" w:hAnsi="Symbol"/>
       </w:rPr>
     </w:lvl>
     <w:lvl w:ilvl="1" w:tplc="08090003" w:tentative="1">
@@ -9673,7 +10718,7 @@
         <w:ind w:left="1440" w:hanging="360"/>
       </w:pPr>
       <w:rPr>
-        <w:rFonts w:ascii="Courier New" w:hAnsi="Courier New" w:cs="Courier New" w:hint="default"/>
+        <w:rFonts w:hint="default" w:ascii="Courier New" w:hAnsi="Courier New" w:cs="Courier New"/>
       </w:rPr>
     </w:lvl>
     <w:lvl w:ilvl="2" w:tplc="08090005" w:tentative="1">
@@ -9685,7 +10730,7 @@
         <w:ind w:left="2160" w:hanging="360"/>
       </w:pPr>
       <w:rPr>
-        <w:rFonts w:ascii="Wingdings" w:hAnsi="Wingdings" w:hint="default"/>
+        <w:rFonts w:hint="default" w:ascii="Wingdings" w:hAnsi="Wingdings"/>
       </w:rPr>
     </w:lvl>
     <w:lvl w:ilvl="3" w:tplc="08090001" w:tentative="1">
@@ -9697,7 +10742,7 @@
         <w:ind w:left="2880" w:hanging="360"/>
       </w:pPr>
       <w:rPr>
-        <w:rFonts w:ascii="Symbol" w:hAnsi="Symbol" w:hint="default"/>
+        <w:rFonts w:hint="default" w:ascii="Symbol" w:hAnsi="Symbol"/>
       </w:rPr>
     </w:lvl>
     <w:lvl w:ilvl="4" w:tplc="08090003" w:tentative="1">
@@ -9709,7 +10754,7 @@
         <w:ind w:left="3600" w:hanging="360"/>
       </w:pPr>
       <w:rPr>
-        <w:rFonts w:ascii="Courier New" w:hAnsi="Courier New" w:cs="Courier New" w:hint="default"/>
+        <w:rFonts w:hint="default" w:ascii="Courier New" w:hAnsi="Courier New" w:cs="Courier New"/>
       </w:rPr>
     </w:lvl>
     <w:lvl w:ilvl="5" w:tplc="08090005" w:tentative="1">
@@ -9721,7 +10766,7 @@
         <w:ind w:left="4320" w:hanging="360"/>
       </w:pPr>
       <w:rPr>
-        <w:rFonts w:ascii="Wingdings" w:hAnsi="Wingdings" w:hint="default"/>
+        <w:rFonts w:hint="default" w:ascii="Wingdings" w:hAnsi="Wingdings"/>
       </w:rPr>
     </w:lvl>
     <w:lvl w:ilvl="6" w:tplc="08090001" w:tentative="1">
@@ -9733,7 +10778,7 @@
         <w:ind w:left="5040" w:hanging="360"/>
       </w:pPr>
       <w:rPr>
-        <w:rFonts w:ascii="Symbol" w:hAnsi="Symbol" w:hint="default"/>
+        <w:rFonts w:hint="default" w:ascii="Symbol" w:hAnsi="Symbol"/>
       </w:rPr>
     </w:lvl>
     <w:lvl w:ilvl="7" w:tplc="08090003" w:tentative="1">
@@ -9745,7 +10790,7 @@
         <w:ind w:left="5760" w:hanging="360"/>
       </w:pPr>
       <w:rPr>
-        <w:rFonts w:ascii="Courier New" w:hAnsi="Courier New" w:cs="Courier New" w:hint="default"/>
+        <w:rFonts w:hint="default" w:ascii="Courier New" w:hAnsi="Courier New" w:cs="Courier New"/>
       </w:rPr>
     </w:lvl>
     <w:lvl w:ilvl="8" w:tplc="08090005" w:tentative="1">
@@ -9757,7 +10802,7 @@
         <w:ind w:left="6480" w:hanging="360"/>
       </w:pPr>
       <w:rPr>
-        <w:rFonts w:ascii="Wingdings" w:hAnsi="Wingdings" w:hint="default"/>
+        <w:rFonts w:hint="default" w:ascii="Wingdings" w:hAnsi="Wingdings"/>
       </w:rPr>
     </w:lvl>
   </w:abstractNum>
@@ -9976,7 +11021,7 @@
         <w:ind w:left="720" w:hanging="360"/>
       </w:pPr>
       <w:rPr>
-        <w:rFonts w:ascii="Symbol" w:hAnsi="Symbol" w:hint="default"/>
+        <w:rFonts w:hint="default" w:ascii="Symbol" w:hAnsi="Symbol"/>
       </w:rPr>
     </w:lvl>
     <w:lvl w:ilvl="1" w:tplc="0C0A0003" w:tentative="1">
@@ -9988,7 +11033,7 @@
         <w:ind w:left="1440" w:hanging="360"/>
       </w:pPr>
       <w:rPr>
-        <w:rFonts w:ascii="Courier New" w:hAnsi="Courier New" w:cs="Courier New" w:hint="default"/>
+        <w:rFonts w:hint="default" w:ascii="Courier New" w:hAnsi="Courier New" w:cs="Courier New"/>
       </w:rPr>
     </w:lvl>
     <w:lvl w:ilvl="2" w:tplc="0C0A0005" w:tentative="1">
@@ -10000,7 +11045,7 @@
         <w:ind w:left="2160" w:hanging="360"/>
       </w:pPr>
       <w:rPr>
-        <w:rFonts w:ascii="Wingdings" w:hAnsi="Wingdings" w:hint="default"/>
+        <w:rFonts w:hint="default" w:ascii="Wingdings" w:hAnsi="Wingdings"/>
       </w:rPr>
     </w:lvl>
     <w:lvl w:ilvl="3" w:tplc="0C0A0001" w:tentative="1">
@@ -10012,7 +11057,7 @@
         <w:ind w:left="2880" w:hanging="360"/>
       </w:pPr>
       <w:rPr>
-        <w:rFonts w:ascii="Symbol" w:hAnsi="Symbol" w:hint="default"/>
+        <w:rFonts w:hint="default" w:ascii="Symbol" w:hAnsi="Symbol"/>
       </w:rPr>
     </w:lvl>
     <w:lvl w:ilvl="4" w:tplc="0C0A0003" w:tentative="1">
@@ -10024,7 +11069,7 @@
         <w:ind w:left="3600" w:hanging="360"/>
       </w:pPr>
       <w:rPr>
-        <w:rFonts w:ascii="Courier New" w:hAnsi="Courier New" w:cs="Courier New" w:hint="default"/>
+        <w:rFonts w:hint="default" w:ascii="Courier New" w:hAnsi="Courier New" w:cs="Courier New"/>
       </w:rPr>
     </w:lvl>
     <w:lvl w:ilvl="5" w:tplc="0C0A0005" w:tentative="1">
@@ -10036,7 +11081,7 @@
         <w:ind w:left="4320" w:hanging="360"/>
       </w:pPr>
       <w:rPr>
-        <w:rFonts w:ascii="Wingdings" w:hAnsi="Wingdings" w:hint="default"/>
+        <w:rFonts w:hint="default" w:ascii="Wingdings" w:hAnsi="Wingdings"/>
       </w:rPr>
     </w:lvl>
     <w:lvl w:ilvl="6" w:tplc="0C0A0001" w:tentative="1">
@@ -10048,7 +11093,7 @@
         <w:ind w:left="5040" w:hanging="360"/>
       </w:pPr>
       <w:rPr>
-        <w:rFonts w:ascii="Symbol" w:hAnsi="Symbol" w:hint="default"/>
+        <w:rFonts w:hint="default" w:ascii="Symbol" w:hAnsi="Symbol"/>
       </w:rPr>
     </w:lvl>
     <w:lvl w:ilvl="7" w:tplc="0C0A0003" w:tentative="1">
@@ -10060,7 +11105,7 @@
         <w:ind w:left="5760" w:hanging="360"/>
       </w:pPr>
       <w:rPr>
-        <w:rFonts w:ascii="Courier New" w:hAnsi="Courier New" w:cs="Courier New" w:hint="default"/>
+        <w:rFonts w:hint="default" w:ascii="Courier New" w:hAnsi="Courier New" w:cs="Courier New"/>
       </w:rPr>
     </w:lvl>
     <w:lvl w:ilvl="8" w:tplc="0C0A0005" w:tentative="1">
@@ -10072,7 +11117,7 @@
         <w:ind w:left="6480" w:hanging="360"/>
       </w:pPr>
       <w:rPr>
-        <w:rFonts w:ascii="Wingdings" w:hAnsi="Wingdings" w:hint="default"/>
+        <w:rFonts w:hint="default" w:ascii="Wingdings" w:hAnsi="Wingdings"/>
       </w:rPr>
     </w:lvl>
   </w:abstractNum>
@@ -10092,7 +11137,7 @@
         <w:ind w:left="720" w:hanging="360"/>
       </w:pPr>
       <w:rPr>
-        <w:rFonts w:ascii="Symbol" w:hAnsi="Symbol" w:hint="default"/>
+        <w:rFonts w:hint="default" w:ascii="Symbol" w:hAnsi="Symbol"/>
         <w:sz w:val="20"/>
       </w:rPr>
     </w:lvl>
@@ -10108,7 +11153,7 @@
         <w:ind w:left="1440" w:hanging="360"/>
       </w:pPr>
       <w:rPr>
-        <w:rFonts w:ascii="Courier New" w:hAnsi="Courier New" w:hint="default"/>
+        <w:rFonts w:hint="default" w:ascii="Courier New" w:hAnsi="Courier New"/>
         <w:sz w:val="20"/>
       </w:rPr>
     </w:lvl>
@@ -10124,7 +11169,7 @@
         <w:ind w:left="2160" w:hanging="360"/>
       </w:pPr>
       <w:rPr>
-        <w:rFonts w:ascii="Wingdings" w:hAnsi="Wingdings" w:hint="default"/>
+        <w:rFonts w:hint="default" w:ascii="Wingdings" w:hAnsi="Wingdings"/>
         <w:sz w:val="20"/>
       </w:rPr>
     </w:lvl>
@@ -10140,7 +11185,7 @@
         <w:ind w:left="2880" w:hanging="360"/>
       </w:pPr>
       <w:rPr>
-        <w:rFonts w:ascii="Wingdings" w:hAnsi="Wingdings" w:hint="default"/>
+        <w:rFonts w:hint="default" w:ascii="Wingdings" w:hAnsi="Wingdings"/>
         <w:sz w:val="20"/>
       </w:rPr>
     </w:lvl>
@@ -10156,7 +11201,7 @@
         <w:ind w:left="3600" w:hanging="360"/>
       </w:pPr>
       <w:rPr>
-        <w:rFonts w:ascii="Wingdings" w:hAnsi="Wingdings" w:hint="default"/>
+        <w:rFonts w:hint="default" w:ascii="Wingdings" w:hAnsi="Wingdings"/>
         <w:sz w:val="20"/>
       </w:rPr>
     </w:lvl>
@@ -10172,7 +11217,7 @@
         <w:ind w:left="4320" w:hanging="360"/>
       </w:pPr>
       <w:rPr>
-        <w:rFonts w:ascii="Wingdings" w:hAnsi="Wingdings" w:hint="default"/>
+        <w:rFonts w:hint="default" w:ascii="Wingdings" w:hAnsi="Wingdings"/>
         <w:sz w:val="20"/>
       </w:rPr>
     </w:lvl>
@@ -10188,7 +11233,7 @@
         <w:ind w:left="5040" w:hanging="360"/>
       </w:pPr>
       <w:rPr>
-        <w:rFonts w:ascii="Wingdings" w:hAnsi="Wingdings" w:hint="default"/>
+        <w:rFonts w:hint="default" w:ascii="Wingdings" w:hAnsi="Wingdings"/>
         <w:sz w:val="20"/>
       </w:rPr>
     </w:lvl>
@@ -10204,7 +11249,7 @@
         <w:ind w:left="5760" w:hanging="360"/>
       </w:pPr>
       <w:rPr>
-        <w:rFonts w:ascii="Wingdings" w:hAnsi="Wingdings" w:hint="default"/>
+        <w:rFonts w:hint="default" w:ascii="Wingdings" w:hAnsi="Wingdings"/>
         <w:sz w:val="20"/>
       </w:rPr>
     </w:lvl>
@@ -10220,7 +11265,7 @@
         <w:ind w:left="6480" w:hanging="360"/>
       </w:pPr>
       <w:rPr>
-        <w:rFonts w:ascii="Wingdings" w:hAnsi="Wingdings" w:hint="default"/>
+        <w:rFonts w:hint="default" w:ascii="Wingdings" w:hAnsi="Wingdings"/>
         <w:sz w:val="20"/>
       </w:rPr>
     </w:lvl>
@@ -10294,7 +11339,7 @@
   <w:docDefaults>
     <w:rPrDefault>
       <w:rPr>
-        <w:rFonts w:asciiTheme="minorHAnsi" w:eastAsiaTheme="minorHAnsi" w:hAnsiTheme="minorHAnsi" w:cstheme="minorBidi"/>
+        <w:rFonts w:asciiTheme="minorHAnsi" w:hAnsiTheme="minorHAnsi" w:eastAsiaTheme="minorHAnsi" w:cstheme="minorBidi"/>
         <w:kern w:val="2"/>
         <w:sz w:val="24"/>
         <w:szCs w:val="24"/>
@@ -10307,14 +11352,14 @@
   <w:latentStyles w:defLockedState="0" w:defUIPriority="99" w:defSemiHidden="0" w:defUnhideWhenUsed="0" w:defQFormat="0" w:count="376">
     <w:lsdException w:name="Normal" w:uiPriority="0" w:qFormat="1"/>
     <w:lsdException w:name="heading 1" w:uiPriority="9" w:qFormat="1"/>
-    <w:lsdException w:name="heading 2" w:semiHidden="1" w:uiPriority="9" w:unhideWhenUsed="1" w:qFormat="1"/>
-    <w:lsdException w:name="heading 3" w:semiHidden="1" w:uiPriority="9" w:unhideWhenUsed="1" w:qFormat="1"/>
-    <w:lsdException w:name="heading 4" w:semiHidden="1" w:uiPriority="9" w:unhideWhenUsed="1" w:qFormat="1"/>
-    <w:lsdException w:name="heading 5" w:semiHidden="1" w:uiPriority="9" w:unhideWhenUsed="1" w:qFormat="1"/>
-    <w:lsdException w:name="heading 6" w:semiHidden="1" w:uiPriority="9" w:unhideWhenUsed="1" w:qFormat="1"/>
-    <w:lsdException w:name="heading 7" w:semiHidden="1" w:uiPriority="9" w:unhideWhenUsed="1" w:qFormat="1"/>
-    <w:lsdException w:name="heading 8" w:semiHidden="1" w:uiPriority="9" w:unhideWhenUsed="1" w:qFormat="1"/>
-    <w:lsdException w:name="heading 9" w:semiHidden="1" w:uiPriority="9" w:unhideWhenUsed="1" w:qFormat="1"/>
+    <w:lsdException w:name="heading 2" w:uiPriority="9" w:semiHidden="1" w:unhideWhenUsed="1" w:qFormat="1"/>
+    <w:lsdException w:name="heading 3" w:uiPriority="9" w:semiHidden="1" w:unhideWhenUsed="1" w:qFormat="1"/>
+    <w:lsdException w:name="heading 4" w:uiPriority="9" w:semiHidden="1" w:unhideWhenUsed="1" w:qFormat="1"/>
+    <w:lsdException w:name="heading 5" w:uiPriority="9" w:semiHidden="1" w:unhideWhenUsed="1" w:qFormat="1"/>
+    <w:lsdException w:name="heading 6" w:uiPriority="9" w:semiHidden="1" w:unhideWhenUsed="1" w:qFormat="1"/>
+    <w:lsdException w:name="heading 7" w:uiPriority="9" w:semiHidden="1" w:unhideWhenUsed="1" w:qFormat="1"/>
+    <w:lsdException w:name="heading 8" w:uiPriority="9" w:semiHidden="1" w:unhideWhenUsed="1" w:qFormat="1"/>
+    <w:lsdException w:name="heading 9" w:uiPriority="9" w:semiHidden="1" w:unhideWhenUsed="1" w:qFormat="1"/>
     <w:lsdException w:name="index 1" w:semiHidden="1" w:unhideWhenUsed="1"/>
     <w:lsdException w:name="index 2" w:semiHidden="1" w:unhideWhenUsed="1"/>
     <w:lsdException w:name="index 3" w:semiHidden="1" w:unhideWhenUsed="1"/>
@@ -10324,22 +11369,22 @@
     <w:lsdException w:name="index 7" w:semiHidden="1" w:unhideWhenUsed="1"/>
     <w:lsdException w:name="index 8" w:semiHidden="1" w:unhideWhenUsed="1"/>
     <w:lsdException w:name="index 9" w:semiHidden="1" w:unhideWhenUsed="1"/>
-    <w:lsdException w:name="toc 1" w:semiHidden="1" w:uiPriority="39" w:unhideWhenUsed="1"/>
-    <w:lsdException w:name="toc 2" w:semiHidden="1" w:uiPriority="39" w:unhideWhenUsed="1"/>
-    <w:lsdException w:name="toc 3" w:semiHidden="1" w:uiPriority="39" w:unhideWhenUsed="1"/>
-    <w:lsdException w:name="toc 4" w:semiHidden="1" w:uiPriority="39" w:unhideWhenUsed="1"/>
-    <w:lsdException w:name="toc 5" w:semiHidden="1" w:uiPriority="39" w:unhideWhenUsed="1"/>
-    <w:lsdException w:name="toc 6" w:semiHidden="1" w:uiPriority="39" w:unhideWhenUsed="1"/>
-    <w:lsdException w:name="toc 7" w:semiHidden="1" w:uiPriority="39" w:unhideWhenUsed="1"/>
-    <w:lsdException w:name="toc 8" w:semiHidden="1" w:uiPriority="39" w:unhideWhenUsed="1"/>
-    <w:lsdException w:name="toc 9" w:semiHidden="1" w:uiPriority="39" w:unhideWhenUsed="1"/>
+    <w:lsdException w:name="toc 1" w:uiPriority="39" w:semiHidden="1" w:unhideWhenUsed="1"/>
+    <w:lsdException w:name="toc 2" w:uiPriority="39" w:semiHidden="1" w:unhideWhenUsed="1"/>
+    <w:lsdException w:name="toc 3" w:uiPriority="39" w:semiHidden="1" w:unhideWhenUsed="1"/>
+    <w:lsdException w:name="toc 4" w:uiPriority="39" w:semiHidden="1" w:unhideWhenUsed="1"/>
+    <w:lsdException w:name="toc 5" w:uiPriority="39" w:semiHidden="1" w:unhideWhenUsed="1"/>
+    <w:lsdException w:name="toc 6" w:uiPriority="39" w:semiHidden="1" w:unhideWhenUsed="1"/>
+    <w:lsdException w:name="toc 7" w:uiPriority="39" w:semiHidden="1" w:unhideWhenUsed="1"/>
+    <w:lsdException w:name="toc 8" w:uiPriority="39" w:semiHidden="1" w:unhideWhenUsed="1"/>
+    <w:lsdException w:name="toc 9" w:uiPriority="39" w:semiHidden="1" w:unhideWhenUsed="1"/>
     <w:lsdException w:name="Normal Indent" w:semiHidden="1" w:unhideWhenUsed="1"/>
     <w:lsdException w:name="footnote text" w:semiHidden="1" w:unhideWhenUsed="1"/>
     <w:lsdException w:name="annotation text" w:semiHidden="1" w:unhideWhenUsed="1"/>
     <w:lsdException w:name="header" w:semiHidden="1" w:unhideWhenUsed="1"/>
     <w:lsdException w:name="footer" w:semiHidden="1" w:unhideWhenUsed="1"/>
     <w:lsdException w:name="index heading" w:semiHidden="1" w:unhideWhenUsed="1"/>
-    <w:lsdException w:name="caption" w:semiHidden="1" w:uiPriority="35" w:unhideWhenUsed="1" w:qFormat="1"/>
+    <w:lsdException w:name="caption" w:uiPriority="35" w:semiHidden="1" w:unhideWhenUsed="1" w:qFormat="1"/>
     <w:lsdException w:name="table of figures" w:semiHidden="1" w:unhideWhenUsed="1"/>
     <w:lsdException w:name="envelope address" w:semiHidden="1" w:unhideWhenUsed="1"/>
     <w:lsdException w:name="envelope return" w:semiHidden="1" w:unhideWhenUsed="1"/>
@@ -10370,7 +11415,7 @@
     <w:lsdException w:name="Title" w:uiPriority="10" w:qFormat="1"/>
     <w:lsdException w:name="Closing" w:semiHidden="1" w:unhideWhenUsed="1"/>
     <w:lsdException w:name="Signature" w:semiHidden="1" w:unhideWhenUsed="1"/>
-    <w:lsdException w:name="Default Paragraph Font" w:semiHidden="1" w:uiPriority="1" w:unhideWhenUsed="1"/>
+    <w:lsdException w:name="Default Paragraph Font" w:uiPriority="1" w:semiHidden="1" w:unhideWhenUsed="1"/>
     <w:lsdException w:name="Body Text" w:semiHidden="1" w:unhideWhenUsed="1"/>
     <w:lsdException w:name="Body Text Indent" w:semiHidden="1" w:unhideWhenUsed="1"/>
     <w:lsdException w:name="List Continue" w:semiHidden="1" w:unhideWhenUsed="1"/>
@@ -10570,8 +11615,8 @@
     <w:lsdException w:name="Subtle Reference" w:uiPriority="31" w:qFormat="1"/>
     <w:lsdException w:name="Intense Reference" w:uiPriority="32" w:qFormat="1"/>
     <w:lsdException w:name="Book Title" w:uiPriority="33" w:qFormat="1"/>
-    <w:lsdException w:name="Bibliography" w:semiHidden="1" w:uiPriority="37" w:unhideWhenUsed="1"/>
-    <w:lsdException w:name="TOC Heading" w:semiHidden="1" w:uiPriority="39" w:unhideWhenUsed="1" w:qFormat="1"/>
+    <w:lsdException w:name="Bibliography" w:uiPriority="37" w:semiHidden="1" w:unhideWhenUsed="1"/>
+    <w:lsdException w:name="TOC Heading" w:uiPriority="39" w:semiHidden="1" w:unhideWhenUsed="1" w:qFormat="1"/>
     <w:lsdException w:name="Plain Table 1" w:uiPriority="41"/>
     <w:lsdException w:name="Plain Table 2" w:uiPriority="42"/>
     <w:lsdException w:name="Plain Table 3" w:uiPriority="43"/>
@@ -10682,7 +11727,7 @@
     <w:lsdException w:name="Unresolved Mention" w:semiHidden="1" w:unhideWhenUsed="1"/>
     <w:lsdException w:name="Smart Link" w:semiHidden="1" w:unhideWhenUsed="1"/>
   </w:latentStyles>
-  <w:style w:type="paragraph" w:default="1" w:styleId="Normal">
+  <w:style w:type="paragraph" w:styleId="Normal" w:default="1">
     <w:name w:val="Normal"/>
     <w:qFormat/>
     <w:rsid w:val="009D4E32"/>
@@ -10705,7 +11750,7 @@
       <w:outlineLvl w:val="0"/>
     </w:pPr>
     <w:rPr>
-      <w:rFonts w:asciiTheme="majorHAnsi" w:eastAsiaTheme="majorEastAsia" w:hAnsiTheme="majorHAnsi" w:cstheme="majorBidi"/>
+      <w:rFonts w:asciiTheme="majorHAnsi" w:hAnsiTheme="majorHAnsi" w:eastAsiaTheme="majorEastAsia" w:cstheme="majorBidi"/>
       <w:color w:val="2F5496" w:themeColor="accent1" w:themeShade="BF"/>
       <w:sz w:val="32"/>
       <w:szCs w:val="32"/>
@@ -10727,18 +11772,18 @@
       <w:outlineLvl w:val="1"/>
     </w:pPr>
     <w:rPr>
-      <w:rFonts w:asciiTheme="majorHAnsi" w:eastAsiaTheme="majorEastAsia" w:hAnsiTheme="majorHAnsi" w:cstheme="majorBidi"/>
+      <w:rFonts w:asciiTheme="majorHAnsi" w:hAnsiTheme="majorHAnsi" w:eastAsiaTheme="majorEastAsia" w:cstheme="majorBidi"/>
       <w:color w:val="2F5496" w:themeColor="accent1" w:themeShade="BF"/>
       <w:sz w:val="26"/>
       <w:szCs w:val="26"/>
     </w:rPr>
   </w:style>
-  <w:style w:type="character" w:default="1" w:styleId="Fuentedeprrafopredeter">
+  <w:style w:type="character" w:styleId="Fuentedeprrafopredeter" w:default="1">
     <w:name w:val="Default Paragraph Font"/>
     <w:uiPriority w:val="1"/>
     <w:unhideWhenUsed/>
   </w:style>
-  <w:style w:type="table" w:default="1" w:styleId="Tablanormal">
+  <w:style w:type="table" w:styleId="Tablanormal" w:default="1">
     <w:name w:val="Normal Table"/>
     <w:uiPriority w:val="99"/>
     <w:semiHidden/>
@@ -10753,7 +11798,7 @@
       </w:tblCellMar>
     </w:tblPr>
   </w:style>
-  <w:style w:type="numbering" w:default="1" w:styleId="Sinlista">
+  <w:style w:type="numbering" w:styleId="Sinlista" w:default="1">
     <w:name w:val="No List"/>
     <w:uiPriority w:val="99"/>
     <w:semiHidden/>
@@ -10770,14 +11815,14 @@
       <w:contextualSpacing/>
     </w:pPr>
   </w:style>
-  <w:style w:type="character" w:customStyle="1" w:styleId="Ttulo1Car">
+  <w:style w:type="character" w:styleId="Ttulo1Car" w:customStyle="1">
     <w:name w:val="Título 1 Car"/>
     <w:basedOn w:val="Fuentedeprrafopredeter"/>
     <w:link w:val="Ttulo1"/>
     <w:uiPriority w:val="9"/>
     <w:rsid w:val="009550D2"/>
     <w:rPr>
-      <w:rFonts w:asciiTheme="majorHAnsi" w:eastAsiaTheme="majorEastAsia" w:hAnsiTheme="majorHAnsi" w:cstheme="majorBidi"/>
+      <w:rFonts w:asciiTheme="majorHAnsi" w:hAnsiTheme="majorHAnsi" w:eastAsiaTheme="majorEastAsia" w:cstheme="majorBidi"/>
       <w:color w:val="2F5496" w:themeColor="accent1" w:themeShade="BF"/>
       <w:sz w:val="32"/>
       <w:szCs w:val="32"/>
@@ -10790,12 +11835,12 @@
     <w:rsid w:val="00264A7C"/>
     <w:tblPr>
       <w:tblBorders>
-        <w:top w:val="single" w:sz="4" w:space="0" w:color="auto"/>
-        <w:left w:val="single" w:sz="4" w:space="0" w:color="auto"/>
-        <w:bottom w:val="single" w:sz="4" w:space="0" w:color="auto"/>
-        <w:right w:val="single" w:sz="4" w:space="0" w:color="auto"/>
-        <w:insideH w:val="single" w:sz="4" w:space="0" w:color="auto"/>
-        <w:insideV w:val="single" w:sz="4" w:space="0" w:color="auto"/>
+        <w:top w:val="single" w:color="auto" w:sz="4" w:space="0"/>
+        <w:left w:val="single" w:color="auto" w:sz="4" w:space="0"/>
+        <w:bottom w:val="single" w:color="auto" w:sz="4" w:space="0"/>
+        <w:right w:val="single" w:color="auto" w:sz="4" w:space="0"/>
+        <w:insideH w:val="single" w:color="auto" w:sz="4" w:space="0"/>
+        <w:insideV w:val="single" w:color="auto" w:sz="4" w:space="0"/>
       </w:tblBorders>
     </w:tblPr>
   </w:style>
@@ -10822,14 +11867,14 @@
       <w:shd w:val="clear" w:color="auto" w:fill="E1DFDD"/>
     </w:rPr>
   </w:style>
-  <w:style w:type="character" w:customStyle="1" w:styleId="Ttulo2Car">
+  <w:style w:type="character" w:styleId="Ttulo2Car" w:customStyle="1">
     <w:name w:val="Título 2 Car"/>
     <w:basedOn w:val="Fuentedeprrafopredeter"/>
     <w:link w:val="Ttulo2"/>
     <w:uiPriority w:val="9"/>
     <w:rsid w:val="009902B7"/>
     <w:rPr>
-      <w:rFonts w:asciiTheme="majorHAnsi" w:eastAsiaTheme="majorEastAsia" w:hAnsiTheme="majorHAnsi" w:cstheme="majorBidi"/>
+      <w:rFonts w:asciiTheme="majorHAnsi" w:hAnsiTheme="majorHAnsi" w:eastAsiaTheme="majorEastAsia" w:cstheme="majorBidi"/>
       <w:color w:val="2F5496" w:themeColor="accent1" w:themeShade="BF"/>
       <w:sz w:val="26"/>
       <w:szCs w:val="26"/>
@@ -10847,21 +11892,21 @@
       <w:contextualSpacing/>
     </w:pPr>
     <w:rPr>
-      <w:rFonts w:asciiTheme="majorHAnsi" w:eastAsiaTheme="majorEastAsia" w:hAnsiTheme="majorHAnsi" w:cstheme="majorBidi"/>
+      <w:rFonts w:asciiTheme="majorHAnsi" w:hAnsiTheme="majorHAnsi" w:eastAsiaTheme="majorEastAsia" w:cstheme="majorBidi"/>
       <w:spacing w:val="-10"/>
       <w:kern w:val="28"/>
       <w:sz w:val="56"/>
       <w:szCs w:val="56"/>
     </w:rPr>
   </w:style>
-  <w:style w:type="character" w:customStyle="1" w:styleId="TtuloCar">
+  <w:style w:type="character" w:styleId="TtuloCar" w:customStyle="1">
     <w:name w:val="Título Car"/>
     <w:basedOn w:val="Fuentedeprrafopredeter"/>
     <w:link w:val="Ttulo"/>
     <w:uiPriority w:val="10"/>
     <w:rsid w:val="009902B7"/>
     <w:rPr>
-      <w:rFonts w:asciiTheme="majorHAnsi" w:eastAsiaTheme="majorEastAsia" w:hAnsiTheme="majorHAnsi" w:cstheme="majorBidi"/>
+      <w:rFonts w:asciiTheme="majorHAnsi" w:hAnsiTheme="majorHAnsi" w:eastAsiaTheme="majorEastAsia" w:cstheme="majorBidi"/>
       <w:spacing w:val="-10"/>
       <w:kern w:val="28"/>
       <w:sz w:val="56"/>
@@ -10892,7 +11937,7 @@
       <w:szCs w:val="20"/>
     </w:rPr>
   </w:style>
-  <w:style w:type="character" w:customStyle="1" w:styleId="TextonotaalfinalCar">
+  <w:style w:type="character" w:styleId="TextonotaalfinalCar" w:customStyle="1">
     <w:name w:val="Texto nota al final Car"/>
     <w:basedOn w:val="Fuentedeprrafopredeter"/>
     <w:link w:val="Textonotaalfinal"/>
@@ -10936,7 +11981,7 @@
       <w:spacing w:before="0" w:after="0"/>
     </w:pPr>
   </w:style>
-  <w:style w:type="character" w:customStyle="1" w:styleId="EncabezadoCar">
+  <w:style w:type="character" w:styleId="EncabezadoCar" w:customStyle="1">
     <w:name w:val="Encabezado Car"/>
     <w:basedOn w:val="Fuentedeprrafopredeter"/>
     <w:link w:val="Encabezado"/>
@@ -10958,7 +12003,7 @@
       <w:spacing w:before="0" w:after="0"/>
     </w:pPr>
   </w:style>
-  <w:style w:type="character" w:customStyle="1" w:styleId="PiedepginaCar">
+  <w:style w:type="character" w:styleId="PiedepginaCar" w:customStyle="1">
     <w:name w:val="Pie de página Car"/>
     <w:basedOn w:val="Fuentedeprrafopredeter"/>
     <w:link w:val="Piedepgina"/>

</xml_diff>

<commit_message>
correciones para entrega final
</commit_message>
<xml_diff>
--- a/Practica VIS plantilla.docx
+++ b/Practica VIS plantilla.docx
@@ -1,6 +1,6 @@
 
 <file path=word/document.xml><?xml version="1.0" encoding="utf-8"?>
-<w:document xmlns:wpc="http://schemas.microsoft.com/office/word/2010/wordprocessingCanvas" xmlns:cx="http://schemas.microsoft.com/office/drawing/2014/chartex" xmlns:cx1="http://schemas.microsoft.com/office/drawing/2015/9/8/chartex" xmlns:cx2="http://schemas.microsoft.com/office/drawing/2015/10/21/chartex" xmlns:cx3="http://schemas.microsoft.com/office/drawing/2016/5/9/chartex" xmlns:cx4="http://schemas.microsoft.com/office/drawing/2016/5/10/chartex" xmlns:cx5="http://schemas.microsoft.com/office/drawing/2016/5/11/chartex" xmlns:cx6="http://schemas.microsoft.com/office/drawing/2016/5/12/chartex" xmlns:cx7="http://schemas.microsoft.com/office/drawing/2016/5/13/chartex" xmlns:cx8="http://schemas.microsoft.com/office/drawing/2016/5/14/chartex" xmlns:mc="http://schemas.openxmlformats.org/markup-compatibility/2006" xmlns:aink="http://schemas.microsoft.com/office/drawing/2016/ink" xmlns:am3d="http://schemas.microsoft.com/office/drawing/2017/model3d" xmlns:o="urn:schemas-microsoft-com:office:office" xmlns:oel="http://schemas.microsoft.com/office/2019/extlst" xmlns:r="http://schemas.openxmlformats.org/officeDocument/2006/relationships" xmlns:m="http://schemas.openxmlformats.org/officeDocument/2006/math" xmlns:v="urn:schemas-microsoft-com:vml" xmlns:wp14="http://schemas.microsoft.com/office/word/2010/wordprocessingDrawing" xmlns:wp="http://schemas.openxmlformats.org/drawingml/2006/wordprocessingDrawing" xmlns:w10="urn:schemas-microsoft-com:office:word" xmlns:w="http://schemas.openxmlformats.org/wordprocessingml/2006/main" xmlns:w14="http://schemas.microsoft.com/office/word/2010/wordml" xmlns:w15="http://schemas.microsoft.com/office/word/2012/wordml" xmlns:w16cex="http://schemas.microsoft.com/office/word/2018/wordml/cex" xmlns:w16cid="http://schemas.microsoft.com/office/word/2016/wordml/cid" xmlns:w16="http://schemas.microsoft.com/office/word/2018/wordml" xmlns:w16du="http://schemas.microsoft.com/office/word/2023/wordml/word16du" xmlns:w16sdtdh="http://schemas.microsoft.com/office/word/2020/wordml/sdtdatahash" xmlns:w16sdtfl="http://schemas.microsoft.com/office/word/2024/wordml/sdtformatlock" xmlns:w16se="http://schemas.microsoft.com/office/word/2015/wordml/symex" xmlns:wpg="http://schemas.microsoft.com/office/word/2010/wordprocessingGroup" xmlns:wpi="http://schemas.microsoft.com/office/word/2010/wordprocessingInk" xmlns:wne="http://schemas.microsoft.com/office/word/2006/wordml" xmlns:wps="http://schemas.microsoft.com/office/word/2010/wordprocessingShape" xmlns:a="http://schemas.openxmlformats.org/drawingml/2006/main" xmlns:pic="http://schemas.openxmlformats.org/drawingml/2006/picture" xmlns:a14="http://schemas.microsoft.com/office/drawing/2010/main" mc:Ignorable="w14 w15 w16se w16cid w16 w16cex w16sdtdh w16sdtfl w16du wp14">
+<w:document xmlns:wpc="http://schemas.microsoft.com/office/word/2010/wordprocessingCanvas" xmlns:cx="http://schemas.microsoft.com/office/drawing/2014/chartex" xmlns:cx1="http://schemas.microsoft.com/office/drawing/2015/9/8/chartex" xmlns:cx2="http://schemas.microsoft.com/office/drawing/2015/10/21/chartex" xmlns:cx3="http://schemas.microsoft.com/office/drawing/2016/5/9/chartex" xmlns:cx4="http://schemas.microsoft.com/office/drawing/2016/5/10/chartex" xmlns:cx5="http://schemas.microsoft.com/office/drawing/2016/5/11/chartex" xmlns:cx6="http://schemas.microsoft.com/office/drawing/2016/5/12/chartex" xmlns:cx7="http://schemas.microsoft.com/office/drawing/2016/5/13/chartex" xmlns:cx8="http://schemas.microsoft.com/office/drawing/2016/5/14/chartex" xmlns:mc="http://schemas.openxmlformats.org/markup-compatibility/2006" xmlns:aink="http://schemas.microsoft.com/office/drawing/2016/ink" xmlns:am3d="http://schemas.microsoft.com/office/drawing/2017/model3d" xmlns:o="urn:schemas-microsoft-com:office:office" xmlns:oel="http://schemas.microsoft.com/office/2019/extlst" xmlns:r="http://schemas.openxmlformats.org/officeDocument/2006/relationships" xmlns:m="http://schemas.openxmlformats.org/officeDocument/2006/math" xmlns:v="urn:schemas-microsoft-com:vml" xmlns:wp14="http://schemas.microsoft.com/office/word/2010/wordprocessingDrawing" xmlns:wp="http://schemas.openxmlformats.org/drawingml/2006/wordprocessingDrawing" xmlns:w10="urn:schemas-microsoft-com:office:word" xmlns:w="http://schemas.openxmlformats.org/wordprocessingml/2006/main" xmlns:w14="http://schemas.microsoft.com/office/word/2010/wordml" xmlns:w15="http://schemas.microsoft.com/office/word/2012/wordml" xmlns:w16cex="http://schemas.microsoft.com/office/word/2018/wordml/cex" xmlns:w16cid="http://schemas.microsoft.com/office/word/2016/wordml/cid" xmlns:w16="http://schemas.microsoft.com/office/word/2018/wordml" xmlns:w16du="http://schemas.microsoft.com/office/word/2023/wordml/word16du" xmlns:w16sdtdh="http://schemas.microsoft.com/office/word/2020/wordml/sdtdatahash" xmlns:w16sdtfl="http://schemas.microsoft.com/office/word/2024/wordml/sdtformatlock" xmlns:w16se="http://schemas.microsoft.com/office/word/2015/wordml/symex" xmlns:wpg="http://schemas.microsoft.com/office/word/2010/wordprocessingGroup" xmlns:wpi="http://schemas.microsoft.com/office/word/2010/wordprocessingInk" xmlns:wne="http://schemas.microsoft.com/office/word/2006/wordml" xmlns:wps="http://schemas.microsoft.com/office/word/2010/wordprocessingShape" mc:Ignorable="w14 w15 w16se w16cid w16 w16cex w16sdtdh w16sdtfl w16du wp14">
   <w:body>
     <w:p>
       <w:pPr>
@@ -21,23 +21,102 @@
     </w:p>
     <w:p>
       <w:pPr>
-        <w:pStyle w:val="Normal"/>
-        <w:suppressLineNumbers w:val="0"/>
-        <w:bidi w:val="0"/>
-        <w:spacing w:before="120" w:beforeAutospacing="off" w:after="120" w:afterAutospacing="off" w:line="259" w:lineRule="auto"/>
-        <w:ind w:left="0" w:right="0"/>
-        <w:jc w:val="left"/>
-      </w:pPr>
-      <w:r>
-        <w:rPr/>
+        <w:spacing w:line="259" w:lineRule="auto"/>
+      </w:pPr>
+      <w:r>
         <w:t xml:space="preserve">Grupo # </w:t>
       </w:r>
       <w:r>
-        <w:rPr/>
         <w:t>VIS_6</w:t>
       </w:r>
     </w:p>
-    <w:p/>
+    <w:p>
+      <w:pPr>
+        <w:pStyle w:val="Ttulo1"/>
+      </w:pPr>
+      <w:r>
+        <w:t>Instrucciones de ejecución de la aplicación interactiva</w:t>
+      </w:r>
+    </w:p>
+    <w:p>
+      <w:r>
+        <w:t>Es necesario guardar los archivos “</w:t>
+      </w:r>
+      <w:r>
+        <w:rPr>
+          <w:i/>
+          <w:iCs/>
+        </w:rPr>
+        <w:t>eventos.xlsx</w:t>
+      </w:r>
+      <w:r>
+        <w:t>” y “</w:t>
+      </w:r>
+      <w:r>
+        <w:rPr>
+          <w:i/>
+          <w:iCs/>
+        </w:rPr>
+        <w:t>pacientes.xlsx</w:t>
+      </w:r>
+      <w:r>
+        <w:t>” dentro de una carpeta llamada “data”. Previamente a la ejecución de la app de R, hace falta ejecutar todas las celdas del archivo “</w:t>
+      </w:r>
+      <w:r>
+        <w:rPr>
+          <w:i/>
+          <w:iCs/>
+        </w:rPr>
+        <w:t>limpia_excel.ipynb</w:t>
+      </w:r>
+      <w:r>
+        <w:t xml:space="preserve">” contenido dentro de la carpeta “Final”, con ello se preprocesan los datos como sale explicado en la sección </w:t>
+      </w:r>
+      <w:hyperlink w:anchor="_Conclusiones" w:history="1">
+        <w:r>
+          <w:rPr>
+            <w:rStyle w:val="Hipervnculo"/>
+          </w:rPr>
+          <w:t>Conc</w:t>
+        </w:r>
+        <w:r>
+          <w:rPr>
+            <w:rStyle w:val="Hipervnculo"/>
+          </w:rPr>
+          <w:t>l</w:t>
+        </w:r>
+        <w:r>
+          <w:rPr>
+            <w:rStyle w:val="Hipervnculo"/>
+          </w:rPr>
+          <w:t>usiones</w:t>
+        </w:r>
+      </w:hyperlink>
+      <w:r>
+        <w:t>.</w:t>
+      </w:r>
+    </w:p>
+    <w:p>
+      <w:r>
+        <w:t>Para lanzar la aplicación, ejecutar el archivo “</w:t>
+      </w:r>
+      <w:r>
+        <w:rPr>
+          <w:i/>
+          <w:iCs/>
+        </w:rPr>
+        <w:t>app.R</w:t>
+      </w:r>
+      <w:r>
+        <w:t>” contenido dentro de la carpeta “Final”</w:t>
+      </w:r>
+      <w:r>
+        <w:t xml:space="preserve"> tras instalar todas las librerías necesarias</w:t>
+      </w:r>
+      <w:r>
+        <w:t>.</w:t>
+      </w:r>
+    </w:p>
     <w:p>
       <w:pPr>
         <w:pStyle w:val="Ttulo1"/>
@@ -51,7 +130,6 @@
         <w:t>Problema</w:t>
       </w:r>
       <w:r>
-        <w:rPr/>
         <w:t xml:space="preserve"> (media página)</w:t>
       </w:r>
     </w:p>
@@ -102,11 +180,9 @@
         <w:pStyle w:val="Ttulo1"/>
       </w:pPr>
       <w:r>
-        <w:rPr/>
         <w:t>Abstracción de datos</w:t>
       </w:r>
       <w:r>
-        <w:rPr/>
         <w:t xml:space="preserve"> </w:t>
       </w:r>
     </w:p>
@@ -180,7 +256,7 @@
     <w:p/>
     <w:p>
       <w:r>
-        <w:rPr/>
+        <w:lastRenderedPageBreak/>
         <w:t>Pacientes.xls</w:t>
       </w:r>
     </w:p>
@@ -250,7 +326,6 @@
               <w:pStyle w:val="Sinespaciado"/>
             </w:pPr>
             <w:r>
-              <w:lastRenderedPageBreak/>
               <w:t>DATOS DEL PACIENTE</w:t>
             </w:r>
           </w:p>
@@ -1001,13 +1076,8 @@
               <w:pStyle w:val="Sinespaciado"/>
             </w:pPr>
             <w:r>
-              <w:t xml:space="preserve">Enfermedad </w:t>
-            </w:r>
-            <w:proofErr w:type="spellStart"/>
-            <w:r>
-              <w:t>carótidea</w:t>
-            </w:r>
-            <w:proofErr w:type="spellEnd"/>
+              <w:t>Enfermedad carótidea</w:t>
+            </w:r>
           </w:p>
         </w:tc>
         <w:tc>
@@ -1276,57 +1346,7 @@
               <w:pStyle w:val="Sinespaciado"/>
             </w:pPr>
             <w:r>
-              <w:t xml:space="preserve">Taquicardia paroxística </w:t>
-            </w:r>
-            <w:proofErr w:type="spellStart"/>
-            <w:r>
-              <w:t>supraventicular</w:t>
-            </w:r>
-            <w:proofErr w:type="spellEnd"/>
-          </w:p>
-        </w:tc>
-        <w:tc>
-          <w:tcPr>
-            <w:tcW w:w="0" w:type="auto"/>
-            <w:hideMark/>
-          </w:tcPr>
-          <w:p>
-            <w:pPr>
-              <w:pStyle w:val="Sinespaciado"/>
-            </w:pPr>
-            <w:r>
-              <w:t>categórico (2)</w:t>
-            </w:r>
-          </w:p>
-        </w:tc>
-      </w:tr>
-      <w:tr>
-        <w:tc>
-          <w:tcPr>
-            <w:tcW w:w="0" w:type="auto"/>
-            <w:hideMark/>
-          </w:tcPr>
-          <w:p>
-            <w:pPr>
-              <w:pStyle w:val="Sinespaciado"/>
-            </w:pPr>
-            <w:r>
-              <w:t>HISTORIA CARDIOVASCULAR</w:t>
-            </w:r>
-          </w:p>
-        </w:tc>
-        <w:tc>
-          <w:tcPr>
-            <w:tcW w:w="0" w:type="auto"/>
-            <w:vAlign w:val="center"/>
-            <w:hideMark/>
-          </w:tcPr>
-          <w:p>
-            <w:pPr>
-              <w:pStyle w:val="Sinespaciado"/>
-            </w:pPr>
-            <w:r>
-              <w:t>Muerte súbita cardíaca</w:t>
+              <w:t>Taquicardia paroxística supraventicular</w:t>
             </w:r>
           </w:p>
         </w:tc>
@@ -1372,6 +1392,51 @@
               <w:pStyle w:val="Sinespaciado"/>
             </w:pPr>
             <w:r>
+              <w:t>Muerte súbita cardíaca</w:t>
+            </w:r>
+          </w:p>
+        </w:tc>
+        <w:tc>
+          <w:tcPr>
+            <w:tcW w:w="0" w:type="auto"/>
+            <w:hideMark/>
+          </w:tcPr>
+          <w:p>
+            <w:pPr>
+              <w:pStyle w:val="Sinespaciado"/>
+            </w:pPr>
+            <w:r>
+              <w:t>categórico (2)</w:t>
+            </w:r>
+          </w:p>
+        </w:tc>
+      </w:tr>
+      <w:tr>
+        <w:tc>
+          <w:tcPr>
+            <w:tcW w:w="0" w:type="auto"/>
+            <w:hideMark/>
+          </w:tcPr>
+          <w:p>
+            <w:pPr>
+              <w:pStyle w:val="Sinespaciado"/>
+            </w:pPr>
+            <w:r>
+              <w:t>HISTORIA CARDIOVASCULAR</w:t>
+            </w:r>
+          </w:p>
+        </w:tc>
+        <w:tc>
+          <w:tcPr>
+            <w:tcW w:w="0" w:type="auto"/>
+            <w:vAlign w:val="center"/>
+            <w:hideMark/>
+          </w:tcPr>
+          <w:p>
+            <w:pPr>
+              <w:pStyle w:val="Sinespaciado"/>
+            </w:pPr>
+            <w:r>
               <w:t>Ablación</w:t>
             </w:r>
           </w:p>
@@ -1732,13 +1797,8 @@
             <w:pPr>
               <w:pStyle w:val="Sinespaciado"/>
             </w:pPr>
-            <w:proofErr w:type="spellStart"/>
-            <w:r>
-              <w:t>Transplante</w:t>
-            </w:r>
-            <w:proofErr w:type="spellEnd"/>
-            <w:r>
-              <w:t xml:space="preserve"> cardíaco</w:t>
+            <w:r>
+              <w:t>Transplante cardíaco</w:t>
             </w:r>
           </w:p>
         </w:tc>
@@ -1783,13 +1843,8 @@
               <w:pStyle w:val="Sinespaciado"/>
             </w:pPr>
             <w:r>
-              <w:t xml:space="preserve">Fecha del </w:t>
-            </w:r>
-            <w:proofErr w:type="spellStart"/>
-            <w:r>
-              <w:t>transplante</w:t>
-            </w:r>
-            <w:proofErr w:type="spellEnd"/>
+              <w:t>Fecha del transplante</w:t>
+            </w:r>
           </w:p>
         </w:tc>
         <w:tc>
@@ -2520,51 +2575,6 @@
             </w:pPr>
             <w:r>
               <w:t>categórico (6)</w:t>
-            </w:r>
-          </w:p>
-        </w:tc>
-      </w:tr>
-      <w:tr>
-        <w:tc>
-          <w:tcPr>
-            <w:tcW w:w="0" w:type="auto"/>
-            <w:hideMark/>
-          </w:tcPr>
-          <w:p>
-            <w:pPr>
-              <w:pStyle w:val="Sinespaciado"/>
-            </w:pPr>
-            <w:r>
-              <w:t>ANTITROMBOTICOS(ALTA)</w:t>
-            </w:r>
-          </w:p>
-        </w:tc>
-        <w:tc>
-          <w:tcPr>
-            <w:tcW w:w="0" w:type="auto"/>
-            <w:vAlign w:val="center"/>
-            <w:hideMark/>
-          </w:tcPr>
-          <w:p>
-            <w:pPr>
-              <w:pStyle w:val="Sinespaciado"/>
-            </w:pPr>
-            <w:r>
-              <w:t>Otro motivo</w:t>
-            </w:r>
-          </w:p>
-        </w:tc>
-        <w:tc>
-          <w:tcPr>
-            <w:tcW w:w="0" w:type="auto"/>
-            <w:hideMark/>
-          </w:tcPr>
-          <w:p>
-            <w:pPr>
-              <w:pStyle w:val="Sinespaciado"/>
-            </w:pPr>
-            <w:r>
-              <w:t>categórico (4)</w:t>
             </w:r>
           </w:p>
         </w:tc>
@@ -2596,6 +2606,51 @@
               <w:pStyle w:val="Sinespaciado"/>
             </w:pPr>
             <w:r>
+              <w:t>Otro motivo</w:t>
+            </w:r>
+          </w:p>
+        </w:tc>
+        <w:tc>
+          <w:tcPr>
+            <w:tcW w:w="0" w:type="auto"/>
+            <w:hideMark/>
+          </w:tcPr>
+          <w:p>
+            <w:pPr>
+              <w:pStyle w:val="Sinespaciado"/>
+            </w:pPr>
+            <w:r>
+              <w:t>categórico (4)</w:t>
+            </w:r>
+          </w:p>
+        </w:tc>
+      </w:tr>
+      <w:tr>
+        <w:tc>
+          <w:tcPr>
+            <w:tcW w:w="0" w:type="auto"/>
+            <w:hideMark/>
+          </w:tcPr>
+          <w:p>
+            <w:pPr>
+              <w:pStyle w:val="Sinespaciado"/>
+            </w:pPr>
+            <w:r>
+              <w:t>ANTITROMBOTICOS(ALTA)</w:t>
+            </w:r>
+          </w:p>
+        </w:tc>
+        <w:tc>
+          <w:tcPr>
+            <w:tcW w:w="0" w:type="auto"/>
+            <w:vAlign w:val="center"/>
+            <w:hideMark/>
+          </w:tcPr>
+          <w:p>
+            <w:pPr>
+              <w:pStyle w:val="Sinespaciado"/>
+            </w:pPr>
+            <w:r>
               <w:t>Se le ha prescrito algún antiagregante?</w:t>
             </w:r>
           </w:p>
@@ -3084,13 +3139,8 @@
             <w:pPr>
               <w:pStyle w:val="Sinespaciado"/>
             </w:pPr>
-            <w:proofErr w:type="spellStart"/>
-            <w:r>
-              <w:t>Transtorno</w:t>
-            </w:r>
-            <w:proofErr w:type="spellEnd"/>
-            <w:r>
-              <w:t xml:space="preserve"> de la coagulación</w:t>
+            <w:r>
+              <w:t>Transtorno de la coagulación</w:t>
             </w:r>
           </w:p>
         </w:tc>
@@ -3224,11 +3274,9 @@
             <w:pPr>
               <w:pStyle w:val="Sinespaciado"/>
             </w:pPr>
-            <w:proofErr w:type="spellStart"/>
             <w:r>
               <w:t>Dislipdemia</w:t>
             </w:r>
-            <w:proofErr w:type="spellEnd"/>
           </w:p>
         </w:tc>
         <w:tc>
@@ -3451,11 +3499,9 @@
             <w:pPr>
               <w:pStyle w:val="Sinespaciado"/>
             </w:pPr>
-            <w:proofErr w:type="spellStart"/>
             <w:r>
               <w:t>Codígo</w:t>
             </w:r>
-            <w:proofErr w:type="spellEnd"/>
           </w:p>
         </w:tc>
         <w:tc>
@@ -3945,11 +3991,9 @@
             <w:pPr>
               <w:pStyle w:val="Sinespaciado"/>
             </w:pPr>
-            <w:proofErr w:type="spellStart"/>
             <w:r>
               <w:t>Codígo</w:t>
             </w:r>
-            <w:proofErr w:type="spellEnd"/>
           </w:p>
         </w:tc>
         <w:tc>
@@ -6132,13 +6176,8 @@
               <w:pStyle w:val="Sinespaciado"/>
             </w:pPr>
             <w:r>
-              <w:t xml:space="preserve">Tipo de </w:t>
-            </w:r>
-            <w:proofErr w:type="spellStart"/>
-            <w:r>
-              <w:t>invervención</w:t>
-            </w:r>
-            <w:proofErr w:type="spellEnd"/>
+              <w:t>Tipo de invervención</w:t>
+            </w:r>
           </w:p>
         </w:tc>
         <w:tc>
@@ -6395,10 +6434,10 @@
           <w:tcPr>
             <w:tcW w:w="1555" w:type="dxa"/>
             <w:tcBorders>
-              <w:top w:val="single" w:color="auto" w:sz="4" w:space="0"/>
-              <w:left w:val="single" w:color="auto" w:sz="4" w:space="0"/>
-              <w:bottom w:val="single" w:color="auto" w:sz="4" w:space="0"/>
-              <w:right w:val="single" w:color="auto" w:sz="4" w:space="0"/>
+              <w:top w:val="single" w:sz="4" w:space="0" w:color="auto"/>
+              <w:left w:val="single" w:sz="4" w:space="0" w:color="auto"/>
+              <w:bottom w:val="single" w:sz="4" w:space="0" w:color="auto"/>
+              <w:right w:val="single" w:sz="4" w:space="0" w:color="auto"/>
             </w:tcBorders>
             <w:hideMark/>
           </w:tcPr>
@@ -6412,10 +6451,10 @@
           <w:tcPr>
             <w:tcW w:w="3260" w:type="dxa"/>
             <w:tcBorders>
-              <w:top w:val="single" w:color="auto" w:sz="4" w:space="0"/>
-              <w:left w:val="single" w:color="auto" w:sz="4" w:space="0"/>
-              <w:bottom w:val="single" w:color="auto" w:sz="4" w:space="0"/>
-              <w:right w:val="single" w:color="auto" w:sz="4" w:space="0"/>
+              <w:top w:val="single" w:sz="4" w:space="0" w:color="auto"/>
+              <w:left w:val="single" w:sz="4" w:space="0" w:color="auto"/>
+              <w:bottom w:val="single" w:sz="4" w:space="0" w:color="auto"/>
+              <w:right w:val="single" w:sz="4" w:space="0" w:color="auto"/>
             </w:tcBorders>
             <w:hideMark/>
           </w:tcPr>
@@ -6429,10 +6468,10 @@
           <w:tcPr>
             <w:tcW w:w="4201" w:type="dxa"/>
             <w:tcBorders>
-              <w:top w:val="single" w:color="auto" w:sz="4" w:space="0"/>
-              <w:left w:val="single" w:color="auto" w:sz="4" w:space="0"/>
-              <w:bottom w:val="single" w:color="auto" w:sz="4" w:space="0"/>
-              <w:right w:val="single" w:color="auto" w:sz="4" w:space="0"/>
+              <w:top w:val="single" w:sz="4" w:space="0" w:color="auto"/>
+              <w:left w:val="single" w:sz="4" w:space="0" w:color="auto"/>
+              <w:bottom w:val="single" w:sz="4" w:space="0" w:color="auto"/>
+              <w:right w:val="single" w:sz="4" w:space="0" w:color="auto"/>
             </w:tcBorders>
             <w:hideMark/>
           </w:tcPr>
@@ -6448,10 +6487,10 @@
           <w:tcPr>
             <w:tcW w:w="1555" w:type="dxa"/>
             <w:tcBorders>
-              <w:top w:val="single" w:color="auto" w:sz="4" w:space="0"/>
-              <w:left w:val="single" w:color="auto" w:sz="4" w:space="0"/>
-              <w:bottom w:val="single" w:color="auto" w:sz="4" w:space="0"/>
-              <w:right w:val="single" w:color="auto" w:sz="4" w:space="0"/>
+              <w:top w:val="single" w:sz="4" w:space="0" w:color="auto"/>
+              <w:left w:val="single" w:sz="4" w:space="0" w:color="auto"/>
+              <w:bottom w:val="single" w:sz="4" w:space="0" w:color="auto"/>
+              <w:right w:val="single" w:sz="4" w:space="0" w:color="auto"/>
             </w:tcBorders>
             <w:hideMark/>
           </w:tcPr>
@@ -6465,10 +6504,10 @@
           <w:tcPr>
             <w:tcW w:w="3260" w:type="dxa"/>
             <w:tcBorders>
-              <w:top w:val="single" w:color="auto" w:sz="4" w:space="0"/>
-              <w:left w:val="single" w:color="auto" w:sz="4" w:space="0"/>
-              <w:bottom w:val="single" w:color="auto" w:sz="4" w:space="0"/>
-              <w:right w:val="single" w:color="auto" w:sz="4" w:space="0"/>
+              <w:top w:val="single" w:sz="4" w:space="0" w:color="auto"/>
+              <w:left w:val="single" w:sz="4" w:space="0" w:color="auto"/>
+              <w:bottom w:val="single" w:sz="4" w:space="0" w:color="auto"/>
+              <w:right w:val="single" w:sz="4" w:space="0" w:color="auto"/>
             </w:tcBorders>
             <w:hideMark/>
           </w:tcPr>
@@ -6482,10 +6521,10 @@
           <w:tcPr>
             <w:tcW w:w="4201" w:type="dxa"/>
             <w:tcBorders>
-              <w:top w:val="single" w:color="auto" w:sz="4" w:space="0"/>
-              <w:left w:val="single" w:color="auto" w:sz="4" w:space="0"/>
-              <w:bottom w:val="single" w:color="auto" w:sz="4" w:space="0"/>
-              <w:right w:val="single" w:color="auto" w:sz="4" w:space="0"/>
+              <w:top w:val="single" w:sz="4" w:space="0" w:color="auto"/>
+              <w:left w:val="single" w:sz="4" w:space="0" w:color="auto"/>
+              <w:bottom w:val="single" w:sz="4" w:space="0" w:color="auto"/>
+              <w:right w:val="single" w:sz="4" w:space="0" w:color="auto"/>
             </w:tcBorders>
             <w:hideMark/>
           </w:tcPr>
@@ -6501,10 +6540,10 @@
           <w:tcPr>
             <w:tcW w:w="1555" w:type="dxa"/>
             <w:tcBorders>
-              <w:top w:val="single" w:color="auto" w:sz="4" w:space="0"/>
-              <w:left w:val="single" w:color="auto" w:sz="4" w:space="0"/>
-              <w:bottom w:val="single" w:color="auto" w:sz="4" w:space="0"/>
-              <w:right w:val="single" w:color="auto" w:sz="4" w:space="0"/>
+              <w:top w:val="single" w:sz="4" w:space="0" w:color="auto"/>
+              <w:left w:val="single" w:sz="4" w:space="0" w:color="auto"/>
+              <w:bottom w:val="single" w:sz="4" w:space="0" w:color="auto"/>
+              <w:right w:val="single" w:sz="4" w:space="0" w:color="auto"/>
             </w:tcBorders>
             <w:hideMark/>
           </w:tcPr>
@@ -6519,10 +6558,10 @@
           <w:tcPr>
             <w:tcW w:w="3260" w:type="dxa"/>
             <w:tcBorders>
-              <w:top w:val="single" w:color="auto" w:sz="4" w:space="0"/>
-              <w:left w:val="single" w:color="auto" w:sz="4" w:space="0"/>
-              <w:bottom w:val="single" w:color="auto" w:sz="4" w:space="0"/>
-              <w:right w:val="single" w:color="auto" w:sz="4" w:space="0"/>
+              <w:top w:val="single" w:sz="4" w:space="0" w:color="auto"/>
+              <w:left w:val="single" w:sz="4" w:space="0" w:color="auto"/>
+              <w:bottom w:val="single" w:sz="4" w:space="0" w:color="auto"/>
+              <w:right w:val="single" w:sz="4" w:space="0" w:color="auto"/>
             </w:tcBorders>
             <w:hideMark/>
           </w:tcPr>
@@ -6536,10 +6575,10 @@
           <w:tcPr>
             <w:tcW w:w="4201" w:type="dxa"/>
             <w:tcBorders>
-              <w:top w:val="single" w:color="auto" w:sz="4" w:space="0"/>
-              <w:left w:val="single" w:color="auto" w:sz="4" w:space="0"/>
-              <w:bottom w:val="single" w:color="auto" w:sz="4" w:space="0"/>
-              <w:right w:val="single" w:color="auto" w:sz="4" w:space="0"/>
+              <w:top w:val="single" w:sz="4" w:space="0" w:color="auto"/>
+              <w:left w:val="single" w:sz="4" w:space="0" w:color="auto"/>
+              <w:bottom w:val="single" w:sz="4" w:space="0" w:color="auto"/>
+              <w:right w:val="single" w:sz="4" w:space="0" w:color="auto"/>
             </w:tcBorders>
             <w:hideMark/>
           </w:tcPr>
@@ -6555,10 +6594,10 @@
           <w:tcPr>
             <w:tcW w:w="1555" w:type="dxa"/>
             <w:tcBorders>
-              <w:top w:val="single" w:color="auto" w:sz="4" w:space="0"/>
-              <w:left w:val="single" w:color="auto" w:sz="4" w:space="0"/>
-              <w:bottom w:val="single" w:color="auto" w:sz="4" w:space="0"/>
-              <w:right w:val="single" w:color="auto" w:sz="4" w:space="0"/>
+              <w:top w:val="single" w:sz="4" w:space="0" w:color="auto"/>
+              <w:left w:val="single" w:sz="4" w:space="0" w:color="auto"/>
+              <w:bottom w:val="single" w:sz="4" w:space="0" w:color="auto"/>
+              <w:right w:val="single" w:sz="4" w:space="0" w:color="auto"/>
             </w:tcBorders>
             <w:hideMark/>
           </w:tcPr>
@@ -6572,10 +6611,10 @@
           <w:tcPr>
             <w:tcW w:w="3260" w:type="dxa"/>
             <w:tcBorders>
-              <w:top w:val="single" w:color="auto" w:sz="4" w:space="0"/>
-              <w:left w:val="single" w:color="auto" w:sz="4" w:space="0"/>
-              <w:bottom w:val="single" w:color="auto" w:sz="4" w:space="0"/>
-              <w:right w:val="single" w:color="auto" w:sz="4" w:space="0"/>
+              <w:top w:val="single" w:sz="4" w:space="0" w:color="auto"/>
+              <w:left w:val="single" w:sz="4" w:space="0" w:color="auto"/>
+              <w:bottom w:val="single" w:sz="4" w:space="0" w:color="auto"/>
+              <w:right w:val="single" w:sz="4" w:space="0" w:color="auto"/>
             </w:tcBorders>
             <w:hideMark/>
           </w:tcPr>
@@ -6589,10 +6628,10 @@
           <w:tcPr>
             <w:tcW w:w="4201" w:type="dxa"/>
             <w:tcBorders>
-              <w:top w:val="single" w:color="auto" w:sz="4" w:space="0"/>
-              <w:left w:val="single" w:color="auto" w:sz="4" w:space="0"/>
-              <w:bottom w:val="single" w:color="auto" w:sz="4" w:space="0"/>
-              <w:right w:val="single" w:color="auto" w:sz="4" w:space="0"/>
+              <w:top w:val="single" w:sz="4" w:space="0" w:color="auto"/>
+              <w:left w:val="single" w:sz="4" w:space="0" w:color="auto"/>
+              <w:bottom w:val="single" w:sz="4" w:space="0" w:color="auto"/>
+              <w:right w:val="single" w:sz="4" w:space="0" w:color="auto"/>
             </w:tcBorders>
             <w:hideMark/>
           </w:tcPr>
@@ -6608,10 +6647,10 @@
           <w:tcPr>
             <w:tcW w:w="1555" w:type="dxa"/>
             <w:tcBorders>
-              <w:top w:val="single" w:color="auto" w:sz="4" w:space="0"/>
-              <w:left w:val="single" w:color="auto" w:sz="4" w:space="0"/>
-              <w:bottom w:val="single" w:color="auto" w:sz="4" w:space="0"/>
-              <w:right w:val="single" w:color="auto" w:sz="4" w:space="0"/>
+              <w:top w:val="single" w:sz="4" w:space="0" w:color="auto"/>
+              <w:left w:val="single" w:sz="4" w:space="0" w:color="auto"/>
+              <w:bottom w:val="single" w:sz="4" w:space="0" w:color="auto"/>
+              <w:right w:val="single" w:sz="4" w:space="0" w:color="auto"/>
             </w:tcBorders>
             <w:hideMark/>
           </w:tcPr>
@@ -6625,10 +6664,10 @@
           <w:tcPr>
             <w:tcW w:w="3260" w:type="dxa"/>
             <w:tcBorders>
-              <w:top w:val="single" w:color="auto" w:sz="4" w:space="0"/>
-              <w:left w:val="single" w:color="auto" w:sz="4" w:space="0"/>
-              <w:bottom w:val="single" w:color="auto" w:sz="4" w:space="0"/>
-              <w:right w:val="single" w:color="auto" w:sz="4" w:space="0"/>
+              <w:top w:val="single" w:sz="4" w:space="0" w:color="auto"/>
+              <w:left w:val="single" w:sz="4" w:space="0" w:color="auto"/>
+              <w:bottom w:val="single" w:sz="4" w:space="0" w:color="auto"/>
+              <w:right w:val="single" w:sz="4" w:space="0" w:color="auto"/>
             </w:tcBorders>
             <w:hideMark/>
           </w:tcPr>
@@ -6642,10 +6681,10 @@
           <w:tcPr>
             <w:tcW w:w="4201" w:type="dxa"/>
             <w:tcBorders>
-              <w:top w:val="single" w:color="auto" w:sz="4" w:space="0"/>
-              <w:left w:val="single" w:color="auto" w:sz="4" w:space="0"/>
-              <w:bottom w:val="single" w:color="auto" w:sz="4" w:space="0"/>
-              <w:right w:val="single" w:color="auto" w:sz="4" w:space="0"/>
+              <w:top w:val="single" w:sz="4" w:space="0" w:color="auto"/>
+              <w:left w:val="single" w:sz="4" w:space="0" w:color="auto"/>
+              <w:bottom w:val="single" w:sz="4" w:space="0" w:color="auto"/>
+              <w:right w:val="single" w:sz="4" w:space="0" w:color="auto"/>
             </w:tcBorders>
             <w:hideMark/>
           </w:tcPr>
@@ -6657,7 +6696,7 @@
         </w:tc>
       </w:tr>
     </w:tbl>
-    <w:p w14:noSpellErr="1"/>
+    <w:p/>
     <w:p/>
     <w:p/>
     <w:p/>
@@ -6691,10 +6730,10 @@
           <w:tcPr>
             <w:tcW w:w="2122" w:type="dxa"/>
             <w:tcBorders>
-              <w:top w:val="single" w:color="auto" w:sz="4" w:space="0"/>
-              <w:left w:val="single" w:color="auto" w:sz="4" w:space="0"/>
-              <w:bottom w:val="single" w:color="auto" w:sz="4" w:space="0"/>
-              <w:right w:val="single" w:color="auto" w:sz="4" w:space="0"/>
+              <w:top w:val="single" w:sz="4" w:space="0" w:color="auto"/>
+              <w:left w:val="single" w:sz="4" w:space="0" w:color="auto"/>
+              <w:bottom w:val="single" w:sz="4" w:space="0" w:color="auto"/>
+              <w:right w:val="single" w:sz="4" w:space="0" w:color="auto"/>
             </w:tcBorders>
             <w:hideMark/>
           </w:tcPr>
@@ -6720,10 +6759,10 @@
           <w:tcPr>
             <w:tcW w:w="2268" w:type="dxa"/>
             <w:tcBorders>
-              <w:top w:val="single" w:color="auto" w:sz="4" w:space="0"/>
-              <w:left w:val="single" w:color="auto" w:sz="4" w:space="0"/>
-              <w:bottom w:val="single" w:color="auto" w:sz="4" w:space="0"/>
-              <w:right w:val="single" w:color="auto" w:sz="4" w:space="0"/>
+              <w:top w:val="single" w:sz="4" w:space="0" w:color="auto"/>
+              <w:left w:val="single" w:sz="4" w:space="0" w:color="auto"/>
+              <w:bottom w:val="single" w:sz="4" w:space="0" w:color="auto"/>
+              <w:right w:val="single" w:sz="4" w:space="0" w:color="auto"/>
             </w:tcBorders>
             <w:hideMark/>
           </w:tcPr>
@@ -6735,59 +6774,13 @@
                 <w:lang w:val="en-US"/>
               </w:rPr>
             </w:pPr>
-            <w:proofErr w:type="spellStart"/>
             <w:r>
               <w:rPr>
                 <w:b/>
                 <w:bCs/>
                 <w:lang w:val="en-US"/>
               </w:rPr>
-              <w:t>Opción</w:t>
-            </w:r>
-            <w:proofErr w:type="spellEnd"/>
-            <w:r>
-              <w:rPr>
-                <w:b/>
-                <w:bCs/>
-                <w:lang w:val="en-US"/>
-              </w:rPr>
-              <w:t xml:space="preserve"> de </w:t>
-            </w:r>
-            <w:proofErr w:type="spellStart"/>
-            <w:r>
-              <w:rPr>
-                <w:b/>
-                <w:bCs/>
-                <w:lang w:val="en-US"/>
-              </w:rPr>
-              <w:t>diseño</w:t>
-            </w:r>
-            <w:proofErr w:type="spellEnd"/>
-            <w:r>
-              <w:rPr>
-                <w:b/>
-                <w:bCs/>
-                <w:lang w:val="en-US"/>
-              </w:rPr>
-              <w:t xml:space="preserve"> (</w:t>
-            </w:r>
-            <w:proofErr w:type="spellStart"/>
-            <w:r>
-              <w:rPr>
-                <w:b/>
-                <w:bCs/>
-                <w:lang w:val="en-US"/>
-              </w:rPr>
-              <w:t>terminología</w:t>
-            </w:r>
-            <w:proofErr w:type="spellEnd"/>
-            <w:r>
-              <w:rPr>
-                <w:b/>
-                <w:bCs/>
-                <w:lang w:val="en-US"/>
-              </w:rPr>
-              <w:t>)</w:t>
+              <w:t>Opción de diseño (terminología)</w:t>
             </w:r>
           </w:p>
         </w:tc>
@@ -6795,10 +6788,10 @@
           <w:tcPr>
             <w:tcW w:w="4626" w:type="dxa"/>
             <w:tcBorders>
-              <w:top w:val="single" w:color="auto" w:sz="4" w:space="0"/>
-              <w:left w:val="single" w:color="auto" w:sz="4" w:space="0"/>
-              <w:bottom w:val="single" w:color="auto" w:sz="4" w:space="0"/>
-              <w:right w:val="single" w:color="auto" w:sz="4" w:space="0"/>
+              <w:top w:val="single" w:sz="4" w:space="0" w:color="auto"/>
+              <w:left w:val="single" w:sz="4" w:space="0" w:color="auto"/>
+              <w:bottom w:val="single" w:sz="4" w:space="0" w:color="auto"/>
+              <w:right w:val="single" w:sz="4" w:space="0" w:color="auto"/>
             </w:tcBorders>
             <w:hideMark/>
           </w:tcPr>
@@ -6824,10 +6817,10 @@
           <w:tcPr>
             <w:tcW w:w="2122" w:type="dxa"/>
             <w:tcBorders>
-              <w:top w:val="single" w:color="auto" w:sz="4" w:space="0"/>
-              <w:left w:val="single" w:color="auto" w:sz="4" w:space="0"/>
-              <w:bottom w:val="single" w:color="auto" w:sz="4" w:space="0"/>
-              <w:right w:val="single" w:color="auto" w:sz="4" w:space="0"/>
+              <w:top w:val="single" w:sz="4" w:space="0" w:color="auto"/>
+              <w:left w:val="single" w:sz="4" w:space="0" w:color="auto"/>
+              <w:bottom w:val="single" w:sz="4" w:space="0" w:color="auto"/>
+              <w:right w:val="single" w:sz="4" w:space="0" w:color="auto"/>
             </w:tcBorders>
             <w:hideMark/>
           </w:tcPr>
@@ -6838,123 +6831,283 @@
                 <w:lang w:val="en-US"/>
               </w:rPr>
             </w:pPr>
-            <w:proofErr w:type="spellStart"/>
             <w:r>
               <w:rPr>
                 <w:lang w:val="en-US"/>
               </w:rPr>
-              <w:t>Eventos</w:t>
-            </w:r>
-            <w:proofErr w:type="spellEnd"/>
-            <w:r>
+              <w:t>Eventos (gráfico de barras)</w:t>
+            </w:r>
+          </w:p>
+        </w:tc>
+        <w:tc>
+          <w:tcPr>
+            <w:tcW w:w="2268" w:type="dxa"/>
+            <w:tcBorders>
+              <w:top w:val="single" w:sz="4" w:space="0" w:color="auto"/>
+              <w:left w:val="single" w:sz="4" w:space="0" w:color="auto"/>
+              <w:bottom w:val="single" w:sz="4" w:space="0" w:color="auto"/>
+              <w:right w:val="single" w:sz="4" w:space="0" w:color="auto"/>
+            </w:tcBorders>
+            <w:hideMark/>
+          </w:tcPr>
+          <w:p>
+            <w:pPr>
+              <w:pStyle w:val="Sinespaciado"/>
+            </w:pPr>
+            <w:r>
+              <w:t>Altura / longitud (posición), color, interacción (clic)</w:t>
+            </w:r>
+          </w:p>
+        </w:tc>
+        <w:tc>
+          <w:tcPr>
+            <w:tcW w:w="4626" w:type="dxa"/>
+            <w:tcBorders>
+              <w:top w:val="single" w:sz="4" w:space="0" w:color="auto"/>
+              <w:left w:val="single" w:sz="4" w:space="0" w:color="auto"/>
+              <w:bottom w:val="single" w:sz="4" w:space="0" w:color="auto"/>
+              <w:right w:val="single" w:sz="4" w:space="0" w:color="auto"/>
+            </w:tcBorders>
+            <w:hideMark/>
+          </w:tcPr>
+          <w:p>
+            <w:pPr>
+              <w:pStyle w:val="Sinespaciado"/>
+            </w:pPr>
+            <w:r>
+              <w:t>Comparar frecuencia de eventos, distinguir tipos de evento (color) y acceder al detalle de los pacientes (clic).</w:t>
+            </w:r>
+          </w:p>
+        </w:tc>
+      </w:tr>
+      <w:tr>
+        <w:tc>
+          <w:tcPr>
+            <w:tcW w:w="2122" w:type="dxa"/>
+            <w:tcBorders>
+              <w:top w:val="single" w:sz="4" w:space="0" w:color="auto"/>
+              <w:left w:val="single" w:sz="4" w:space="0" w:color="auto"/>
+              <w:bottom w:val="single" w:sz="4" w:space="0" w:color="auto"/>
+              <w:right w:val="single" w:sz="4" w:space="0" w:color="auto"/>
+            </w:tcBorders>
+            <w:hideMark/>
+          </w:tcPr>
+          <w:p>
+            <w:pPr>
+              <w:pStyle w:val="Sinespaciado"/>
               <w:rPr>
                 <w:lang w:val="en-US"/>
               </w:rPr>
-              <w:t xml:space="preserve"> (</w:t>
-            </w:r>
-            <w:proofErr w:type="spellStart"/>
+            </w:pPr>
             <w:r>
               <w:rPr>
                 <w:lang w:val="en-US"/>
               </w:rPr>
-              <w:t>gráfico</w:t>
-            </w:r>
-            <w:proofErr w:type="spellEnd"/>
-            <w:r>
+              <w:t>Eventos (comparativa)</w:t>
+            </w:r>
+          </w:p>
+        </w:tc>
+        <w:tc>
+          <w:tcPr>
+            <w:tcW w:w="2268" w:type="dxa"/>
+            <w:tcBorders>
+              <w:top w:val="single" w:sz="4" w:space="0" w:color="auto"/>
+              <w:left w:val="single" w:sz="4" w:space="0" w:color="auto"/>
+              <w:bottom w:val="single" w:sz="4" w:space="0" w:color="auto"/>
+              <w:right w:val="single" w:sz="4" w:space="0" w:color="auto"/>
+            </w:tcBorders>
+            <w:hideMark/>
+          </w:tcPr>
+          <w:p>
+            <w:pPr>
+              <w:pStyle w:val="Sinespaciado"/>
+            </w:pPr>
+            <w:r>
+              <w:t>Altura / longitud, doble panel, filtros interactivos</w:t>
+            </w:r>
+          </w:p>
+        </w:tc>
+        <w:tc>
+          <w:tcPr>
+            <w:tcW w:w="4626" w:type="dxa"/>
+            <w:tcBorders>
+              <w:top w:val="single" w:sz="4" w:space="0" w:color="auto"/>
+              <w:left w:val="single" w:sz="4" w:space="0" w:color="auto"/>
+              <w:bottom w:val="single" w:sz="4" w:space="0" w:color="auto"/>
+              <w:right w:val="single" w:sz="4" w:space="0" w:color="auto"/>
+            </w:tcBorders>
+            <w:hideMark/>
+          </w:tcPr>
+          <w:p>
+            <w:pPr>
+              <w:pStyle w:val="Sinespaciado"/>
+            </w:pPr>
+            <w:r>
+              <w:t>Filtrar grupos por sexo, edad u otros atributos y comparar visualmente la ocurrencia de eventos entre grupos.</w:t>
+            </w:r>
+          </w:p>
+        </w:tc>
+      </w:tr>
+      <w:tr>
+        <w:tc>
+          <w:tcPr>
+            <w:tcW w:w="2122" w:type="dxa"/>
+            <w:tcBorders>
+              <w:top w:val="single" w:sz="4" w:space="0" w:color="auto"/>
+              <w:left w:val="single" w:sz="4" w:space="0" w:color="auto"/>
+              <w:bottom w:val="single" w:sz="4" w:space="0" w:color="auto"/>
+              <w:right w:val="single" w:sz="4" w:space="0" w:color="auto"/>
+            </w:tcBorders>
+            <w:hideMark/>
+          </w:tcPr>
+          <w:p>
+            <w:pPr>
+              <w:pStyle w:val="Sinespaciado"/>
               <w:rPr>
                 <w:lang w:val="en-US"/>
               </w:rPr>
-              <w:t xml:space="preserve"> de barras)</w:t>
-            </w:r>
-          </w:p>
-        </w:tc>
-        <w:tc>
-          <w:tcPr>
-            <w:tcW w:w="2268" w:type="dxa"/>
-            <w:tcBorders>
-              <w:top w:val="single" w:color="auto" w:sz="4" w:space="0"/>
-              <w:left w:val="single" w:color="auto" w:sz="4" w:space="0"/>
-              <w:bottom w:val="single" w:color="auto" w:sz="4" w:space="0"/>
-              <w:right w:val="single" w:color="auto" w:sz="4" w:space="0"/>
-            </w:tcBorders>
-            <w:hideMark/>
-          </w:tcPr>
-          <w:p>
-            <w:pPr>
-              <w:pStyle w:val="Sinespaciado"/>
-            </w:pPr>
-            <w:r>
-              <w:t>Altura / longitud (posición), color, interacción (clic)</w:t>
-            </w:r>
-          </w:p>
-        </w:tc>
-        <w:tc>
-          <w:tcPr>
-            <w:tcW w:w="4626" w:type="dxa"/>
-            <w:tcBorders>
-              <w:top w:val="single" w:color="auto" w:sz="4" w:space="0"/>
-              <w:left w:val="single" w:color="auto" w:sz="4" w:space="0"/>
-              <w:bottom w:val="single" w:color="auto" w:sz="4" w:space="0"/>
-              <w:right w:val="single" w:color="auto" w:sz="4" w:space="0"/>
-            </w:tcBorders>
-            <w:hideMark/>
-          </w:tcPr>
-          <w:p>
-            <w:pPr>
-              <w:pStyle w:val="Sinespaciado"/>
-            </w:pPr>
-            <w:r>
-              <w:t>Comparar frecuencia de eventos, distinguir tipos de evento (color) y acceder al detalle de los pacientes (clic).</w:t>
-            </w:r>
-          </w:p>
-        </w:tc>
-      </w:tr>
-      <w:tr>
-        <w:tc>
-          <w:tcPr>
-            <w:tcW w:w="2122" w:type="dxa"/>
-            <w:tcBorders>
-              <w:top w:val="single" w:color="auto" w:sz="4" w:space="0"/>
-              <w:left w:val="single" w:color="auto" w:sz="4" w:space="0"/>
-              <w:bottom w:val="single" w:color="auto" w:sz="4" w:space="0"/>
-              <w:right w:val="single" w:color="auto" w:sz="4" w:space="0"/>
-            </w:tcBorders>
-            <w:hideMark/>
-          </w:tcPr>
-          <w:p>
-            <w:pPr>
-              <w:pStyle w:val="Sinespaciado"/>
+            </w:pPr>
+            <w:r>
               <w:rPr>
                 <w:lang w:val="en-US"/>
               </w:rPr>
-            </w:pPr>
-            <w:proofErr w:type="spellStart"/>
-            <w:r>
+              <w:t>Correlaciones (heatmap)</w:t>
+            </w:r>
+          </w:p>
+        </w:tc>
+        <w:tc>
+          <w:tcPr>
+            <w:tcW w:w="2268" w:type="dxa"/>
+            <w:tcBorders>
+              <w:top w:val="single" w:sz="4" w:space="0" w:color="auto"/>
+              <w:left w:val="single" w:sz="4" w:space="0" w:color="auto"/>
+              <w:bottom w:val="single" w:sz="4" w:space="0" w:color="auto"/>
+              <w:right w:val="single" w:sz="4" w:space="0" w:color="auto"/>
+            </w:tcBorders>
+            <w:hideMark/>
+          </w:tcPr>
+          <w:p>
+            <w:pPr>
+              <w:pStyle w:val="Sinespaciado"/>
+            </w:pPr>
+            <w:r>
+              <w:t>Color (intensidad), posición en matriz, etiquetas</w:t>
+            </w:r>
+          </w:p>
+        </w:tc>
+        <w:tc>
+          <w:tcPr>
+            <w:tcW w:w="4626" w:type="dxa"/>
+            <w:tcBorders>
+              <w:top w:val="single" w:sz="4" w:space="0" w:color="auto"/>
+              <w:left w:val="single" w:sz="4" w:space="0" w:color="auto"/>
+              <w:bottom w:val="single" w:sz="4" w:space="0" w:color="auto"/>
+              <w:right w:val="single" w:sz="4" w:space="0" w:color="auto"/>
+            </w:tcBorders>
+            <w:hideMark/>
+          </w:tcPr>
+          <w:p>
+            <w:pPr>
+              <w:pStyle w:val="Sinespaciado"/>
+            </w:pPr>
+            <w:r>
+              <w:t>Identificar relaciones entre enfermedades, antitrombóticos y eventos (correlaciones positivas o negativas).</w:t>
+            </w:r>
+          </w:p>
+        </w:tc>
+      </w:tr>
+      <w:tr>
+        <w:tc>
+          <w:tcPr>
+            <w:tcW w:w="2122" w:type="dxa"/>
+            <w:tcBorders>
+              <w:top w:val="single" w:sz="4" w:space="0" w:color="auto"/>
+              <w:left w:val="single" w:sz="4" w:space="0" w:color="auto"/>
+              <w:bottom w:val="single" w:sz="4" w:space="0" w:color="auto"/>
+              <w:right w:val="single" w:sz="4" w:space="0" w:color="auto"/>
+            </w:tcBorders>
+            <w:hideMark/>
+          </w:tcPr>
+          <w:p>
+            <w:pPr>
+              <w:pStyle w:val="Sinespaciado"/>
               <w:rPr>
                 <w:lang w:val="en-US"/>
               </w:rPr>
-              <w:t>Eventos</w:t>
-            </w:r>
-            <w:proofErr w:type="spellEnd"/>
+            </w:pPr>
             <w:r>
               <w:rPr>
                 <w:lang w:val="en-US"/>
               </w:rPr>
-              <w:t xml:space="preserve"> (</w:t>
-            </w:r>
-            <w:proofErr w:type="spellStart"/>
-            <w:r>
+              <w:t>Descripción (factores de riesgo)</w:t>
+            </w:r>
+          </w:p>
+        </w:tc>
+        <w:tc>
+          <w:tcPr>
+            <w:tcW w:w="2268" w:type="dxa"/>
+            <w:tcBorders>
+              <w:top w:val="single" w:sz="4" w:space="0" w:color="auto"/>
+              <w:left w:val="single" w:sz="4" w:space="0" w:color="auto"/>
+              <w:bottom w:val="single" w:sz="4" w:space="0" w:color="auto"/>
+              <w:right w:val="single" w:sz="4" w:space="0" w:color="auto"/>
+            </w:tcBorders>
+            <w:hideMark/>
+          </w:tcPr>
+          <w:p>
+            <w:pPr>
+              <w:pStyle w:val="Sinespaciado"/>
+            </w:pPr>
+            <w:r>
+              <w:t>Altura (barras), color por categoría, filtros múltiples</w:t>
+            </w:r>
+          </w:p>
+        </w:tc>
+        <w:tc>
+          <w:tcPr>
+            <w:tcW w:w="4626" w:type="dxa"/>
+            <w:tcBorders>
+              <w:top w:val="single" w:sz="4" w:space="0" w:color="auto"/>
+              <w:left w:val="single" w:sz="4" w:space="0" w:color="auto"/>
+              <w:bottom w:val="single" w:sz="4" w:space="0" w:color="auto"/>
+              <w:right w:val="single" w:sz="4" w:space="0" w:color="auto"/>
+            </w:tcBorders>
+            <w:hideMark/>
+          </w:tcPr>
+          <w:p>
+            <w:pPr>
+              <w:pStyle w:val="Sinespaciado"/>
+            </w:pPr>
+            <w:r>
+              <w:t>Explorar cómo uno o varios factores afectan a una enfermedad cardiovascular específica.</w:t>
+            </w:r>
+          </w:p>
+        </w:tc>
+      </w:tr>
+      <w:tr>
+        <w:tc>
+          <w:tcPr>
+            <w:tcW w:w="2122" w:type="dxa"/>
+            <w:tcBorders>
+              <w:top w:val="single" w:sz="4" w:space="0" w:color="auto"/>
+              <w:left w:val="single" w:sz="4" w:space="0" w:color="auto"/>
+              <w:bottom w:val="single" w:sz="4" w:space="0" w:color="auto"/>
+              <w:right w:val="single" w:sz="4" w:space="0" w:color="auto"/>
+            </w:tcBorders>
+            <w:hideMark/>
+          </w:tcPr>
+          <w:p>
+            <w:pPr>
+              <w:pStyle w:val="Sinespaciado"/>
               <w:rPr>
                 <w:lang w:val="en-US"/>
               </w:rPr>
-              <w:t>comparativa</w:t>
-            </w:r>
-            <w:proofErr w:type="spellEnd"/>
+            </w:pPr>
             <w:r>
               <w:rPr>
                 <w:lang w:val="en-US"/>
               </w:rPr>
-              <w:t>)</w:t>
+              <w:t>Descripción (presión arterial)</w:t>
             </w:r>
           </w:p>
         </w:tc>
@@ -6962,10 +7115,10 @@
           <w:tcPr>
             <w:tcW w:w="2268" w:type="dxa"/>
             <w:tcBorders>
-              <w:top w:val="single" w:color="auto" w:sz="4" w:space="0"/>
-              <w:left w:val="single" w:color="auto" w:sz="4" w:space="0"/>
-              <w:bottom w:val="single" w:color="auto" w:sz="4" w:space="0"/>
-              <w:right w:val="single" w:color="auto" w:sz="4" w:space="0"/>
+              <w:top w:val="single" w:sz="4" w:space="0" w:color="auto"/>
+              <w:left w:val="single" w:sz="4" w:space="0" w:color="auto"/>
+              <w:bottom w:val="single" w:sz="4" w:space="0" w:color="auto"/>
+              <w:right w:val="single" w:sz="4" w:space="0" w:color="auto"/>
             </w:tcBorders>
             <w:hideMark/>
           </w:tcPr>
@@ -6974,7 +7127,7 @@
               <w:pStyle w:val="Sinespaciado"/>
             </w:pPr>
             <w:r>
-              <w:t>Altura / longitud, doble panel, filtros interactivos</w:t>
+              <w:t>Altura (boxplot), posición, outliers con forma distinta</w:t>
             </w:r>
           </w:p>
         </w:tc>
@@ -6982,10 +7135,10 @@
           <w:tcPr>
             <w:tcW w:w="4626" w:type="dxa"/>
             <w:tcBorders>
-              <w:top w:val="single" w:color="auto" w:sz="4" w:space="0"/>
-              <w:left w:val="single" w:color="auto" w:sz="4" w:space="0"/>
-              <w:bottom w:val="single" w:color="auto" w:sz="4" w:space="0"/>
-              <w:right w:val="single" w:color="auto" w:sz="4" w:space="0"/>
+              <w:top w:val="single" w:sz="4" w:space="0" w:color="auto"/>
+              <w:left w:val="single" w:sz="4" w:space="0" w:color="auto"/>
+              <w:bottom w:val="single" w:sz="4" w:space="0" w:color="auto"/>
+              <w:right w:val="single" w:sz="4" w:space="0" w:color="auto"/>
             </w:tcBorders>
             <w:hideMark/>
           </w:tcPr>
@@ -6994,7 +7147,7 @@
               <w:pStyle w:val="Sinespaciado"/>
             </w:pPr>
             <w:r>
-              <w:t>Filtrar grupos por sexo, edad u otros atributos y comparar visualmente la ocurrencia de eventos entre grupos.</w:t>
+              <w:t>Comparar la presión sistólica según factores de riesgo y detectar valores atípicos.</w:t>
             </w:r>
           </w:p>
         </w:tc>
@@ -7004,10 +7157,10 @@
           <w:tcPr>
             <w:tcW w:w="2122" w:type="dxa"/>
             <w:tcBorders>
-              <w:top w:val="single" w:color="auto" w:sz="4" w:space="0"/>
-              <w:left w:val="single" w:color="auto" w:sz="4" w:space="0"/>
-              <w:bottom w:val="single" w:color="auto" w:sz="4" w:space="0"/>
-              <w:right w:val="single" w:color="auto" w:sz="4" w:space="0"/>
+              <w:top w:val="single" w:sz="4" w:space="0" w:color="auto"/>
+              <w:left w:val="single" w:sz="4" w:space="0" w:color="auto"/>
+              <w:bottom w:val="single" w:sz="4" w:space="0" w:color="auto"/>
+              <w:right w:val="single" w:sz="4" w:space="0" w:color="auto"/>
             </w:tcBorders>
             <w:hideMark/>
           </w:tcPr>
@@ -7018,123 +7171,80 @@
                 <w:lang w:val="en-US"/>
               </w:rPr>
             </w:pPr>
-            <w:proofErr w:type="spellStart"/>
             <w:r>
               <w:rPr>
                 <w:lang w:val="en-US"/>
               </w:rPr>
-              <w:t>Correlaciones</w:t>
-            </w:r>
-            <w:proofErr w:type="spellEnd"/>
-            <w:r>
+              <w:t>Descripción (actividad física)</w:t>
+            </w:r>
+          </w:p>
+        </w:tc>
+        <w:tc>
+          <w:tcPr>
+            <w:tcW w:w="2268" w:type="dxa"/>
+            <w:tcBorders>
+              <w:top w:val="single" w:sz="4" w:space="0" w:color="auto"/>
+              <w:left w:val="single" w:sz="4" w:space="0" w:color="auto"/>
+              <w:bottom w:val="single" w:sz="4" w:space="0" w:color="auto"/>
+              <w:right w:val="single" w:sz="4" w:space="0" w:color="auto"/>
+            </w:tcBorders>
+            <w:hideMark/>
+          </w:tcPr>
+          <w:p>
+            <w:pPr>
+              <w:pStyle w:val="Sinespaciado"/>
+            </w:pPr>
+            <w:r>
+              <w:t>Tamaño (burbuja), posición (X e Y), color por categoría</w:t>
+            </w:r>
+          </w:p>
+        </w:tc>
+        <w:tc>
+          <w:tcPr>
+            <w:tcW w:w="4626" w:type="dxa"/>
+            <w:tcBorders>
+              <w:top w:val="single" w:sz="4" w:space="0" w:color="auto"/>
+              <w:left w:val="single" w:sz="4" w:space="0" w:color="auto"/>
+              <w:bottom w:val="single" w:sz="4" w:space="0" w:color="auto"/>
+              <w:right w:val="single" w:sz="4" w:space="0" w:color="auto"/>
+            </w:tcBorders>
+            <w:hideMark/>
+          </w:tcPr>
+          <w:p>
+            <w:pPr>
+              <w:pStyle w:val="Sinespaciado"/>
+            </w:pPr>
+            <w:r>
+              <w:t>Relacionar cantidad de ejercicio físico con enfermedades, comparar entre grupos según la distribución espacial.</w:t>
+            </w:r>
+          </w:p>
+        </w:tc>
+      </w:tr>
+      <w:tr>
+        <w:tc>
+          <w:tcPr>
+            <w:tcW w:w="2122" w:type="dxa"/>
+            <w:tcBorders>
+              <w:top w:val="single" w:sz="4" w:space="0" w:color="auto"/>
+              <w:left w:val="single" w:sz="4" w:space="0" w:color="auto"/>
+              <w:bottom w:val="single" w:sz="4" w:space="0" w:color="auto"/>
+              <w:right w:val="single" w:sz="4" w:space="0" w:color="auto"/>
+            </w:tcBorders>
+            <w:hideMark/>
+          </w:tcPr>
+          <w:p>
+            <w:pPr>
+              <w:pStyle w:val="Sinespaciado"/>
               <w:rPr>
                 <w:lang w:val="en-US"/>
               </w:rPr>
-              <w:t xml:space="preserve"> (heatmap)</w:t>
-            </w:r>
-          </w:p>
-        </w:tc>
-        <w:tc>
-          <w:tcPr>
-            <w:tcW w:w="2268" w:type="dxa"/>
-            <w:tcBorders>
-              <w:top w:val="single" w:color="auto" w:sz="4" w:space="0"/>
-              <w:left w:val="single" w:color="auto" w:sz="4" w:space="0"/>
-              <w:bottom w:val="single" w:color="auto" w:sz="4" w:space="0"/>
-              <w:right w:val="single" w:color="auto" w:sz="4" w:space="0"/>
-            </w:tcBorders>
-            <w:hideMark/>
-          </w:tcPr>
-          <w:p>
-            <w:pPr>
-              <w:pStyle w:val="Sinespaciado"/>
-            </w:pPr>
-            <w:r>
-              <w:t>Color (intensidad), posición en matriz, etiquetas</w:t>
-            </w:r>
-          </w:p>
-        </w:tc>
-        <w:tc>
-          <w:tcPr>
-            <w:tcW w:w="4626" w:type="dxa"/>
-            <w:tcBorders>
-              <w:top w:val="single" w:color="auto" w:sz="4" w:space="0"/>
-              <w:left w:val="single" w:color="auto" w:sz="4" w:space="0"/>
-              <w:bottom w:val="single" w:color="auto" w:sz="4" w:space="0"/>
-              <w:right w:val="single" w:color="auto" w:sz="4" w:space="0"/>
-            </w:tcBorders>
-            <w:hideMark/>
-          </w:tcPr>
-          <w:p>
-            <w:pPr>
-              <w:pStyle w:val="Sinespaciado"/>
-            </w:pPr>
-            <w:r>
-              <w:t>Identificar relaciones entre enfermedades, antitrombóticos y eventos (correlaciones positivas o negativas).</w:t>
-            </w:r>
-          </w:p>
-        </w:tc>
-      </w:tr>
-      <w:tr>
-        <w:tc>
-          <w:tcPr>
-            <w:tcW w:w="2122" w:type="dxa"/>
-            <w:tcBorders>
-              <w:top w:val="single" w:color="auto" w:sz="4" w:space="0"/>
-              <w:left w:val="single" w:color="auto" w:sz="4" w:space="0"/>
-              <w:bottom w:val="single" w:color="auto" w:sz="4" w:space="0"/>
-              <w:right w:val="single" w:color="auto" w:sz="4" w:space="0"/>
-            </w:tcBorders>
-            <w:hideMark/>
-          </w:tcPr>
-          <w:p>
-            <w:pPr>
-              <w:pStyle w:val="Sinespaciado"/>
+            </w:pPr>
+            <w:r>
               <w:rPr>
                 <w:lang w:val="en-US"/>
               </w:rPr>
-            </w:pPr>
-            <w:proofErr w:type="spellStart"/>
-            <w:r>
-              <w:rPr>
-                <w:lang w:val="en-US"/>
-              </w:rPr>
-              <w:t>Descripción</w:t>
-            </w:r>
-            <w:proofErr w:type="spellEnd"/>
-            <w:r>
-              <w:rPr>
-                <w:lang w:val="en-US"/>
-              </w:rPr>
-              <w:t xml:space="preserve"> (</w:t>
-            </w:r>
-            <w:proofErr w:type="spellStart"/>
-            <w:r>
-              <w:rPr>
-                <w:lang w:val="en-US"/>
-              </w:rPr>
-              <w:t>factores</w:t>
-            </w:r>
-            <w:proofErr w:type="spellEnd"/>
-            <w:r>
-              <w:rPr>
-                <w:lang w:val="en-US"/>
-              </w:rPr>
-              <w:t xml:space="preserve"> de </w:t>
-            </w:r>
-            <w:proofErr w:type="spellStart"/>
-            <w:r>
-              <w:rPr>
-                <w:lang w:val="en-US"/>
-              </w:rPr>
-              <w:t>riesgo</w:t>
-            </w:r>
-            <w:proofErr w:type="spellEnd"/>
-            <w:r>
-              <w:rPr>
-                <w:lang w:val="en-US"/>
-              </w:rPr>
-              <w:t>)</w:t>
+              <w:lastRenderedPageBreak/>
+              <w:t>Tabla de pacientes</w:t>
             </w:r>
           </w:p>
         </w:tc>
@@ -7142,10 +7252,10 @@
           <w:tcPr>
             <w:tcW w:w="2268" w:type="dxa"/>
             <w:tcBorders>
-              <w:top w:val="single" w:color="auto" w:sz="4" w:space="0"/>
-              <w:left w:val="single" w:color="auto" w:sz="4" w:space="0"/>
-              <w:bottom w:val="single" w:color="auto" w:sz="4" w:space="0"/>
-              <w:right w:val="single" w:color="auto" w:sz="4" w:space="0"/>
+              <w:top w:val="single" w:sz="4" w:space="0" w:color="auto"/>
+              <w:left w:val="single" w:sz="4" w:space="0" w:color="auto"/>
+              <w:bottom w:val="single" w:sz="4" w:space="0" w:color="auto"/>
+              <w:right w:val="single" w:sz="4" w:space="0" w:color="auto"/>
             </w:tcBorders>
             <w:hideMark/>
           </w:tcPr>
@@ -7154,7 +7264,7 @@
               <w:pStyle w:val="Sinespaciado"/>
             </w:pPr>
             <w:r>
-              <w:t>Altura (barras), color por categoría, filtros múltiples</w:t>
+              <w:t>Texto, ordenamiento de columnas, interacción (clic)</w:t>
             </w:r>
           </w:p>
         </w:tc>
@@ -7162,304 +7272,10 @@
           <w:tcPr>
             <w:tcW w:w="4626" w:type="dxa"/>
             <w:tcBorders>
-              <w:top w:val="single" w:color="auto" w:sz="4" w:space="0"/>
-              <w:left w:val="single" w:color="auto" w:sz="4" w:space="0"/>
-              <w:bottom w:val="single" w:color="auto" w:sz="4" w:space="0"/>
-              <w:right w:val="single" w:color="auto" w:sz="4" w:space="0"/>
-            </w:tcBorders>
-            <w:hideMark/>
-          </w:tcPr>
-          <w:p>
-            <w:pPr>
-              <w:pStyle w:val="Sinespaciado"/>
-            </w:pPr>
-            <w:r>
-              <w:t>Explorar cómo uno o varios factores afectan a una enfermedad cardiovascular específica.</w:t>
-            </w:r>
-          </w:p>
-        </w:tc>
-      </w:tr>
-      <w:tr>
-        <w:tc>
-          <w:tcPr>
-            <w:tcW w:w="2122" w:type="dxa"/>
-            <w:tcBorders>
-              <w:top w:val="single" w:color="auto" w:sz="4" w:space="0"/>
-              <w:left w:val="single" w:color="auto" w:sz="4" w:space="0"/>
-              <w:bottom w:val="single" w:color="auto" w:sz="4" w:space="0"/>
-              <w:right w:val="single" w:color="auto" w:sz="4" w:space="0"/>
-            </w:tcBorders>
-            <w:hideMark/>
-          </w:tcPr>
-          <w:p>
-            <w:pPr>
-              <w:pStyle w:val="Sinespaciado"/>
-              <w:rPr>
-                <w:lang w:val="en-US"/>
-              </w:rPr>
-            </w:pPr>
-            <w:proofErr w:type="spellStart"/>
-            <w:r>
-              <w:rPr>
-                <w:lang w:val="en-US"/>
-              </w:rPr>
-              <w:t>Descripción</w:t>
-            </w:r>
-            <w:proofErr w:type="spellEnd"/>
-            <w:r>
-              <w:rPr>
-                <w:lang w:val="en-US"/>
-              </w:rPr>
-              <w:t xml:space="preserve"> (</w:t>
-            </w:r>
-            <w:proofErr w:type="spellStart"/>
-            <w:r>
-              <w:rPr>
-                <w:lang w:val="en-US"/>
-              </w:rPr>
-              <w:t>presión</w:t>
-            </w:r>
-            <w:proofErr w:type="spellEnd"/>
-            <w:r>
-              <w:rPr>
-                <w:lang w:val="en-US"/>
-              </w:rPr>
-              <w:t xml:space="preserve"> arterial)</w:t>
-            </w:r>
-          </w:p>
-        </w:tc>
-        <w:tc>
-          <w:tcPr>
-            <w:tcW w:w="2268" w:type="dxa"/>
-            <w:tcBorders>
-              <w:top w:val="single" w:color="auto" w:sz="4" w:space="0"/>
-              <w:left w:val="single" w:color="auto" w:sz="4" w:space="0"/>
-              <w:bottom w:val="single" w:color="auto" w:sz="4" w:space="0"/>
-              <w:right w:val="single" w:color="auto" w:sz="4" w:space="0"/>
-            </w:tcBorders>
-            <w:hideMark/>
-          </w:tcPr>
-          <w:p>
-            <w:pPr>
-              <w:pStyle w:val="Sinespaciado"/>
-            </w:pPr>
-            <w:r>
-              <w:t>Altura (</w:t>
-            </w:r>
-            <w:proofErr w:type="spellStart"/>
-            <w:r>
-              <w:t>boxplot</w:t>
-            </w:r>
-            <w:proofErr w:type="spellEnd"/>
-            <w:r>
-              <w:t xml:space="preserve">), posición, </w:t>
-            </w:r>
-            <w:proofErr w:type="spellStart"/>
-            <w:r>
-              <w:t>outliers</w:t>
-            </w:r>
-            <w:proofErr w:type="spellEnd"/>
-            <w:r>
-              <w:t xml:space="preserve"> con forma distinta</w:t>
-            </w:r>
-          </w:p>
-        </w:tc>
-        <w:tc>
-          <w:tcPr>
-            <w:tcW w:w="4626" w:type="dxa"/>
-            <w:tcBorders>
-              <w:top w:val="single" w:color="auto" w:sz="4" w:space="0"/>
-              <w:left w:val="single" w:color="auto" w:sz="4" w:space="0"/>
-              <w:bottom w:val="single" w:color="auto" w:sz="4" w:space="0"/>
-              <w:right w:val="single" w:color="auto" w:sz="4" w:space="0"/>
-            </w:tcBorders>
-            <w:hideMark/>
-          </w:tcPr>
-          <w:p>
-            <w:pPr>
-              <w:pStyle w:val="Sinespaciado"/>
-            </w:pPr>
-            <w:r>
-              <w:t>Comparar la presión sistólica según factores de riesgo y detectar valores atípicos.</w:t>
-            </w:r>
-          </w:p>
-        </w:tc>
-      </w:tr>
-      <w:tr>
-        <w:tc>
-          <w:tcPr>
-            <w:tcW w:w="2122" w:type="dxa"/>
-            <w:tcBorders>
-              <w:top w:val="single" w:color="auto" w:sz="4" w:space="0"/>
-              <w:left w:val="single" w:color="auto" w:sz="4" w:space="0"/>
-              <w:bottom w:val="single" w:color="auto" w:sz="4" w:space="0"/>
-              <w:right w:val="single" w:color="auto" w:sz="4" w:space="0"/>
-            </w:tcBorders>
-            <w:hideMark/>
-          </w:tcPr>
-          <w:p>
-            <w:pPr>
-              <w:pStyle w:val="Sinespaciado"/>
-              <w:rPr>
-                <w:lang w:val="en-US"/>
-              </w:rPr>
-            </w:pPr>
-            <w:proofErr w:type="spellStart"/>
-            <w:r>
-              <w:rPr>
-                <w:lang w:val="en-US"/>
-              </w:rPr>
-              <w:t>Descripción</w:t>
-            </w:r>
-            <w:proofErr w:type="spellEnd"/>
-            <w:r>
-              <w:rPr>
-                <w:lang w:val="en-US"/>
-              </w:rPr>
-              <w:t xml:space="preserve"> (</w:t>
-            </w:r>
-            <w:proofErr w:type="spellStart"/>
-            <w:r>
-              <w:rPr>
-                <w:lang w:val="en-US"/>
-              </w:rPr>
-              <w:t>actividad</w:t>
-            </w:r>
-            <w:proofErr w:type="spellEnd"/>
-            <w:r>
-              <w:rPr>
-                <w:lang w:val="en-US"/>
-              </w:rPr>
-              <w:t xml:space="preserve"> </w:t>
-            </w:r>
-            <w:proofErr w:type="spellStart"/>
-            <w:r>
-              <w:rPr>
-                <w:lang w:val="en-US"/>
-              </w:rPr>
-              <w:t>física</w:t>
-            </w:r>
-            <w:proofErr w:type="spellEnd"/>
-            <w:r>
-              <w:rPr>
-                <w:lang w:val="en-US"/>
-              </w:rPr>
-              <w:t>)</w:t>
-            </w:r>
-          </w:p>
-        </w:tc>
-        <w:tc>
-          <w:tcPr>
-            <w:tcW w:w="2268" w:type="dxa"/>
-            <w:tcBorders>
-              <w:top w:val="single" w:color="auto" w:sz="4" w:space="0"/>
-              <w:left w:val="single" w:color="auto" w:sz="4" w:space="0"/>
-              <w:bottom w:val="single" w:color="auto" w:sz="4" w:space="0"/>
-              <w:right w:val="single" w:color="auto" w:sz="4" w:space="0"/>
-            </w:tcBorders>
-            <w:hideMark/>
-          </w:tcPr>
-          <w:p>
-            <w:pPr>
-              <w:pStyle w:val="Sinespaciado"/>
-            </w:pPr>
-            <w:r>
-              <w:t>Tamaño (burbuja), posición (X e Y), color por categoría</w:t>
-            </w:r>
-          </w:p>
-        </w:tc>
-        <w:tc>
-          <w:tcPr>
-            <w:tcW w:w="4626" w:type="dxa"/>
-            <w:tcBorders>
-              <w:top w:val="single" w:color="auto" w:sz="4" w:space="0"/>
-              <w:left w:val="single" w:color="auto" w:sz="4" w:space="0"/>
-              <w:bottom w:val="single" w:color="auto" w:sz="4" w:space="0"/>
-              <w:right w:val="single" w:color="auto" w:sz="4" w:space="0"/>
-            </w:tcBorders>
-            <w:hideMark/>
-          </w:tcPr>
-          <w:p>
-            <w:pPr>
-              <w:pStyle w:val="Sinespaciado"/>
-            </w:pPr>
-            <w:r>
-              <w:t>Relacionar cantidad de ejercicio físico con enfermedades, comparar entre grupos según la distribución espacial.</w:t>
-            </w:r>
-          </w:p>
-        </w:tc>
-      </w:tr>
-      <w:tr>
-        <w:tc>
-          <w:tcPr>
-            <w:tcW w:w="2122" w:type="dxa"/>
-            <w:tcBorders>
-              <w:top w:val="single" w:color="auto" w:sz="4" w:space="0"/>
-              <w:left w:val="single" w:color="auto" w:sz="4" w:space="0"/>
-              <w:bottom w:val="single" w:color="auto" w:sz="4" w:space="0"/>
-              <w:right w:val="single" w:color="auto" w:sz="4" w:space="0"/>
-            </w:tcBorders>
-            <w:hideMark/>
-          </w:tcPr>
-          <w:p>
-            <w:pPr>
-              <w:pStyle w:val="Sinespaciado"/>
-              <w:rPr>
-                <w:lang w:val="en-US"/>
-              </w:rPr>
-            </w:pPr>
-            <w:proofErr w:type="spellStart"/>
-            <w:r>
-              <w:rPr>
-                <w:lang w:val="en-US"/>
-              </w:rPr>
-              <w:t>Tabla</w:t>
-            </w:r>
-            <w:proofErr w:type="spellEnd"/>
-            <w:r>
-              <w:rPr>
-                <w:lang w:val="en-US"/>
-              </w:rPr>
-              <w:t xml:space="preserve"> de </w:t>
-            </w:r>
-            <w:proofErr w:type="spellStart"/>
-            <w:r>
-              <w:rPr>
-                <w:lang w:val="en-US"/>
-              </w:rPr>
-              <w:t>pacientes</w:t>
-            </w:r>
-            <w:proofErr w:type="spellEnd"/>
-          </w:p>
-        </w:tc>
-        <w:tc>
-          <w:tcPr>
-            <w:tcW w:w="2268" w:type="dxa"/>
-            <w:tcBorders>
-              <w:top w:val="single" w:color="auto" w:sz="4" w:space="0"/>
-              <w:left w:val="single" w:color="auto" w:sz="4" w:space="0"/>
-              <w:bottom w:val="single" w:color="auto" w:sz="4" w:space="0"/>
-              <w:right w:val="single" w:color="auto" w:sz="4" w:space="0"/>
-            </w:tcBorders>
-            <w:hideMark/>
-          </w:tcPr>
-          <w:p>
-            <w:pPr>
-              <w:pStyle w:val="Sinespaciado"/>
-            </w:pPr>
-            <w:r>
-              <w:t>Texto, ordenamiento de columnas, interacción (clic)</w:t>
-            </w:r>
-          </w:p>
-        </w:tc>
-        <w:tc>
-          <w:tcPr>
-            <w:tcW w:w="4626" w:type="dxa"/>
-            <w:tcBorders>
-              <w:top w:val="single" w:color="auto" w:sz="4" w:space="0"/>
-              <w:left w:val="single" w:color="auto" w:sz="4" w:space="0"/>
-              <w:bottom w:val="single" w:color="auto" w:sz="4" w:space="0"/>
-              <w:right w:val="single" w:color="auto" w:sz="4" w:space="0"/>
+              <w:top w:val="single" w:sz="4" w:space="0" w:color="auto"/>
+              <w:left w:val="single" w:sz="4" w:space="0" w:color="auto"/>
+              <w:bottom w:val="single" w:sz="4" w:space="0" w:color="auto"/>
+              <w:right w:val="single" w:sz="4" w:space="0" w:color="auto"/>
             </w:tcBorders>
             <w:hideMark/>
           </w:tcPr>
@@ -7482,7 +7298,6 @@
         <w:pStyle w:val="Ttulo1"/>
       </w:pPr>
       <w:r>
-        <w:lastRenderedPageBreak/>
         <w:t xml:space="preserve">Implementación </w:t>
       </w:r>
     </w:p>
@@ -7505,9 +7320,19 @@
     <w:p/>
     <w:p>
       <w:r>
-        <w:t xml:space="preserve">Previamente a la visualización de la información se han preprocesado los datos, juntando columnas que contenían información similar, como aquellas que indicaban el número de medicamentos tomados y cuáles han sido, el tratamiento que recibe cada paciente y la duración de este. También se eliminaron las columnas que contenían siempre el mismo valor y no aportaban información relevante, y se mapearon a 0 los valores nulos en determinadas columnas. Tras este proceso, los datos se exportaron a ficheros CSV. Desde el módulo </w:t>
-      </w:r>
-      <w:proofErr w:type="spellStart"/>
+        <w:t xml:space="preserve">Previamente a la visualización de la información se han preprocesado los datos, juntando columnas que contenían información similar, como aquellas que indicaban el número de medicamentos tomados y cuáles han sido, el tratamiento que recibe cada paciente y la duración de este. También se eliminaron las columnas que contenían siempre el mismo valor y no aportaban información relevante, y se mapearon a 0 los valores nulos en determinadas columnas. </w:t>
+      </w:r>
+      <w:r>
+        <w:t xml:space="preserve">Todo esto se realizó desde Python usando la librería pandas. </w:t>
+      </w:r>
+      <w:r>
+        <w:t xml:space="preserve">Tras este proceso, los datos se exportaron a ficheros CSV. </w:t>
+      </w:r>
+    </w:p>
+    <w:p>
+      <w:r>
+        <w:t xml:space="preserve">Desde el módulo </w:t>
+      </w:r>
       <w:r>
         <w:rPr>
           <w:i/>
@@ -7515,7 +7340,6 @@
         </w:rPr>
         <w:t>data_processing</w:t>
       </w:r>
-      <w:proofErr w:type="spellEnd"/>
       <w:r>
         <w:t xml:space="preserve"> se cargaron los datos y se unió la información procedente del Excel de pacientes con los datos de eventos. Además, se mapearon las columnas tabaquismo, consumo de alcohol y minutos de actividad física para poder operar con estas de forma numérica.</w:t>
       </w:r>
@@ -7524,7 +7348,6 @@
       <w:r>
         <w:t xml:space="preserve">El archivo </w:t>
       </w:r>
-      <w:proofErr w:type="spellStart"/>
       <w:r>
         <w:rPr>
           <w:b/>
@@ -7534,73 +7357,26 @@
         </w:rPr>
         <w:t>app.R</w:t>
       </w:r>
-      <w:proofErr w:type="spellEnd"/>
       <w:r>
         <w:t xml:space="preserve"> carga las librerías usadas, que son las siguientes:</w:t>
       </w:r>
       <w:r>
         <w:t xml:space="preserve"> </w:t>
       </w:r>
-      <w:proofErr w:type="spellStart"/>
-      <w:r>
-        <w:t>shiny</w:t>
-      </w:r>
-      <w:proofErr w:type="spellEnd"/>
-      <w:r>
-        <w:t xml:space="preserve">, para construir la aplicación web interactiva; </w:t>
-      </w:r>
-      <w:proofErr w:type="spellStart"/>
-      <w:r>
-        <w:t>shinythemes</w:t>
-      </w:r>
-      <w:proofErr w:type="spellEnd"/>
-      <w:r>
-        <w:t xml:space="preserve">, que permite aplicar temas de diseño </w:t>
+      <w:r>
+        <w:t xml:space="preserve">shiny, para construir la aplicación web interactiva; shinythemes, que permite aplicar temas de diseño </w:t>
       </w:r>
       <w:r>
         <w:t xml:space="preserve">a </w:t>
       </w:r>
       <w:r>
-        <w:t xml:space="preserve">la interfaz de la app; </w:t>
-      </w:r>
-      <w:proofErr w:type="spellStart"/>
-      <w:r>
-        <w:t>plotly</w:t>
-      </w:r>
-      <w:proofErr w:type="spellEnd"/>
-      <w:r>
-        <w:t xml:space="preserve">, para generar gráficos interactivos; ggplot2, para visualizaciones personalizadas; </w:t>
-      </w:r>
-      <w:proofErr w:type="spellStart"/>
-      <w:r>
-        <w:t>dplyr</w:t>
-      </w:r>
-      <w:proofErr w:type="spellEnd"/>
-      <w:r>
-        <w:t xml:space="preserve">, que facilita la manipulación y transformación de datos; </w:t>
-      </w:r>
-      <w:proofErr w:type="spellStart"/>
-      <w:r>
-        <w:t>tidyr</w:t>
-      </w:r>
-      <w:proofErr w:type="spellEnd"/>
-      <w:r>
-        <w:t xml:space="preserve">, empleada para ordenar y dar formato a los datos; DT, que permite mostrar tablas interactivas dentro de la aplicación; y </w:t>
-      </w:r>
-      <w:proofErr w:type="spellStart"/>
-      <w:r>
-        <w:t>readxl</w:t>
-      </w:r>
-      <w:proofErr w:type="spellEnd"/>
-      <w:r>
-        <w:t>, utilizada para importar datos desde archivos Excel. A continuación, se cargan los módulos principales, se ejecuta el preproceso de los datos y se lanza la aplicación.</w:t>
+        <w:t>la interfaz de la app; plotly, para generar gráficos interactivos; ggplot2, para visualizaciones personalizadas; dplyr, que facilita la manipulación y transformación de datos; tidyr, empleada para ordenar y dar formato a los datos; DT, que permite mostrar tablas interactivas dentro de la aplicación; y readxl, utilizada para importar datos desde archivos Excel. A continuación, se cargan los módulos principales, se ejecuta el preproceso de los datos y se lanza la aplicación.</w:t>
       </w:r>
     </w:p>
     <w:p>
       <w:r>
         <w:t xml:space="preserve">El módulo </w:t>
       </w:r>
-      <w:proofErr w:type="spellStart"/>
       <w:r>
         <w:rPr>
           <w:b/>
@@ -7610,7 +7386,6 @@
         </w:rPr>
         <w:t>server_module.R</w:t>
       </w:r>
-      <w:proofErr w:type="spellEnd"/>
       <w:r>
         <w:t xml:space="preserve"> define el servidor de la aplicación, encargándose de la navegación entre las distintas pestañas. Se llaman las funciones responsables de generar cada visualización, pasándoles los datos y el contexto de la sesión. Además, se configuran los observadores que permiten cambiar de pestaña desde los botones de la pantalla de inicio.</w:t>
       </w:r>
@@ -7626,7 +7401,6 @@
         </w:rPr>
         <w:t xml:space="preserve"> </w:t>
       </w:r>
-      <w:proofErr w:type="spellStart"/>
       <w:r>
         <w:rPr>
           <w:b/>
@@ -7636,7 +7410,6 @@
         </w:rPr>
         <w:t>ui_module.R</w:t>
       </w:r>
-      <w:proofErr w:type="spellEnd"/>
       <w:r>
         <w:t xml:space="preserve"> define la estructura de la interfaz de usuario de la aplicación mediante </w:t>
       </w:r>
@@ -7664,20 +7437,13 @@
     </w:p>
     <w:p>
       <w:r>
+        <w:lastRenderedPageBreak/>
         <w:t>Un gráfico que muestra cómo afectan uno o varios factores de riesgo a una enfermedad cardiovascular específica, lo cual puede ayudar a identificar combinaciones particularmente perjudiciales.</w:t>
       </w:r>
     </w:p>
     <w:p>
       <w:r>
-        <w:t xml:space="preserve">Un </w:t>
-      </w:r>
-      <w:proofErr w:type="spellStart"/>
-      <w:r>
-        <w:t>boxplot</w:t>
-      </w:r>
-      <w:proofErr w:type="spellEnd"/>
-      <w:r>
-        <w:t xml:space="preserve"> que representa la presión sistólica máxima en función de los factores de riesgo seleccionados, permitiendo visualizar la distribución y detectar valores atípicos.</w:t>
+        <w:t>Un boxplot que representa la presión sistólica máxima en función de los factores de riesgo seleccionados, permitiendo visualizar la distribución y detectar valores atípicos.</w:t>
       </w:r>
     </w:p>
     <w:p>
@@ -7692,7 +7458,6 @@
     </w:p>
     <w:p>
       <w:r>
-        <w:lastRenderedPageBreak/>
         <w:t xml:space="preserve">Sobre el apartado </w:t>
       </w:r>
       <w:r>
@@ -7711,11 +7476,9 @@
       <w:r>
         <w:t xml:space="preserve"> (</w:t>
       </w:r>
-      <w:proofErr w:type="spellStart"/>
       <w:r>
         <w:t>grafico_eventos_ui.R</w:t>
       </w:r>
-      <w:proofErr w:type="spellEnd"/>
       <w:r>
         <w:t>)</w:t>
       </w:r>
@@ -7739,7 +7502,6 @@
       <w:r>
         <w:t>En el servidor (</w:t>
       </w:r>
-      <w:proofErr w:type="spellStart"/>
       <w:r>
         <w:rPr>
           <w:i/>
@@ -7747,7 +7509,6 @@
         </w:rPr>
         <w:t>grafico_eventos.R</w:t>
       </w:r>
-      <w:proofErr w:type="spellEnd"/>
       <w:r>
         <w:t xml:space="preserve">) se gestiona la visualización del gráfico interactivo. En él se representan los datos filtrados según las selecciones del panel lateral, diferenciando los distintos </w:t>
       </w:r>
@@ -7826,7 +7587,6 @@
       <w:r>
         <w:t xml:space="preserve">En el código </w:t>
       </w:r>
-      <w:proofErr w:type="spellStart"/>
       <w:r>
         <w:rPr>
           <w:i/>
@@ -7834,7 +7594,6 @@
         </w:rPr>
         <w:t>comparacion_eventos_ui.R</w:t>
       </w:r>
-      <w:proofErr w:type="spellEnd"/>
       <w:r>
         <w:t xml:space="preserve">, se define </w:t>
       </w:r>
@@ -7856,7 +7615,6 @@
       <w:r>
         <w:t xml:space="preserve">En </w:t>
       </w:r>
-      <w:proofErr w:type="spellStart"/>
       <w:r>
         <w:rPr>
           <w:i/>
@@ -7864,7 +7622,6 @@
         </w:rPr>
         <w:t>comparacion_eventos.R</w:t>
       </w:r>
-      <w:proofErr w:type="spellEnd"/>
       <w:r>
         <w:t xml:space="preserve"> se</w:t>
       </w:r>
@@ -7900,7 +7657,6 @@
       <w:r>
         <w:t>El código de la interfaz (</w:t>
       </w:r>
-      <w:proofErr w:type="spellStart"/>
       <w:r>
         <w:rPr>
           <w:i/>
@@ -7915,39 +7671,14 @@
         </w:rPr>
         <w:t>.R</w:t>
       </w:r>
-      <w:proofErr w:type="spellEnd"/>
-      <w:r>
-        <w:t xml:space="preserve">) utiliza un </w:t>
-      </w:r>
-      <w:proofErr w:type="spellStart"/>
-      <w:r>
-        <w:t>tabsetPanel</w:t>
-      </w:r>
-      <w:proofErr w:type="spellEnd"/>
-      <w:r>
-        <w:t xml:space="preserve"> para organizar las dos pestañas. Dentro de cada una</w:t>
+      <w:r>
+        <w:t>) utiliza un tabsetPanel para organizar las dos pestañas. Dentro de cada una</w:t>
       </w:r>
       <w:r>
         <w:t>, aparece u</w:t>
       </w:r>
       <w:r>
-        <w:t xml:space="preserve">n </w:t>
-      </w:r>
-      <w:proofErr w:type="spellStart"/>
-      <w:r>
-        <w:t>sidebarPanel</w:t>
-      </w:r>
-      <w:proofErr w:type="spellEnd"/>
-      <w:r>
-        <w:t xml:space="preserve"> que contiene dos </w:t>
-      </w:r>
-      <w:proofErr w:type="spellStart"/>
-      <w:r>
-        <w:t>selectInput</w:t>
-      </w:r>
-      <w:proofErr w:type="spellEnd"/>
-      <w:r>
-        <w:t xml:space="preserve"> para que el usuario escoja las variables a correlacionar</w:t>
+        <w:t>n sidebarPanel que contiene dos selectInput para que el usuario escoja las variables a correlacionar</w:t>
       </w:r>
       <w:r>
         <w:t xml:space="preserve"> (propias del evento).</w:t>
@@ -7960,6 +7691,7 @@
         </w:tabs>
       </w:pPr>
       <w:r>
+        <w:lastRenderedPageBreak/>
         <w:t>E</w:t>
       </w:r>
       <w:r>
@@ -7987,15 +7719,7 @@
         <w:t xml:space="preserve"> </w:t>
       </w:r>
       <w:r>
-        <w:t xml:space="preserve">las columnas necesarias del </w:t>
-      </w:r>
-      <w:proofErr w:type="spellStart"/>
-      <w:r>
-        <w:t>dataset</w:t>
-      </w:r>
-      <w:proofErr w:type="spellEnd"/>
-      <w:r>
-        <w:t xml:space="preserve"> </w:t>
+        <w:t xml:space="preserve">las columnas necesarias del dataset </w:t>
       </w:r>
       <w:r>
         <w:t xml:space="preserve">y </w:t>
@@ -8016,29 +7740,13 @@
         <w:t xml:space="preserve"> que </w:t>
       </w:r>
       <w:r>
-        <w:t xml:space="preserve">se transforma en </w:t>
-      </w:r>
-      <w:proofErr w:type="spellStart"/>
-      <w:r>
-        <w:t>data.frame</w:t>
-      </w:r>
-      <w:proofErr w:type="spellEnd"/>
-      <w:r>
-        <w:t xml:space="preserve"> para poder graficarla.</w:t>
+        <w:t>se transforma en data.frame para poder graficarla.</w:t>
       </w:r>
       <w:r>
         <w:t xml:space="preserve"> Luego s</w:t>
       </w:r>
       <w:r>
-        <w:t xml:space="preserve">e construye un </w:t>
-      </w:r>
-      <w:proofErr w:type="spellStart"/>
-      <w:r>
-        <w:t>heatmap</w:t>
-      </w:r>
-      <w:proofErr w:type="spellEnd"/>
-      <w:r>
-        <w:t xml:space="preserve"> con ggplot2 donde el color de cada celda representa la cantidad de eventos, y se añade el valor numérico encima de cada celda.</w:t>
+        <w:t>e construye un heatmap con ggplot2 donde el color de cada celda representa la cantidad de eventos, y se añade el valor numérico encima de cada celda.</w:t>
       </w:r>
       <w:r>
         <w:t xml:space="preserve"> </w:t>
@@ -8071,7 +7779,7 @@
         </w:tabs>
       </w:pPr>
     </w:p>
-    <w:p w14:noSpellErr="1">
+    <w:p>
       <w:pPr>
         <w:tabs>
           <w:tab w:val="num" w:pos="720"/>
@@ -8081,37 +7789,35 @@
     <w:p>
       <w:pPr>
         <w:tabs>
-          <w:tab w:val="num" w:leader="none" w:pos="720"/>
+          <w:tab w:val="num" w:pos="720"/>
         </w:tabs>
       </w:pPr>
     </w:p>
     <w:p>
       <w:pPr>
         <w:tabs>
-          <w:tab w:val="num" w:leader="none" w:pos="720"/>
+          <w:tab w:val="num" w:pos="720"/>
         </w:tabs>
       </w:pPr>
     </w:p>
     <w:p>
       <w:pPr>
         <w:tabs>
-          <w:tab w:val="num" w:leader="none" w:pos="720"/>
+          <w:tab w:val="num" w:pos="720"/>
         </w:tabs>
       </w:pPr>
     </w:p>
     <w:p>
       <w:pPr>
-        <w:pStyle w:val="Normal"/>
         <w:tabs>
-          <w:tab w:val="num" w:leader="none" w:pos="720"/>
+          <w:tab w:val="num" w:pos="720"/>
         </w:tabs>
       </w:pPr>
     </w:p>
     <w:p>
       <w:pPr>
-        <w:pStyle w:val="Normal"/>
         <w:tabs>
-          <w:tab w:val="num" w:leader="none" w:pos="720"/>
+          <w:tab w:val="num" w:pos="720"/>
         </w:tabs>
       </w:pPr>
     </w:p>
@@ -8119,8 +7825,9 @@
       <w:pPr>
         <w:pStyle w:val="Ttulo1"/>
       </w:pPr>
-      <w:r>
-        <w:lastRenderedPageBreak/>
+      <w:bookmarkStart w:id="0" w:name="_Conclusiones"/>
+      <w:bookmarkEnd w:id="0"/>
+      <w:r>
         <w:t xml:space="preserve">Conclusiones </w:t>
       </w:r>
     </w:p>
@@ -8201,6 +7908,7 @@
     <w:p/>
     <w:p>
       <w:r>
+        <w:lastRenderedPageBreak/>
         <w:t>Analizando en detalle los eventos de sangrado según género, se identifican patrones diferenciados en hombres y mujeres. En los pacientes varones, se aprecia una tendencia ascendente en el número de eventos de sangrado conforme avanza la edad. Este incremento alcanza su punto máximo alrededor de los 85 años, franja en la que además se concentran los casos de mayor gravedad. Esto permite concluir que, en hombres, tanto la frecuencia como la severidad de los sangrados aumentan progresivamente con la edad.</w:t>
       </w:r>
     </w:p>
@@ -8226,7 +7934,6 @@
         <w:rPr>
           <w:noProof/>
         </w:rPr>
-        <w:lastRenderedPageBreak/>
         <w:drawing>
           <wp:inline distT="0" distB="0" distL="0" distR="0" wp14:anchorId="53F03C06" wp14:editId="3D7B93BD">
             <wp:extent cx="5731510" cy="3155950"/>
@@ -8286,6 +7993,7 @@
         <w:rPr>
           <w:noProof/>
         </w:rPr>
+        <w:lastRenderedPageBreak/>
         <w:drawing>
           <wp:inline distT="0" distB="0" distL="0" distR="0" wp14:anchorId="537A575B" wp14:editId="0C65D45D">
             <wp:extent cx="5731510" cy="3105150"/>
@@ -8329,7 +8037,6 @@
           <w:b/>
           <w:bCs/>
         </w:rPr>
-        <w:lastRenderedPageBreak/>
         <w:t>Eventos trombóticos</w:t>
       </w:r>
     </w:p>
@@ -8350,6 +8057,7 @@
         <w:rPr>
           <w:noProof/>
         </w:rPr>
+        <w:lastRenderedPageBreak/>
         <w:drawing>
           <wp:inline distT="0" distB="0" distL="0" distR="0" wp14:anchorId="5B7B18D2" wp14:editId="545C8576">
             <wp:extent cx="5731510" cy="3806190"/>
@@ -8401,15 +8109,7 @@
         <w:t xml:space="preserve"> </w:t>
       </w:r>
       <w:r>
-        <w:t xml:space="preserve">Es relevante señalar que el </w:t>
-      </w:r>
-      <w:proofErr w:type="spellStart"/>
-      <w:r>
-        <w:t>clopidogrel</w:t>
-      </w:r>
-      <w:proofErr w:type="spellEnd"/>
-      <w:r>
-        <w:t xml:space="preserve"> se ha administrado de forma individual únicamente en los casos de STROKE y STABLE_ANGINA. En los eventos de </w:t>
+        <w:t xml:space="preserve">Es relevante señalar que el clopidogrel se ha administrado de forma individual únicamente en los casos de STROKE y STABLE_ANGINA. En los eventos de </w:t>
       </w:r>
       <w:r>
         <w:t>T</w:t>
@@ -8549,10 +8249,7 @@
         <w:t xml:space="preserve"> entre los tipos de hemorragia.</w:t>
       </w:r>
       <w:r>
-        <w:t xml:space="preserve"> </w:t>
-      </w:r>
-      <w:r>
-        <w:t>Al visualizar también la caracterización de la hemorragia, se reconoce que todos los descensos de hemoglobina registrados han sucedido en eventos espontáneos, sin relación con intervenciones médicas previas, lo que aporta relevancia al contexto de estos episodios.</w:t>
+        <w:t xml:space="preserve"> Al visualizar también la caracterización de la hemorragia, se reconoce que todos los descensos de hemoglobina registrados han sucedido en eventos espontáneos, sin relación con intervenciones médicas previas, lo que aporta relevancia al contexto de estos episodios.</w:t>
       </w:r>
       <w:r>
         <w:t xml:space="preserve"> A</w:t>
@@ -8618,6 +8315,9 @@
     </w:p>
     <w:p>
       <w:r>
+        <w:rPr>
+          <w:noProof/>
+        </w:rPr>
         <w:lastRenderedPageBreak/>
         <w:drawing>
           <wp:inline distT="0" distB="0" distL="0" distR="0" wp14:anchorId="35E7C3B9" wp14:editId="3A12ADA7">
@@ -8756,28 +8456,32 @@
         <w:t xml:space="preserve">debido a que todos son casos de gravedad menor. </w:t>
       </w:r>
     </w:p>
-    <w:p w14:noSpellErr="1">
-      <w:r>
+    <w:p>
+      <w:r>
+        <w:rPr>
+          <w:noProof/>
+        </w:rPr>
+        <w:lastRenderedPageBreak/>
         <w:drawing>
-          <wp:inline wp14:editId="01B336E0" wp14:anchorId="45077576">
+          <wp:inline distT="0" distB="0" distL="0" distR="0" wp14:anchorId="45077576" wp14:editId="01B336E0">
             <wp:extent cx="5731510" cy="3925570"/>
             <wp:effectExtent l="0" t="0" r="2540" b="0"/>
-            <wp:docPr id="527573175" name="Imagen 1" descr="Gráfico&#10;&#10;El contenido generado por IA puede ser incorrecto." title=""/>
+            <wp:docPr id="527573175" name="Imagen 1" descr="Gráfico&#10;&#10;El contenido generado por IA puede ser incorrecto."/>
             <wp:cNvGraphicFramePr>
-              <a:graphicFrameLocks noChangeAspect="1"/>
+              <a:graphicFrameLocks xmlns:a="http://schemas.openxmlformats.org/drawingml/2006/main" noChangeAspect="1"/>
             </wp:cNvGraphicFramePr>
-            <a:graphic>
+            <a:graphic xmlns:a="http://schemas.openxmlformats.org/drawingml/2006/main">
               <a:graphicData uri="http://schemas.openxmlformats.org/drawingml/2006/picture">
-                <pic:pic>
+                <pic:pic xmlns:pic="http://schemas.openxmlformats.org/drawingml/2006/picture">
                   <pic:nvPicPr>
                     <pic:cNvPr id="0" name="Imagen 1"/>
                     <pic:cNvPicPr/>
                   </pic:nvPicPr>
                   <pic:blipFill>
-                    <a:blip r:embed="Rc1d29d29b8e84574">
+                    <a:blip r:embed="rId18">
                       <a:extLst>
-                        <a:ext xmlns:a="http://schemas.openxmlformats.org/drawingml/2006/main" uri="{28A0092B-C50C-407E-A947-70E740481C1C}">
-                          <a14:useLocalDpi val="0"/>
+                        <a:ext uri="{28A0092B-C50C-407E-A947-70E740481C1C}">
+                          <a14:useLocalDpi xmlns:a14="http://schemas.microsoft.com/office/drawing/2010/main" val="0"/>
                         </a:ext>
                       </a:extLst>
                     </a:blip>
@@ -8786,7 +8490,7 @@
                     </a:stretch>
                   </pic:blipFill>
                   <pic:spPr>
-                    <a:xfrm rot="0" flipH="0" flipV="0">
+                    <a:xfrm>
                       <a:off x="0" y="0"/>
                       <a:ext cx="5731510" cy="3925570"/>
                     </a:xfrm>
@@ -8803,23 +8507,18 @@
     </w:p>
     <w:p>
       <w:r>
-        <w:rPr/>
         <w:t xml:space="preserve">El resto de </w:t>
       </w:r>
       <w:r>
-        <w:rPr/>
         <w:t>atributos</w:t>
       </w:r>
       <w:r>
-        <w:rPr/>
         <w:t xml:space="preserve"> de los eventos de sangrado no parecen representar mucha información, ya que la mayoría </w:t>
       </w:r>
       <w:r>
-        <w:rPr/>
         <w:t>de los eventos</w:t>
       </w:r>
       <w:r>
-        <w:rPr/>
         <w:t xml:space="preserve"> salvo 1 o 2 se concentran en el mismo valor,</w:t>
       </w:r>
     </w:p>
@@ -8829,168 +8528,125 @@
         <w:pStyle w:val="Ttulo2"/>
       </w:pPr>
       <w:r>
-        <w:rPr/>
         <w:t>Descripción de pacientes</w:t>
       </w:r>
     </w:p>
     <w:p>
-      <w:pPr>
-        <w:pStyle w:val="Normal"/>
-      </w:pPr>
-      <w:r>
-        <w:rPr/>
+      <w:r>
         <w:t>En esta pantalla, dedicada a relacionar enfermedades cardiovasculares con los factores de riesgo</w:t>
       </w:r>
       <w:r>
-        <w:rPr/>
         <w:t xml:space="preserve">, vemos que algunos factores de riesgo, como el de </w:t>
       </w:r>
       <w:r>
-        <w:rPr/>
         <w:t>déficit</w:t>
       </w:r>
       <w:r>
-        <w:rPr/>
         <w:t xml:space="preserve"> sensorial tiene muy pocos individuos, por lo que, no se puede sacar conclusiones de él.</w:t>
       </w:r>
     </w:p>
     <w:p>
-      <w:pPr>
-        <w:pStyle w:val="Normal"/>
-      </w:pPr>
-      <w:r>
-        <w:rPr/>
+      <w:r>
         <w:t xml:space="preserve">Vamos a empezar sacando información del consumo de drogas (tabaquismo y consumo de alcohol). </w:t>
       </w:r>
     </w:p>
     <w:p>
       <w:pPr>
-        <w:pStyle w:val="Normal"/>
-        <w:suppressLineNumbers w:val="0"/>
-        <w:bidi w:val="0"/>
-        <w:spacing w:before="120" w:beforeAutospacing="off" w:after="120" w:afterAutospacing="off" w:line="259" w:lineRule="auto"/>
-        <w:ind w:left="0" w:right="0"/>
-        <w:jc w:val="left"/>
-      </w:pPr>
-      <w:r>
-        <w:rPr/>
+        <w:spacing w:line="259" w:lineRule="auto"/>
+      </w:pPr>
+      <w:r>
         <w:t xml:space="preserve">Vemos que en nuestro </w:t>
       </w:r>
-      <w:bookmarkStart w:name="_Int_UhOQvw0W" w:id="62180904"/>
-      <w:r>
-        <w:rPr/>
+      <w:bookmarkStart w:id="1" w:name="_Int_UhOQvw0W"/>
+      <w:r>
         <w:t>dataset</w:t>
       </w:r>
-      <w:bookmarkEnd w:id="62180904"/>
-      <w:r>
-        <w:rPr/>
+      <w:bookmarkEnd w:id="1"/>
+      <w:r>
         <w:t xml:space="preserve"> casi nadie bebe, solo beben 3 hombres, </w:t>
       </w:r>
       <w:r>
-        <w:rPr/>
         <w:t xml:space="preserve">en estilo mediterráneo y una mujer en estilo anglosajón. </w:t>
       </w:r>
     </w:p>
     <w:p>
       <w:pPr>
-        <w:pStyle w:val="Normal"/>
-        <w:suppressLineNumbers w:val="0"/>
-        <w:bidi w:val="0"/>
-        <w:spacing w:before="120" w:beforeAutospacing="off" w:after="120" w:afterAutospacing="off" w:line="259" w:lineRule="auto"/>
-        <w:ind w:left="0" w:right="0"/>
-        <w:jc w:val="left"/>
-      </w:pPr>
-      <w:r>
-        <w:rPr/>
+        <w:spacing w:line="259" w:lineRule="auto"/>
+      </w:pPr>
+      <w:r>
         <w:t>Por parte de las</w:t>
       </w:r>
       <w:r>
-        <w:rPr/>
         <w:t xml:space="preserve"> </w:t>
       </w:r>
       <w:r>
-        <w:rPr/>
         <w:t xml:space="preserve">mujeres, </w:t>
       </w:r>
       <w:r>
-        <w:rPr/>
         <w:t xml:space="preserve">tampoco </w:t>
       </w:r>
       <w:r>
-        <w:rPr/>
         <w:t>fuma casi</w:t>
       </w:r>
       <w:r>
-        <w:rPr/>
         <w:t xml:space="preserve"> n</w:t>
       </w:r>
       <w:r>
-        <w:rPr/>
         <w:t>inguna</w:t>
       </w:r>
       <w:r>
-        <w:rPr/>
         <w:t xml:space="preserve">, ya que fuman solo 2 mujeres, aparte de otra que es exfumadora. </w:t>
       </w:r>
       <w:r>
-        <w:rPr/>
         <w:t>Por lo tanto, no tiene sentido filtrar por se</w:t>
       </w:r>
       <w:r>
-        <w:rPr/>
         <w:t>x</w:t>
       </w:r>
       <w:r>
-        <w:rPr/>
         <w:t>o.</w:t>
       </w:r>
       <w:r>
-        <w:rPr/>
         <w:t xml:space="preserve"> </w:t>
       </w:r>
     </w:p>
     <w:p>
       <w:pPr>
-        <w:pStyle w:val="Normal"/>
-        <w:suppressLineNumbers w:val="0"/>
-        <w:bidi w:val="0"/>
-        <w:spacing w:before="120" w:beforeAutospacing="off" w:after="120" w:afterAutospacing="off" w:line="259" w:lineRule="auto"/>
-        <w:ind w:left="0" w:right="0"/>
-        <w:jc w:val="left"/>
-      </w:pPr>
-      <w:r>
-        <w:rPr/>
+        <w:spacing w:line="259" w:lineRule="auto"/>
+      </w:pPr>
+      <w:r>
         <w:t>Analizamos que la distribución en la dieta entre ambos sexos también es muy similar:</w:t>
       </w:r>
     </w:p>
     <w:p>
       <w:pPr>
-        <w:bidi w:val="0"/>
-        <w:spacing w:before="120" w:beforeAutospacing="off" w:after="120" w:afterAutospacing="off" w:line="259" w:lineRule="auto"/>
-        <w:ind w:left="0" w:right="0"/>
-        <w:jc w:val="left"/>
-      </w:pPr>
-      <w:r>
+        <w:spacing w:line="259" w:lineRule="auto"/>
+      </w:pPr>
+      <w:r>
+        <w:rPr>
+          <w:noProof/>
+        </w:rPr>
+        <w:lastRenderedPageBreak/>
         <w:drawing>
-          <wp:inline wp14:editId="00A9AEED" wp14:anchorId="7729AF52">
+          <wp:inline distT="0" distB="0" distL="0" distR="0" wp14:anchorId="7729AF52" wp14:editId="59D3A9BD">
             <wp:extent cx="5724524" cy="1790700"/>
             <wp:effectExtent l="0" t="0" r="0" b="0"/>
-            <wp:docPr id="1623814039" name="" title=""/>
+            <wp:docPr id="1623814039" name="Imagen 1623814039"/>
             <wp:cNvGraphicFramePr>
-              <a:graphicFrameLocks noChangeAspect="1"/>
+              <a:graphicFrameLocks xmlns:a="http://schemas.openxmlformats.org/drawingml/2006/main" noChangeAspect="1"/>
             </wp:cNvGraphicFramePr>
-            <a:graphic>
+            <a:graphic xmlns:a="http://schemas.openxmlformats.org/drawingml/2006/main">
               <a:graphicData uri="http://schemas.openxmlformats.org/drawingml/2006/picture">
-                <pic:pic>
+                <pic:pic xmlns:pic="http://schemas.openxmlformats.org/drawingml/2006/picture">
                   <pic:nvPicPr>
                     <pic:cNvPr id="0" name=""/>
                     <pic:cNvPicPr/>
                   </pic:nvPicPr>
                   <pic:blipFill>
-                    <a:blip r:embed="Rebc3db5c963f4272">
+                    <a:blip r:embed="rId19" cstate="print">
                       <a:extLst>
-                        <a:ext xmlns:a="http://schemas.openxmlformats.org/drawingml/2006/main" uri="{28A0092B-C50C-407E-A947-70E740481C1C}">
-                          <a14:useLocalDpi val="0"/>
+                        <a:ext uri="{28A0092B-C50C-407E-A947-70E740481C1C}">
+                          <a14:useLocalDpi xmlns:a14="http://schemas.microsoft.com/office/drawing/2010/main" val="0"/>
                         </a:ext>
                       </a:extLst>
                     </a:blip>
@@ -9014,26 +8670,29 @@
         </w:drawing>
       </w:r>
       <w:r>
+        <w:rPr>
+          <w:noProof/>
+        </w:rPr>
         <w:drawing>
-          <wp:inline wp14:editId="107AA752" wp14:anchorId="733433A2">
+          <wp:inline distT="0" distB="0" distL="0" distR="0" wp14:anchorId="733433A2" wp14:editId="18C1B1EE">
             <wp:extent cx="5724524" cy="1790700"/>
             <wp:effectExtent l="0" t="0" r="0" b="0"/>
-            <wp:docPr id="1455085634" name="" title=""/>
+            <wp:docPr id="1455085634" name="Imagen 1455085634"/>
             <wp:cNvGraphicFramePr>
-              <a:graphicFrameLocks noChangeAspect="1"/>
+              <a:graphicFrameLocks xmlns:a="http://schemas.openxmlformats.org/drawingml/2006/main" noChangeAspect="1"/>
             </wp:cNvGraphicFramePr>
-            <a:graphic>
+            <a:graphic xmlns:a="http://schemas.openxmlformats.org/drawingml/2006/main">
               <a:graphicData uri="http://schemas.openxmlformats.org/drawingml/2006/picture">
-                <pic:pic>
+                <pic:pic xmlns:pic="http://schemas.openxmlformats.org/drawingml/2006/picture">
                   <pic:nvPicPr>
                     <pic:cNvPr id="0" name=""/>
                     <pic:cNvPicPr/>
                   </pic:nvPicPr>
                   <pic:blipFill>
-                    <a:blip r:embed="R00d431973bc640d9">
+                    <a:blip r:embed="rId20" cstate="print">
                       <a:extLst>
-                        <a:ext xmlns:a="http://schemas.openxmlformats.org/drawingml/2006/main" uri="{28A0092B-C50C-407E-A947-70E740481C1C}">
-                          <a14:useLocalDpi val="0"/>
+                        <a:ext uri="{28A0092B-C50C-407E-A947-70E740481C1C}">
+                          <a14:useLocalDpi xmlns:a14="http://schemas.microsoft.com/office/drawing/2010/main" val="0"/>
                         </a:ext>
                       </a:extLst>
                     </a:blip>
@@ -9057,190 +8716,156 @@
         </w:drawing>
       </w:r>
       <w:r>
-        <w:rPr/>
         <w:t xml:space="preserve">Vamos a analizar </w:t>
       </w:r>
       <w:r>
-        <w:rPr/>
         <w:t>cómo</w:t>
       </w:r>
       <w:r>
-        <w:rPr/>
         <w:t xml:space="preserve"> afec</w:t>
       </w:r>
       <w:r>
-        <w:rPr/>
         <w:t xml:space="preserve">tan </w:t>
       </w:r>
       <w:r>
-        <w:rPr/>
         <w:t>el</w:t>
       </w:r>
       <w:r>
-        <w:rPr/>
         <w:t xml:space="preserve"> tabaquismo y la dieta </w:t>
       </w:r>
       <w:r>
-        <w:rPr/>
         <w:t>mediterránea</w:t>
       </w:r>
       <w:r>
-        <w:rPr/>
         <w:t xml:space="preserve"> a las enfermedades cardiovasculares</w:t>
       </w:r>
       <w:r>
-        <w:rPr/>
         <w:t>, sin filtrar por sexo, ya que no hay diferencias</w:t>
       </w:r>
       <w:r>
-        <w:rPr/>
         <w:t>.</w:t>
       </w:r>
     </w:p>
     <w:p>
       <w:pPr>
-        <w:bidi w:val="0"/>
-        <w:spacing w:before="120" w:beforeAutospacing="off" w:after="120" w:afterAutospacing="off" w:line="259" w:lineRule="auto"/>
-        <w:ind w:left="0" w:right="0"/>
-        <w:jc w:val="left"/>
-      </w:pPr>
-      <w:r>
-        <w:rPr/>
+        <w:spacing w:line="259" w:lineRule="auto"/>
+      </w:pPr>
+      <w:r>
         <w:t>Vamos a dividir la población</w:t>
       </w:r>
       <w:r>
-        <w:rPr/>
         <w:t xml:space="preserve"> en 3 grupos de edad</w:t>
       </w:r>
       <w:r>
-        <w:rPr/>
         <w:t>:</w:t>
       </w:r>
       <w:r>
-        <w:rPr/>
         <w:t xml:space="preserve"> </w:t>
       </w:r>
       <w:r>
         <w:rPr>
-          <w:b w:val="1"/>
-          <w:bCs w:val="1"/>
+          <w:b/>
+          <w:bCs/>
         </w:rPr>
         <w:t xml:space="preserve">jóvenes </w:t>
       </w:r>
       <w:r>
-        <w:rPr/>
         <w:t xml:space="preserve">(de 49 a </w:t>
       </w:r>
       <w:r>
-        <w:rPr/>
         <w:t>65</w:t>
       </w:r>
       <w:r>
-        <w:rPr/>
         <w:t xml:space="preserve">), </w:t>
       </w:r>
       <w:r>
         <w:rPr>
-          <w:b w:val="1"/>
-          <w:bCs w:val="1"/>
+          <w:b/>
+          <w:bCs/>
         </w:rPr>
         <w:t xml:space="preserve">mediana </w:t>
       </w:r>
       <w:r>
         <w:rPr>
-          <w:b w:val="1"/>
-          <w:bCs w:val="1"/>
+          <w:b/>
+          <w:bCs/>
         </w:rPr>
         <w:t xml:space="preserve">edad </w:t>
       </w:r>
       <w:r>
-        <w:rPr/>
         <w:t xml:space="preserve">(de </w:t>
       </w:r>
       <w:r>
-        <w:rPr/>
         <w:t xml:space="preserve">65 </w:t>
       </w:r>
       <w:r>
-        <w:rPr/>
         <w:t xml:space="preserve">a </w:t>
       </w:r>
       <w:r>
-        <w:rPr/>
         <w:t>81</w:t>
       </w:r>
       <w:r>
-        <w:rPr/>
         <w:t>)</w:t>
       </w:r>
       <w:r>
-        <w:rPr/>
         <w:t xml:space="preserve"> y </w:t>
       </w:r>
       <w:r>
         <w:rPr>
-          <w:b w:val="1"/>
-          <w:bCs w:val="1"/>
+          <w:b/>
+          <w:bCs/>
         </w:rPr>
         <w:t xml:space="preserve">mayores </w:t>
       </w:r>
       <w:r>
-        <w:rPr/>
         <w:t>(</w:t>
       </w:r>
       <w:r>
-        <w:rPr/>
         <w:t>de 81 a 97</w:t>
       </w:r>
       <w:r>
-        <w:rPr/>
         <w:t>)</w:t>
       </w:r>
       <w:r>
-        <w:rPr/>
         <w:t>.</w:t>
       </w:r>
     </w:p>
     <w:p>
       <w:pPr>
-        <w:bidi w:val="0"/>
-        <w:spacing w:before="120" w:beforeAutospacing="off" w:after="120" w:afterAutospacing="off" w:line="259" w:lineRule="auto"/>
-        <w:ind w:left="0" w:right="0"/>
-        <w:jc w:val="left"/>
-      </w:pPr>
-      <w:r>
-        <w:rPr/>
+        <w:spacing w:line="259" w:lineRule="auto"/>
+      </w:pPr>
+      <w:r>
         <w:t>Hipertensión arterial:</w:t>
       </w:r>
     </w:p>
     <w:p>
       <w:pPr>
-        <w:bidi w:val="0"/>
-        <w:spacing w:before="120" w:beforeAutospacing="off" w:after="120" w:afterAutospacing="off" w:line="259" w:lineRule="auto"/>
-        <w:ind w:left="0" w:right="0"/>
-        <w:jc w:val="left"/>
-      </w:pPr>
-      <w:r>
+        <w:spacing w:line="259" w:lineRule="auto"/>
+      </w:pPr>
+      <w:r>
+        <w:rPr>
+          <w:noProof/>
+        </w:rPr>
         <w:drawing>
-          <wp:inline wp14:editId="1FD38EBF" wp14:anchorId="0F1EAC27">
+          <wp:inline distT="0" distB="0" distL="0" distR="0" wp14:anchorId="0F1EAC27" wp14:editId="79DC7000">
             <wp:extent cx="5724524" cy="1790700"/>
             <wp:effectExtent l="0" t="0" r="0" b="0"/>
-            <wp:docPr id="509824046" name="" title=""/>
+            <wp:docPr id="509824046" name="Imagen 509824046"/>
             <wp:cNvGraphicFramePr>
-              <a:graphicFrameLocks noChangeAspect="1"/>
+              <a:graphicFrameLocks xmlns:a="http://schemas.openxmlformats.org/drawingml/2006/main" noChangeAspect="1"/>
             </wp:cNvGraphicFramePr>
-            <a:graphic>
+            <a:graphic xmlns:a="http://schemas.openxmlformats.org/drawingml/2006/main">
               <a:graphicData uri="http://schemas.openxmlformats.org/drawingml/2006/picture">
-                <pic:pic>
+                <pic:pic xmlns:pic="http://schemas.openxmlformats.org/drawingml/2006/picture">
                   <pic:nvPicPr>
                     <pic:cNvPr id="0" name=""/>
                     <pic:cNvPicPr/>
                   </pic:nvPicPr>
                   <pic:blipFill>
-                    <a:blip r:embed="Rfdef4fe7d35e4d4a">
+                    <a:blip r:embed="rId21" cstate="print">
                       <a:extLst>
-                        <a:ext xmlns:a="http://schemas.openxmlformats.org/drawingml/2006/main" uri="{28A0092B-C50C-407E-A947-70E740481C1C}">
-                          <a14:useLocalDpi val="0"/>
+                        <a:ext uri="{28A0092B-C50C-407E-A947-70E740481C1C}">
+                          <a14:useLocalDpi xmlns:a14="http://schemas.microsoft.com/office/drawing/2010/main" val="0"/>
                         </a:ext>
                       </a:extLst>
                     </a:blip>
@@ -9264,26 +8889,29 @@
         </w:drawing>
       </w:r>
       <w:r>
+        <w:rPr>
+          <w:noProof/>
+        </w:rPr>
         <w:drawing>
-          <wp:inline wp14:editId="2FAD22BA" wp14:anchorId="14DD91B6">
+          <wp:inline distT="0" distB="0" distL="0" distR="0" wp14:anchorId="14DD91B6" wp14:editId="2BD7336C">
             <wp:extent cx="5724524" cy="1790700"/>
             <wp:effectExtent l="0" t="0" r="0" b="0"/>
-            <wp:docPr id="861624295" name="" title=""/>
+            <wp:docPr id="861624295" name="Imagen 861624295"/>
             <wp:cNvGraphicFramePr>
-              <a:graphicFrameLocks noChangeAspect="1"/>
+              <a:graphicFrameLocks xmlns:a="http://schemas.openxmlformats.org/drawingml/2006/main" noChangeAspect="1"/>
             </wp:cNvGraphicFramePr>
-            <a:graphic>
+            <a:graphic xmlns:a="http://schemas.openxmlformats.org/drawingml/2006/main">
               <a:graphicData uri="http://schemas.openxmlformats.org/drawingml/2006/picture">
-                <pic:pic>
+                <pic:pic xmlns:pic="http://schemas.openxmlformats.org/drawingml/2006/picture">
                   <pic:nvPicPr>
                     <pic:cNvPr id="0" name=""/>
                     <pic:cNvPicPr/>
                   </pic:nvPicPr>
                   <pic:blipFill>
-                    <a:blip r:embed="R8b4b2f248b9f431c">
+                    <a:blip r:embed="rId22" cstate="print">
                       <a:extLst>
-                        <a:ext xmlns:a="http://schemas.openxmlformats.org/drawingml/2006/main" uri="{28A0092B-C50C-407E-A947-70E740481C1C}">
-                          <a14:useLocalDpi val="0"/>
+                        <a:ext uri="{28A0092B-C50C-407E-A947-70E740481C1C}">
+                          <a14:useLocalDpi xmlns:a14="http://schemas.microsoft.com/office/drawing/2010/main" val="0"/>
                         </a:ext>
                       </a:extLst>
                     </a:blip>
@@ -9307,26 +8935,30 @@
         </w:drawing>
       </w:r>
       <w:r>
+        <w:rPr>
+          <w:noProof/>
+        </w:rPr>
+        <w:lastRenderedPageBreak/>
         <w:drawing>
-          <wp:inline wp14:editId="079B1700" wp14:anchorId="289BD808">
+          <wp:inline distT="0" distB="0" distL="0" distR="0" wp14:anchorId="289BD808" wp14:editId="7AAF22CE">
             <wp:extent cx="5724524" cy="1790700"/>
             <wp:effectExtent l="0" t="0" r="0" b="0"/>
-            <wp:docPr id="990413169" name="" title=""/>
+            <wp:docPr id="990413169" name="Imagen 990413169"/>
             <wp:cNvGraphicFramePr>
-              <a:graphicFrameLocks noChangeAspect="1"/>
+              <a:graphicFrameLocks xmlns:a="http://schemas.openxmlformats.org/drawingml/2006/main" noChangeAspect="1"/>
             </wp:cNvGraphicFramePr>
-            <a:graphic>
+            <a:graphic xmlns:a="http://schemas.openxmlformats.org/drawingml/2006/main">
               <a:graphicData uri="http://schemas.openxmlformats.org/drawingml/2006/picture">
-                <pic:pic>
+                <pic:pic xmlns:pic="http://schemas.openxmlformats.org/drawingml/2006/picture">
                   <pic:nvPicPr>
                     <pic:cNvPr id="0" name=""/>
                     <pic:cNvPicPr/>
                   </pic:nvPicPr>
                   <pic:blipFill>
-                    <a:blip r:embed="Radfaab513c84484a">
+                    <a:blip r:embed="rId23" cstate="print">
                       <a:extLst>
-                        <a:ext xmlns:a="http://schemas.openxmlformats.org/drawingml/2006/main" uri="{28A0092B-C50C-407E-A947-70E740481C1C}">
-                          <a14:useLocalDpi val="0"/>
+                        <a:ext uri="{28A0092B-C50C-407E-A947-70E740481C1C}">
+                          <a14:useLocalDpi xmlns:a14="http://schemas.microsoft.com/office/drawing/2010/main" val="0"/>
                         </a:ext>
                       </a:extLst>
                     </a:blip>
@@ -9350,137 +8982,114 @@
         </w:drawing>
       </w:r>
       <w:r>
-        <w:rPr/>
-        <w:t xml:space="preserve">No hay datos concluyentes para decir que los factores de riesgo afecten a tener o no la enfermedad. </w:t>
-      </w:r>
-      <w:r>
-        <w:rPr/>
-        <w:t>En cambio, si se puede ver que conforme avanzamos el tramo de edad, es más común tener la enfermedad.</w:t>
+        <w:t>No hay datos concluyentes para decir que los factores de riesgo afecten a tener o no la enfermedad. En cambio, si se puede ver que conforme avanzamos el tramo de edad, es más común tener la enfermedad.</w:t>
       </w:r>
     </w:p>
     <w:p>
       <w:pPr>
-        <w:bidi w:val="0"/>
-        <w:spacing w:before="120" w:beforeAutospacing="off" w:after="120" w:afterAutospacing="off" w:line="259" w:lineRule="auto"/>
-        <w:ind w:left="0" w:right="0"/>
-        <w:jc w:val="left"/>
+        <w:spacing w:line="259" w:lineRule="auto"/>
         <w:rPr>
-          <w:b w:val="1"/>
-          <w:bCs w:val="1"/>
+          <w:b/>
+          <w:bCs/>
         </w:rPr>
       </w:pPr>
       <w:r>
-        <w:rPr/>
         <w:t>A</w:t>
       </w:r>
       <w:r>
-        <w:rPr/>
         <w:t>u</w:t>
       </w:r>
       <w:r>
-        <w:rPr/>
         <w:t>n así</w:t>
       </w:r>
       <w:r>
-        <w:rPr/>
         <w:t>,</w:t>
       </w:r>
       <w:r>
-        <w:rPr/>
         <w:t xml:space="preserve"> no podemos concluir que conforme envejeces </w:t>
       </w:r>
       <w:r>
-        <w:rPr/>
         <w:t>es más probable tener hipertensión arterial</w:t>
       </w:r>
       <w:r>
-        <w:rPr/>
         <w:t>, porque los datos que tenemos son solo de gente que tiene alguna enfermedad cardiovascular</w:t>
       </w:r>
       <w:r>
-        <w:rPr/>
         <w:t>.</w:t>
       </w:r>
       <w:r>
-        <w:rPr/>
         <w:t xml:space="preserve"> Entonces</w:t>
       </w:r>
       <w:r>
-        <w:rPr/>
         <w:t>, lo único que se puede concluir es que</w:t>
       </w:r>
       <w:r>
-        <w:rPr/>
         <w:t xml:space="preserve"> </w:t>
       </w:r>
       <w:r>
         <w:rPr>
-          <w:b w:val="1"/>
-          <w:bCs w:val="1"/>
+          <w:b/>
+          <w:bCs/>
         </w:rPr>
         <w:t>s</w:t>
       </w:r>
       <w:r>
         <w:rPr>
-          <w:b w:val="1"/>
-          <w:bCs w:val="1"/>
+          <w:b/>
+          <w:bCs/>
         </w:rPr>
         <w:t>i</w:t>
       </w:r>
       <w:r>
         <w:rPr>
-          <w:b w:val="1"/>
-          <w:bCs w:val="1"/>
+          <w:b/>
+          <w:bCs/>
         </w:rPr>
         <w:t xml:space="preserve"> tienes una enfermedad arterial, lo más probable es que </w:t>
       </w:r>
       <w:r>
         <w:rPr>
-          <w:b w:val="1"/>
-          <w:bCs w:val="1"/>
+          <w:b/>
+          <w:bCs/>
         </w:rPr>
         <w:t>tengas más de 81 a</w:t>
       </w:r>
       <w:r>
         <w:rPr>
-          <w:b w:val="1"/>
-          <w:bCs w:val="1"/>
+          <w:b/>
+          <w:bCs/>
         </w:rPr>
         <w:t>ños.</w:t>
       </w:r>
     </w:p>
     <w:p>
       <w:pPr>
-        <w:bidi w:val="0"/>
-        <w:spacing w:before="120" w:beforeAutospacing="off" w:after="120" w:afterAutospacing="off" w:line="259" w:lineRule="auto"/>
-        <w:ind w:left="0" w:right="0"/>
-        <w:jc w:val="left"/>
+        <w:spacing w:line="259" w:lineRule="auto"/>
+      </w:pPr>
+      <w:r>
         <w:rPr>
-          <w:b w:val="0"/>
-          <w:bCs w:val="0"/>
+          <w:noProof/>
         </w:rPr>
-      </w:pPr>
-      <w:r>
         <w:drawing>
-          <wp:inline wp14:editId="051CA2BC" wp14:anchorId="47BC981B">
+          <wp:inline distT="0" distB="0" distL="0" distR="0" wp14:anchorId="47BC981B" wp14:editId="54D7ED15">
             <wp:extent cx="5724524" cy="1790700"/>
             <wp:effectExtent l="0" t="0" r="0" b="0"/>
-            <wp:docPr id="1024694341" name="" title=""/>
+            <wp:docPr id="1024694341" name="Imagen 1024694341"/>
             <wp:cNvGraphicFramePr>
-              <a:graphicFrameLocks noChangeAspect="1"/>
+              <a:graphicFrameLocks xmlns:a="http://schemas.openxmlformats.org/drawingml/2006/main" noChangeAspect="1"/>
             </wp:cNvGraphicFramePr>
-            <a:graphic>
+            <a:graphic xmlns:a="http://schemas.openxmlformats.org/drawingml/2006/main">
               <a:graphicData uri="http://schemas.openxmlformats.org/drawingml/2006/picture">
-                <pic:pic>
+                <pic:pic xmlns:pic="http://schemas.openxmlformats.org/drawingml/2006/picture">
                   <pic:nvPicPr>
                     <pic:cNvPr id="0" name=""/>
                     <pic:cNvPicPr/>
                   </pic:nvPicPr>
                   <pic:blipFill>
-                    <a:blip r:embed="R895c91b6e76e4f3f">
+                    <a:blip r:embed="rId24" cstate="print">
                       <a:extLst>
-                        <a:ext xmlns:a="http://schemas.openxmlformats.org/drawingml/2006/main" uri="{28A0092B-C50C-407E-A947-70E740481C1C}">
-                          <a14:useLocalDpi val="0"/>
+                        <a:ext uri="{28A0092B-C50C-407E-A947-70E740481C1C}">
+                          <a14:useLocalDpi xmlns:a14="http://schemas.microsoft.com/office/drawing/2010/main" val="0"/>
                         </a:ext>
                       </a:extLst>
                     </a:blip>
@@ -9504,157 +9113,75 @@
         </w:drawing>
       </w:r>
       <w:r>
-        <w:rPr>
-          <w:b w:val="0"/>
-          <w:bCs w:val="0"/>
-        </w:rPr>
         <w:t>En está gráfica podemos ver como varía la máxima presión S</w:t>
       </w:r>
       <w:r>
-        <w:rPr>
-          <w:b w:val="0"/>
-          <w:bCs w:val="0"/>
-        </w:rPr>
         <w:t>i</w:t>
       </w:r>
       <w:r>
-        <w:rPr>
-          <w:b w:val="0"/>
-          <w:bCs w:val="0"/>
-        </w:rPr>
         <w:t>st</w:t>
       </w:r>
       <w:r>
-        <w:rPr>
-          <w:b w:val="0"/>
-          <w:bCs w:val="0"/>
-        </w:rPr>
         <w:t>ó</w:t>
       </w:r>
       <w:r>
-        <w:rPr>
-          <w:b w:val="0"/>
-          <w:bCs w:val="0"/>
-        </w:rPr>
         <w:t>lica</w:t>
       </w:r>
       <w:r>
-        <w:rPr>
-          <w:b w:val="0"/>
-          <w:bCs w:val="0"/>
-        </w:rPr>
         <w:t>. Se ve que no hay gran diferencia entre las distintas clases.</w:t>
       </w:r>
     </w:p>
     <w:p>
       <w:pPr>
-        <w:bidi w:val="0"/>
-        <w:spacing w:before="120" w:beforeAutospacing="off" w:after="120" w:afterAutospacing="off" w:line="259" w:lineRule="auto"/>
-        <w:ind w:left="0" w:right="0"/>
-        <w:jc w:val="left"/>
-        <w:rPr>
-          <w:b w:val="0"/>
-          <w:bCs w:val="0"/>
-        </w:rPr>
-      </w:pPr>
-      <w:r>
-        <w:rPr>
-          <w:b w:val="0"/>
-          <w:bCs w:val="0"/>
-        </w:rPr>
-        <w:t xml:space="preserve">Por último, analizando el </w:t>
-      </w:r>
-      <w:r>
-        <w:rPr>
-          <w:b w:val="0"/>
-          <w:bCs w:val="0"/>
-        </w:rPr>
-        <w:t>bubble</w:t>
-      </w:r>
-      <w:r>
-        <w:rPr>
-          <w:b w:val="0"/>
-          <w:bCs w:val="0"/>
-        </w:rPr>
-        <w:t xml:space="preserve"> </w:t>
-      </w:r>
-      <w:r>
-        <w:rPr>
-          <w:b w:val="0"/>
-          <w:bCs w:val="0"/>
-        </w:rPr>
-        <w:t>plot</w:t>
-      </w:r>
-      <w:r>
-        <w:rPr>
-          <w:b w:val="0"/>
-          <w:bCs w:val="0"/>
-        </w:rPr>
-        <w:t xml:space="preserve"> de los minutos de ejercicio asociado a una enfermedad cardiovascular, se ve para todas las enfermedades que la gran mayoría de los paciente</w:t>
-      </w:r>
-      <w:r>
-        <w:rPr>
-          <w:b w:val="0"/>
-          <w:bCs w:val="0"/>
-        </w:rPr>
+        <w:spacing w:line="259" w:lineRule="auto"/>
+      </w:pPr>
+      <w:r>
+        <w:t>Por último, analizando el bubble plot de los minutos de ejercicio asociado a una enfermedad cardiovascular, se ve para todas las enfermedades que la gran mayoría de los paciente</w:t>
+      </w:r>
+      <w:r>
         <w:t xml:space="preserve">s no realizan mucha actividad física, con casi todos </w:t>
       </w:r>
       <w:r>
-        <w:rPr>
-          <w:b w:val="0"/>
-          <w:bCs w:val="0"/>
-        </w:rPr>
         <w:t>encontrándose</w:t>
       </w:r>
       <w:r>
-        <w:rPr>
-          <w:b w:val="0"/>
-          <w:bCs w:val="0"/>
-        </w:rPr>
         <w:t xml:space="preserve"> en el primer grupo.</w:t>
       </w:r>
     </w:p>
     <w:p>
       <w:pPr>
-        <w:bidi w:val="0"/>
-        <w:spacing w:before="120" w:beforeAutospacing="off" w:after="120" w:afterAutospacing="off" w:line="259" w:lineRule="auto"/>
-        <w:ind w:left="0" w:right="0"/>
-        <w:jc w:val="left"/>
-        <w:rPr>
-          <w:b w:val="0"/>
-          <w:bCs w:val="0"/>
-        </w:rPr>
+        <w:spacing w:line="259" w:lineRule="auto"/>
       </w:pPr>
     </w:p>
     <w:p>
       <w:pPr>
         <w:pStyle w:val="Ttulo2"/>
+      </w:pPr>
+      <w:r>
         <w:rPr>
-          <w:b w:val="0"/>
-          <w:bCs w:val="0"/>
+          <w:noProof/>
         </w:rPr>
-      </w:pPr>
-      <w:r>
+        <w:lastRenderedPageBreak/>
         <w:drawing>
-          <wp:inline wp14:editId="03D84E51" wp14:anchorId="4FD83CA5">
+          <wp:inline distT="0" distB="0" distL="0" distR="0" wp14:anchorId="4FD83CA5" wp14:editId="0FEB66EB">
             <wp:extent cx="5724524" cy="1790700"/>
             <wp:effectExtent l="0" t="0" r="0" b="0"/>
-            <wp:docPr id="693578799" name="" title=""/>
+            <wp:docPr id="693578799" name="Imagen 693578799"/>
             <wp:cNvGraphicFramePr>
-              <a:graphicFrameLocks noChangeAspect="1"/>
+              <a:graphicFrameLocks xmlns:a="http://schemas.openxmlformats.org/drawingml/2006/main" noChangeAspect="1"/>
             </wp:cNvGraphicFramePr>
-            <a:graphic>
+            <a:graphic xmlns:a="http://schemas.openxmlformats.org/drawingml/2006/main">
               <a:graphicData uri="http://schemas.openxmlformats.org/drawingml/2006/picture">
-                <pic:pic>
+                <pic:pic xmlns:pic="http://schemas.openxmlformats.org/drawingml/2006/picture">
                   <pic:nvPicPr>
                     <pic:cNvPr id="0" name=""/>
                     <pic:cNvPicPr/>
                   </pic:nvPicPr>
                   <pic:blipFill>
-                    <a:blip r:embed="R2ef4977e03c24c8f">
+                    <a:blip r:embed="rId25" cstate="print">
                       <a:extLst>
-                        <a:ext xmlns:a="http://schemas.openxmlformats.org/drawingml/2006/main" uri="{28A0092B-C50C-407E-A947-70E740481C1C}">
-                          <a14:useLocalDpi val="0"/>
+                        <a:ext uri="{28A0092B-C50C-407E-A947-70E740481C1C}">
+                          <a14:useLocalDpi xmlns:a14="http://schemas.microsoft.com/office/drawing/2010/main" val="0"/>
                         </a:ext>
                       </a:extLst>
                     </a:blip>
@@ -9678,119 +9205,65 @@
         </w:drawing>
       </w:r>
       <w:r>
-        <w:rPr>
-          <w:b w:val="0"/>
-          <w:bCs w:val="0"/>
-        </w:rPr>
         <w:t>Aspectos de mejora</w:t>
       </w:r>
     </w:p>
     <w:p>
-      <w:pPr>
-        <w:pStyle w:val="Normal"/>
-        <w:bidi w:val="0"/>
-      </w:pPr>
-      <w:r>
-        <w:rPr/>
+      <w:r>
         <w:t xml:space="preserve">Al realizar el análisis, en eventos </w:t>
       </w:r>
       <w:r>
-        <w:rPr/>
         <w:t>sí</w:t>
       </w:r>
       <w:r>
-        <w:rPr/>
         <w:t xml:space="preserve"> que lo incluimos, pero en la descripción de pacientes, faltaría </w:t>
       </w:r>
       <w:r>
-        <w:rPr/>
         <w:t>que,</w:t>
       </w:r>
       <w:r>
-        <w:rPr/>
         <w:t xml:space="preserve"> al hacer clic en un grupo, a parte de la tabla, saliese debajo una gráfica con la distribución de la edad y el g</w:t>
       </w:r>
       <w:r>
-        <w:rPr/>
         <w:t>é</w:t>
       </w:r>
       <w:r>
-        <w:rPr/>
         <w:t>n</w:t>
       </w:r>
       <w:r>
-        <w:rPr/>
         <w:t>ero.</w:t>
       </w:r>
       <w:r>
-        <w:rPr/>
-        <w:t xml:space="preserve"> Se puede analizar perfectamente sin este añadido, pero si lo </w:t>
-      </w:r>
-      <w:r>
-        <w:rPr/>
-        <w:t>podría</w:t>
-      </w:r>
-      <w:r>
-        <w:rPr/>
-        <w:t xml:space="preserve"> hacer más cómodo.</w:t>
+        <w:t xml:space="preserve"> Se puede analizar perfectamente sin este añadido, pero si lo podría hacer más cómodo.</w:t>
       </w:r>
     </w:p>
     <w:p>
-      <w:pPr>
-        <w:pStyle w:val="Normal"/>
-        <w:bidi w:val="0"/>
-      </w:pPr>
-      <w:r>
-        <w:rPr/>
-        <w:t xml:space="preserve">Los datos incluyen muy pocas muestras, por lo que las conclusiones que se pueden obtener son poco fiables. </w:t>
-      </w:r>
-      <w:r>
-        <w:rPr/>
-        <w:t>Además</w:t>
-      </w:r>
-      <w:r>
-        <w:rPr/>
+      <w:r>
+        <w:t>Los datos incluyen muy pocas muestras, por lo que las conclusiones que se pueden obtener son poco fiables. Además</w:t>
+      </w:r>
+      <w:r>
         <w:t>,</w:t>
       </w:r>
       <w:r>
-        <w:rPr/>
         <w:t xml:space="preserve"> al tener información solo sobre pacientes que tienen alguna enfermedad y no</w:t>
       </w:r>
       <w:r>
-        <w:rPr/>
         <w:t xml:space="preserve"> tenemos información de la población sana, no se puede comparar y las asociaciones aparentes no se pueden contrastar, ya que podrían ser casualidad.</w:t>
       </w:r>
     </w:p>
     <w:p>
-      <w:pPr>
-        <w:pStyle w:val="Normal"/>
-        <w:bidi w:val="0"/>
-      </w:pPr>
-      <w:r>
-        <w:rPr/>
+      <w:r>
         <w:t>Por último, los datos son inconsistentes, hay eventos de pacientes que no están registrados, aparte de muchas columnas vacías, lo que hace que se pierdan muchos datos que aparentemente se tienen.</w:t>
       </w:r>
     </w:p>
+    <w:p/>
     <w:p>
       <w:pPr>
-        <w:pStyle w:val="Normal"/>
-        <w:bidi w:val="0"/>
-      </w:pPr>
-    </w:p>
-    <w:p>
-      <w:pPr>
-        <w:bidi w:val="0"/>
-        <w:spacing w:before="120" w:beforeAutospacing="off" w:after="120" w:afterAutospacing="off" w:line="259" w:lineRule="auto"/>
-        <w:ind w:left="0" w:right="0"/>
-        <w:jc w:val="left"/>
-        <w:rPr>
-          <w:b w:val="0"/>
-          <w:bCs w:val="0"/>
-        </w:rPr>
+        <w:spacing w:line="259" w:lineRule="auto"/>
       </w:pPr>
     </w:p>
     <w:sectPr>
-      <w:pgSz w:w="11906" w:h="16838" w:orient="portrait"/>
+      <w:pgSz w:w="11906" w:h="16838"/>
       <w:pgMar w:top="1440" w:right="1440" w:bottom="1440" w:left="1440" w:header="708" w:footer="708" w:gutter="0"/>
       <w:cols w:space="708"/>
       <w:docGrid w:linePitch="360"/>
@@ -9838,13 +9311,14 @@
 </file>
 
 <file path=word/intelligence2.xml><?xml version="1.0" encoding="utf-8"?>
-<int2:intelligence xmlns:int2="http://schemas.microsoft.com/office/intelligence/2020/intelligence">
+<int2:intelligence xmlns:int2="http://schemas.microsoft.com/office/intelligence/2020/intelligence" xmlns:oel="http://schemas.microsoft.com/office/2019/extlst">
   <int2:observations>
     <int2:bookmark int2:bookmarkName="_Int_UhOQvw0W" int2:invalidationBookmarkName="" int2:hashCode="dvdH3pEuhoLimi" int2:id="HjZS2Bfg">
-      <int2:state int2:type="AugLoop_Text_Critique" int2:value="Rejected"/>
+      <int2:state int2:value="Rejected" int2:type="AugLoop_Text_Critique"/>
     </int2:bookmark>
   </int2:observations>
   <int2:intelligenceSettings/>
+  <int2:onDemandWorkflows/>
 </int2:intelligence>
 </file>
 
@@ -9866,7 +9340,7 @@
         <w:ind w:left="720" w:hanging="360"/>
       </w:pPr>
       <w:rPr>
-        <w:rFonts w:hint="default" w:ascii="Symbol" w:hAnsi="Symbol"/>
+        <w:rFonts w:ascii="Symbol" w:hAnsi="Symbol" w:hint="default"/>
         <w:sz w:val="20"/>
       </w:rPr>
     </w:lvl>
@@ -9882,7 +9356,7 @@
         <w:ind w:left="1440" w:hanging="360"/>
       </w:pPr>
       <w:rPr>
-        <w:rFonts w:hint="default" w:ascii="Courier New" w:hAnsi="Courier New"/>
+        <w:rFonts w:ascii="Courier New" w:hAnsi="Courier New" w:hint="default"/>
         <w:sz w:val="20"/>
       </w:rPr>
     </w:lvl>
@@ -9898,7 +9372,7 @@
         <w:ind w:left="2160" w:hanging="360"/>
       </w:pPr>
       <w:rPr>
-        <w:rFonts w:hint="default" w:ascii="Wingdings" w:hAnsi="Wingdings"/>
+        <w:rFonts w:ascii="Wingdings" w:hAnsi="Wingdings" w:hint="default"/>
         <w:sz w:val="20"/>
       </w:rPr>
     </w:lvl>
@@ -9914,7 +9388,7 @@
         <w:ind w:left="2880" w:hanging="360"/>
       </w:pPr>
       <w:rPr>
-        <w:rFonts w:hint="default" w:ascii="Wingdings" w:hAnsi="Wingdings"/>
+        <w:rFonts w:ascii="Wingdings" w:hAnsi="Wingdings" w:hint="default"/>
         <w:sz w:val="20"/>
       </w:rPr>
     </w:lvl>
@@ -9930,7 +9404,7 @@
         <w:ind w:left="3600" w:hanging="360"/>
       </w:pPr>
       <w:rPr>
-        <w:rFonts w:hint="default" w:ascii="Wingdings" w:hAnsi="Wingdings"/>
+        <w:rFonts w:ascii="Wingdings" w:hAnsi="Wingdings" w:hint="default"/>
         <w:sz w:val="20"/>
       </w:rPr>
     </w:lvl>
@@ -9946,7 +9420,7 @@
         <w:ind w:left="4320" w:hanging="360"/>
       </w:pPr>
       <w:rPr>
-        <w:rFonts w:hint="default" w:ascii="Wingdings" w:hAnsi="Wingdings"/>
+        <w:rFonts w:ascii="Wingdings" w:hAnsi="Wingdings" w:hint="default"/>
         <w:sz w:val="20"/>
       </w:rPr>
     </w:lvl>
@@ -9962,7 +9436,7 @@
         <w:ind w:left="5040" w:hanging="360"/>
       </w:pPr>
       <w:rPr>
-        <w:rFonts w:hint="default" w:ascii="Wingdings" w:hAnsi="Wingdings"/>
+        <w:rFonts w:ascii="Wingdings" w:hAnsi="Wingdings" w:hint="default"/>
         <w:sz w:val="20"/>
       </w:rPr>
     </w:lvl>
@@ -9978,7 +9452,7 @@
         <w:ind w:left="5760" w:hanging="360"/>
       </w:pPr>
       <w:rPr>
-        <w:rFonts w:hint="default" w:ascii="Wingdings" w:hAnsi="Wingdings"/>
+        <w:rFonts w:ascii="Wingdings" w:hAnsi="Wingdings" w:hint="default"/>
         <w:sz w:val="20"/>
       </w:rPr>
     </w:lvl>
@@ -9994,7 +9468,7 @@
         <w:ind w:left="6480" w:hanging="360"/>
       </w:pPr>
       <w:rPr>
-        <w:rFonts w:hint="default" w:ascii="Wingdings" w:hAnsi="Wingdings"/>
+        <w:rFonts w:ascii="Wingdings" w:hAnsi="Wingdings" w:hint="default"/>
         <w:sz w:val="20"/>
       </w:rPr>
     </w:lvl>
@@ -10116,7 +9590,7 @@
         <w:ind w:left="1440" w:hanging="360"/>
       </w:pPr>
       <w:rPr>
-        <w:rFonts w:hint="default" w:ascii="Courier New" w:hAnsi="Courier New" w:cs="Times New Roman"/>
+        <w:rFonts w:ascii="Courier New" w:hAnsi="Courier New" w:cs="Times New Roman" w:hint="default"/>
         <w:sz w:val="20"/>
       </w:rPr>
     </w:lvl>
@@ -10218,7 +9692,7 @@
         <w:ind w:left="720" w:hanging="360"/>
       </w:pPr>
       <w:rPr>
-        <w:rFonts w:hint="default" w:ascii="Symbol" w:hAnsi="Symbol"/>
+        <w:rFonts w:ascii="Symbol" w:hAnsi="Symbol" w:hint="default"/>
       </w:rPr>
     </w:lvl>
     <w:lvl w:ilvl="1" w:tplc="08090003" w:tentative="1">
@@ -10230,7 +9704,7 @@
         <w:ind w:left="1440" w:hanging="360"/>
       </w:pPr>
       <w:rPr>
-        <w:rFonts w:hint="default" w:ascii="Courier New" w:hAnsi="Courier New" w:cs="Courier New"/>
+        <w:rFonts w:ascii="Courier New" w:hAnsi="Courier New" w:cs="Courier New" w:hint="default"/>
       </w:rPr>
     </w:lvl>
     <w:lvl w:ilvl="2" w:tplc="08090005" w:tentative="1">
@@ -10242,7 +9716,7 @@
         <w:ind w:left="2160" w:hanging="360"/>
       </w:pPr>
       <w:rPr>
-        <w:rFonts w:hint="default" w:ascii="Wingdings" w:hAnsi="Wingdings"/>
+        <w:rFonts w:ascii="Wingdings" w:hAnsi="Wingdings" w:hint="default"/>
       </w:rPr>
     </w:lvl>
     <w:lvl w:ilvl="3" w:tplc="08090001" w:tentative="1">
@@ -10254,7 +9728,7 @@
         <w:ind w:left="2880" w:hanging="360"/>
       </w:pPr>
       <w:rPr>
-        <w:rFonts w:hint="default" w:ascii="Symbol" w:hAnsi="Symbol"/>
+        <w:rFonts w:ascii="Symbol" w:hAnsi="Symbol" w:hint="default"/>
       </w:rPr>
     </w:lvl>
     <w:lvl w:ilvl="4" w:tplc="08090003" w:tentative="1">
@@ -10266,7 +9740,7 @@
         <w:ind w:left="3600" w:hanging="360"/>
       </w:pPr>
       <w:rPr>
-        <w:rFonts w:hint="default" w:ascii="Courier New" w:hAnsi="Courier New" w:cs="Courier New"/>
+        <w:rFonts w:ascii="Courier New" w:hAnsi="Courier New" w:cs="Courier New" w:hint="default"/>
       </w:rPr>
     </w:lvl>
     <w:lvl w:ilvl="5" w:tplc="08090005" w:tentative="1">
@@ -10278,7 +9752,7 @@
         <w:ind w:left="4320" w:hanging="360"/>
       </w:pPr>
       <w:rPr>
-        <w:rFonts w:hint="default" w:ascii="Wingdings" w:hAnsi="Wingdings"/>
+        <w:rFonts w:ascii="Wingdings" w:hAnsi="Wingdings" w:hint="default"/>
       </w:rPr>
     </w:lvl>
     <w:lvl w:ilvl="6" w:tplc="08090001" w:tentative="1">
@@ -10290,7 +9764,7 @@
         <w:ind w:left="5040" w:hanging="360"/>
       </w:pPr>
       <w:rPr>
-        <w:rFonts w:hint="default" w:ascii="Symbol" w:hAnsi="Symbol"/>
+        <w:rFonts w:ascii="Symbol" w:hAnsi="Symbol" w:hint="default"/>
       </w:rPr>
     </w:lvl>
     <w:lvl w:ilvl="7" w:tplc="08090003" w:tentative="1">
@@ -10302,7 +9776,7 @@
         <w:ind w:left="5760" w:hanging="360"/>
       </w:pPr>
       <w:rPr>
-        <w:rFonts w:hint="default" w:ascii="Courier New" w:hAnsi="Courier New" w:cs="Courier New"/>
+        <w:rFonts w:ascii="Courier New" w:hAnsi="Courier New" w:cs="Courier New" w:hint="default"/>
       </w:rPr>
     </w:lvl>
     <w:lvl w:ilvl="8" w:tplc="08090005" w:tentative="1">
@@ -10314,7 +9788,7 @@
         <w:ind w:left="6480" w:hanging="360"/>
       </w:pPr>
       <w:rPr>
-        <w:rFonts w:hint="default" w:ascii="Wingdings" w:hAnsi="Wingdings"/>
+        <w:rFonts w:ascii="Wingdings" w:hAnsi="Wingdings" w:hint="default"/>
       </w:rPr>
     </w:lvl>
   </w:abstractNum>
@@ -10331,7 +9805,7 @@
         <w:ind w:left="720" w:hanging="360"/>
       </w:pPr>
       <w:rPr>
-        <w:rFonts w:hint="default" w:ascii="Symbol" w:hAnsi="Symbol"/>
+        <w:rFonts w:ascii="Symbol" w:hAnsi="Symbol" w:hint="default"/>
       </w:rPr>
     </w:lvl>
     <w:lvl w:ilvl="1" w:tplc="08090003" w:tentative="1">
@@ -10343,7 +9817,7 @@
         <w:ind w:left="1440" w:hanging="360"/>
       </w:pPr>
       <w:rPr>
-        <w:rFonts w:hint="default" w:ascii="Courier New" w:hAnsi="Courier New" w:cs="Courier New"/>
+        <w:rFonts w:ascii="Courier New" w:hAnsi="Courier New" w:cs="Courier New" w:hint="default"/>
       </w:rPr>
     </w:lvl>
     <w:lvl w:ilvl="2" w:tplc="08090005" w:tentative="1">
@@ -10355,7 +9829,7 @@
         <w:ind w:left="2160" w:hanging="360"/>
       </w:pPr>
       <w:rPr>
-        <w:rFonts w:hint="default" w:ascii="Wingdings" w:hAnsi="Wingdings"/>
+        <w:rFonts w:ascii="Wingdings" w:hAnsi="Wingdings" w:hint="default"/>
       </w:rPr>
     </w:lvl>
     <w:lvl w:ilvl="3" w:tplc="08090001" w:tentative="1">
@@ -10367,7 +9841,7 @@
         <w:ind w:left="2880" w:hanging="360"/>
       </w:pPr>
       <w:rPr>
-        <w:rFonts w:hint="default" w:ascii="Symbol" w:hAnsi="Symbol"/>
+        <w:rFonts w:ascii="Symbol" w:hAnsi="Symbol" w:hint="default"/>
       </w:rPr>
     </w:lvl>
     <w:lvl w:ilvl="4" w:tplc="08090003" w:tentative="1">
@@ -10379,7 +9853,7 @@
         <w:ind w:left="3600" w:hanging="360"/>
       </w:pPr>
       <w:rPr>
-        <w:rFonts w:hint="default" w:ascii="Courier New" w:hAnsi="Courier New" w:cs="Courier New"/>
+        <w:rFonts w:ascii="Courier New" w:hAnsi="Courier New" w:cs="Courier New" w:hint="default"/>
       </w:rPr>
     </w:lvl>
     <w:lvl w:ilvl="5" w:tplc="08090005" w:tentative="1">
@@ -10391,7 +9865,7 @@
         <w:ind w:left="4320" w:hanging="360"/>
       </w:pPr>
       <w:rPr>
-        <w:rFonts w:hint="default" w:ascii="Wingdings" w:hAnsi="Wingdings"/>
+        <w:rFonts w:ascii="Wingdings" w:hAnsi="Wingdings" w:hint="default"/>
       </w:rPr>
     </w:lvl>
     <w:lvl w:ilvl="6" w:tplc="08090001" w:tentative="1">
@@ -10403,7 +9877,7 @@
         <w:ind w:left="5040" w:hanging="360"/>
       </w:pPr>
       <w:rPr>
-        <w:rFonts w:hint="default" w:ascii="Symbol" w:hAnsi="Symbol"/>
+        <w:rFonts w:ascii="Symbol" w:hAnsi="Symbol" w:hint="default"/>
       </w:rPr>
     </w:lvl>
     <w:lvl w:ilvl="7" w:tplc="08090003" w:tentative="1">
@@ -10415,7 +9889,7 @@
         <w:ind w:left="5760" w:hanging="360"/>
       </w:pPr>
       <w:rPr>
-        <w:rFonts w:hint="default" w:ascii="Courier New" w:hAnsi="Courier New" w:cs="Courier New"/>
+        <w:rFonts w:ascii="Courier New" w:hAnsi="Courier New" w:cs="Courier New" w:hint="default"/>
       </w:rPr>
     </w:lvl>
     <w:lvl w:ilvl="8" w:tplc="08090005" w:tentative="1">
@@ -10427,7 +9901,7 @@
         <w:ind w:left="6480" w:hanging="360"/>
       </w:pPr>
       <w:rPr>
-        <w:rFonts w:hint="default" w:ascii="Wingdings" w:hAnsi="Wingdings"/>
+        <w:rFonts w:ascii="Wingdings" w:hAnsi="Wingdings" w:hint="default"/>
       </w:rPr>
     </w:lvl>
   </w:abstractNum>
@@ -10444,7 +9918,7 @@
         <w:ind w:left="720" w:hanging="360"/>
       </w:pPr>
       <w:rPr>
-        <w:rFonts w:hint="default" w:ascii="Symbol" w:hAnsi="Symbol"/>
+        <w:rFonts w:ascii="Symbol" w:hAnsi="Symbol" w:hint="default"/>
       </w:rPr>
     </w:lvl>
     <w:lvl w:ilvl="1" w:tplc="0C0A0003">
@@ -10456,7 +9930,7 @@
         <w:ind w:left="1440" w:hanging="360"/>
       </w:pPr>
       <w:rPr>
-        <w:rFonts w:hint="default" w:ascii="Courier New" w:hAnsi="Courier New" w:cs="Courier New"/>
+        <w:rFonts w:ascii="Courier New" w:hAnsi="Courier New" w:cs="Courier New" w:hint="default"/>
       </w:rPr>
     </w:lvl>
     <w:lvl w:ilvl="2" w:tplc="0C0A0005" w:tentative="1">
@@ -10468,7 +9942,7 @@
         <w:ind w:left="2160" w:hanging="360"/>
       </w:pPr>
       <w:rPr>
-        <w:rFonts w:hint="default" w:ascii="Wingdings" w:hAnsi="Wingdings"/>
+        <w:rFonts w:ascii="Wingdings" w:hAnsi="Wingdings" w:hint="default"/>
       </w:rPr>
     </w:lvl>
     <w:lvl w:ilvl="3" w:tplc="0C0A0001" w:tentative="1">
@@ -10480,7 +9954,7 @@
         <w:ind w:left="2880" w:hanging="360"/>
       </w:pPr>
       <w:rPr>
-        <w:rFonts w:hint="default" w:ascii="Symbol" w:hAnsi="Symbol"/>
+        <w:rFonts w:ascii="Symbol" w:hAnsi="Symbol" w:hint="default"/>
       </w:rPr>
     </w:lvl>
     <w:lvl w:ilvl="4" w:tplc="0C0A0003" w:tentative="1">
@@ -10492,7 +9966,7 @@
         <w:ind w:left="3600" w:hanging="360"/>
       </w:pPr>
       <w:rPr>
-        <w:rFonts w:hint="default" w:ascii="Courier New" w:hAnsi="Courier New" w:cs="Courier New"/>
+        <w:rFonts w:ascii="Courier New" w:hAnsi="Courier New" w:cs="Courier New" w:hint="default"/>
       </w:rPr>
     </w:lvl>
     <w:lvl w:ilvl="5" w:tplc="0C0A0005" w:tentative="1">
@@ -10504,7 +9978,7 @@
         <w:ind w:left="4320" w:hanging="360"/>
       </w:pPr>
       <w:rPr>
-        <w:rFonts w:hint="default" w:ascii="Wingdings" w:hAnsi="Wingdings"/>
+        <w:rFonts w:ascii="Wingdings" w:hAnsi="Wingdings" w:hint="default"/>
       </w:rPr>
     </w:lvl>
     <w:lvl w:ilvl="6" w:tplc="0C0A0001" w:tentative="1">
@@ -10516,7 +9990,7 @@
         <w:ind w:left="5040" w:hanging="360"/>
       </w:pPr>
       <w:rPr>
-        <w:rFonts w:hint="default" w:ascii="Symbol" w:hAnsi="Symbol"/>
+        <w:rFonts w:ascii="Symbol" w:hAnsi="Symbol" w:hint="default"/>
       </w:rPr>
     </w:lvl>
     <w:lvl w:ilvl="7" w:tplc="0C0A0003" w:tentative="1">
@@ -10528,7 +10002,7 @@
         <w:ind w:left="5760" w:hanging="360"/>
       </w:pPr>
       <w:rPr>
-        <w:rFonts w:hint="default" w:ascii="Courier New" w:hAnsi="Courier New" w:cs="Courier New"/>
+        <w:rFonts w:ascii="Courier New" w:hAnsi="Courier New" w:cs="Courier New" w:hint="default"/>
       </w:rPr>
     </w:lvl>
     <w:lvl w:ilvl="8" w:tplc="0C0A0005" w:tentative="1">
@@ -10540,7 +10014,7 @@
         <w:ind w:left="6480" w:hanging="360"/>
       </w:pPr>
       <w:rPr>
-        <w:rFonts w:hint="default" w:ascii="Wingdings" w:hAnsi="Wingdings"/>
+        <w:rFonts w:ascii="Wingdings" w:hAnsi="Wingdings" w:hint="default"/>
       </w:rPr>
     </w:lvl>
   </w:abstractNum>
@@ -10560,7 +10034,7 @@
         <w:ind w:left="720" w:hanging="360"/>
       </w:pPr>
       <w:rPr>
-        <w:rFonts w:hint="default" w:ascii="Symbol" w:hAnsi="Symbol"/>
+        <w:rFonts w:ascii="Symbol" w:hAnsi="Symbol" w:hint="default"/>
         <w:sz w:val="20"/>
       </w:rPr>
     </w:lvl>
@@ -10576,7 +10050,7 @@
         <w:ind w:left="1440" w:hanging="360"/>
       </w:pPr>
       <w:rPr>
-        <w:rFonts w:hint="default" w:ascii="Courier New" w:hAnsi="Courier New" w:cs="Times New Roman"/>
+        <w:rFonts w:ascii="Courier New" w:hAnsi="Courier New" w:cs="Times New Roman" w:hint="default"/>
         <w:sz w:val="20"/>
       </w:rPr>
     </w:lvl>
@@ -10592,7 +10066,7 @@
         <w:ind w:left="2160" w:hanging="360"/>
       </w:pPr>
       <w:rPr>
-        <w:rFonts w:hint="default" w:ascii="Wingdings" w:hAnsi="Wingdings"/>
+        <w:rFonts w:ascii="Wingdings" w:hAnsi="Wingdings" w:hint="default"/>
         <w:sz w:val="20"/>
       </w:rPr>
     </w:lvl>
@@ -10608,7 +10082,7 @@
         <w:ind w:left="2880" w:hanging="360"/>
       </w:pPr>
       <w:rPr>
-        <w:rFonts w:hint="default" w:ascii="Wingdings" w:hAnsi="Wingdings"/>
+        <w:rFonts w:ascii="Wingdings" w:hAnsi="Wingdings" w:hint="default"/>
         <w:sz w:val="20"/>
       </w:rPr>
     </w:lvl>
@@ -10624,7 +10098,7 @@
         <w:ind w:left="3600" w:hanging="360"/>
       </w:pPr>
       <w:rPr>
-        <w:rFonts w:hint="default" w:ascii="Wingdings" w:hAnsi="Wingdings"/>
+        <w:rFonts w:ascii="Wingdings" w:hAnsi="Wingdings" w:hint="default"/>
         <w:sz w:val="20"/>
       </w:rPr>
     </w:lvl>
@@ -10640,7 +10114,7 @@
         <w:ind w:left="4320" w:hanging="360"/>
       </w:pPr>
       <w:rPr>
-        <w:rFonts w:hint="default" w:ascii="Wingdings" w:hAnsi="Wingdings"/>
+        <w:rFonts w:ascii="Wingdings" w:hAnsi="Wingdings" w:hint="default"/>
         <w:sz w:val="20"/>
       </w:rPr>
     </w:lvl>
@@ -10656,7 +10130,7 @@
         <w:ind w:left="5040" w:hanging="360"/>
       </w:pPr>
       <w:rPr>
-        <w:rFonts w:hint="default" w:ascii="Wingdings" w:hAnsi="Wingdings"/>
+        <w:rFonts w:ascii="Wingdings" w:hAnsi="Wingdings" w:hint="default"/>
         <w:sz w:val="20"/>
       </w:rPr>
     </w:lvl>
@@ -10672,7 +10146,7 @@
         <w:ind w:left="5760" w:hanging="360"/>
       </w:pPr>
       <w:rPr>
-        <w:rFonts w:hint="default" w:ascii="Wingdings" w:hAnsi="Wingdings"/>
+        <w:rFonts w:ascii="Wingdings" w:hAnsi="Wingdings" w:hint="default"/>
         <w:sz w:val="20"/>
       </w:rPr>
     </w:lvl>
@@ -10688,7 +10162,7 @@
         <w:ind w:left="6480" w:hanging="360"/>
       </w:pPr>
       <w:rPr>
-        <w:rFonts w:hint="default" w:ascii="Wingdings" w:hAnsi="Wingdings"/>
+        <w:rFonts w:ascii="Wingdings" w:hAnsi="Wingdings" w:hint="default"/>
         <w:sz w:val="20"/>
       </w:rPr>
     </w:lvl>
@@ -10706,7 +10180,7 @@
         <w:ind w:left="720" w:hanging="360"/>
       </w:pPr>
       <w:rPr>
-        <w:rFonts w:hint="default" w:ascii="Symbol" w:hAnsi="Symbol"/>
+        <w:rFonts w:ascii="Symbol" w:hAnsi="Symbol" w:hint="default"/>
       </w:rPr>
     </w:lvl>
     <w:lvl w:ilvl="1" w:tplc="08090003" w:tentative="1">
@@ -10718,7 +10192,7 @@
         <w:ind w:left="1440" w:hanging="360"/>
       </w:pPr>
       <w:rPr>
-        <w:rFonts w:hint="default" w:ascii="Courier New" w:hAnsi="Courier New" w:cs="Courier New"/>
+        <w:rFonts w:ascii="Courier New" w:hAnsi="Courier New" w:cs="Courier New" w:hint="default"/>
       </w:rPr>
     </w:lvl>
     <w:lvl w:ilvl="2" w:tplc="08090005" w:tentative="1">
@@ -10730,7 +10204,7 @@
         <w:ind w:left="2160" w:hanging="360"/>
       </w:pPr>
       <w:rPr>
-        <w:rFonts w:hint="default" w:ascii="Wingdings" w:hAnsi="Wingdings"/>
+        <w:rFonts w:ascii="Wingdings" w:hAnsi="Wingdings" w:hint="default"/>
       </w:rPr>
     </w:lvl>
     <w:lvl w:ilvl="3" w:tplc="08090001" w:tentative="1">
@@ -10742,7 +10216,7 @@
         <w:ind w:left="2880" w:hanging="360"/>
       </w:pPr>
       <w:rPr>
-        <w:rFonts w:hint="default" w:ascii="Symbol" w:hAnsi="Symbol"/>
+        <w:rFonts w:ascii="Symbol" w:hAnsi="Symbol" w:hint="default"/>
       </w:rPr>
     </w:lvl>
     <w:lvl w:ilvl="4" w:tplc="08090003" w:tentative="1">
@@ -10754,7 +10228,7 @@
         <w:ind w:left="3600" w:hanging="360"/>
       </w:pPr>
       <w:rPr>
-        <w:rFonts w:hint="default" w:ascii="Courier New" w:hAnsi="Courier New" w:cs="Courier New"/>
+        <w:rFonts w:ascii="Courier New" w:hAnsi="Courier New" w:cs="Courier New" w:hint="default"/>
       </w:rPr>
     </w:lvl>
     <w:lvl w:ilvl="5" w:tplc="08090005" w:tentative="1">
@@ -10766,7 +10240,7 @@
         <w:ind w:left="4320" w:hanging="360"/>
       </w:pPr>
       <w:rPr>
-        <w:rFonts w:hint="default" w:ascii="Wingdings" w:hAnsi="Wingdings"/>
+        <w:rFonts w:ascii="Wingdings" w:hAnsi="Wingdings" w:hint="default"/>
       </w:rPr>
     </w:lvl>
     <w:lvl w:ilvl="6" w:tplc="08090001" w:tentative="1">
@@ -10778,7 +10252,7 @@
         <w:ind w:left="5040" w:hanging="360"/>
       </w:pPr>
       <w:rPr>
-        <w:rFonts w:hint="default" w:ascii="Symbol" w:hAnsi="Symbol"/>
+        <w:rFonts w:ascii="Symbol" w:hAnsi="Symbol" w:hint="default"/>
       </w:rPr>
     </w:lvl>
     <w:lvl w:ilvl="7" w:tplc="08090003" w:tentative="1">
@@ -10790,7 +10264,7 @@
         <w:ind w:left="5760" w:hanging="360"/>
       </w:pPr>
       <w:rPr>
-        <w:rFonts w:hint="default" w:ascii="Courier New" w:hAnsi="Courier New" w:cs="Courier New"/>
+        <w:rFonts w:ascii="Courier New" w:hAnsi="Courier New" w:cs="Courier New" w:hint="default"/>
       </w:rPr>
     </w:lvl>
     <w:lvl w:ilvl="8" w:tplc="08090005" w:tentative="1">
@@ -10802,7 +10276,7 @@
         <w:ind w:left="6480" w:hanging="360"/>
       </w:pPr>
       <w:rPr>
-        <w:rFonts w:hint="default" w:ascii="Wingdings" w:hAnsi="Wingdings"/>
+        <w:rFonts w:ascii="Wingdings" w:hAnsi="Wingdings" w:hint="default"/>
       </w:rPr>
     </w:lvl>
   </w:abstractNum>
@@ -11021,7 +10495,7 @@
         <w:ind w:left="720" w:hanging="360"/>
       </w:pPr>
       <w:rPr>
-        <w:rFonts w:hint="default" w:ascii="Symbol" w:hAnsi="Symbol"/>
+        <w:rFonts w:ascii="Symbol" w:hAnsi="Symbol" w:hint="default"/>
       </w:rPr>
     </w:lvl>
     <w:lvl w:ilvl="1" w:tplc="0C0A0003" w:tentative="1">
@@ -11033,7 +10507,7 @@
         <w:ind w:left="1440" w:hanging="360"/>
       </w:pPr>
       <w:rPr>
-        <w:rFonts w:hint="default" w:ascii="Courier New" w:hAnsi="Courier New" w:cs="Courier New"/>
+        <w:rFonts w:ascii="Courier New" w:hAnsi="Courier New" w:cs="Courier New" w:hint="default"/>
       </w:rPr>
     </w:lvl>
     <w:lvl w:ilvl="2" w:tplc="0C0A0005" w:tentative="1">
@@ -11045,7 +10519,7 @@
         <w:ind w:left="2160" w:hanging="360"/>
       </w:pPr>
       <w:rPr>
-        <w:rFonts w:hint="default" w:ascii="Wingdings" w:hAnsi="Wingdings"/>
+        <w:rFonts w:ascii="Wingdings" w:hAnsi="Wingdings" w:hint="default"/>
       </w:rPr>
     </w:lvl>
     <w:lvl w:ilvl="3" w:tplc="0C0A0001" w:tentative="1">
@@ -11057,7 +10531,7 @@
         <w:ind w:left="2880" w:hanging="360"/>
       </w:pPr>
       <w:rPr>
-        <w:rFonts w:hint="default" w:ascii="Symbol" w:hAnsi="Symbol"/>
+        <w:rFonts w:ascii="Symbol" w:hAnsi="Symbol" w:hint="default"/>
       </w:rPr>
     </w:lvl>
     <w:lvl w:ilvl="4" w:tplc="0C0A0003" w:tentative="1">
@@ -11069,7 +10543,7 @@
         <w:ind w:left="3600" w:hanging="360"/>
       </w:pPr>
       <w:rPr>
-        <w:rFonts w:hint="default" w:ascii="Courier New" w:hAnsi="Courier New" w:cs="Courier New"/>
+        <w:rFonts w:ascii="Courier New" w:hAnsi="Courier New" w:cs="Courier New" w:hint="default"/>
       </w:rPr>
     </w:lvl>
     <w:lvl w:ilvl="5" w:tplc="0C0A0005" w:tentative="1">
@@ -11081,7 +10555,7 @@
         <w:ind w:left="4320" w:hanging="360"/>
       </w:pPr>
       <w:rPr>
-        <w:rFonts w:hint="default" w:ascii="Wingdings" w:hAnsi="Wingdings"/>
+        <w:rFonts w:ascii="Wingdings" w:hAnsi="Wingdings" w:hint="default"/>
       </w:rPr>
     </w:lvl>
     <w:lvl w:ilvl="6" w:tplc="0C0A0001" w:tentative="1">
@@ -11093,7 +10567,7 @@
         <w:ind w:left="5040" w:hanging="360"/>
       </w:pPr>
       <w:rPr>
-        <w:rFonts w:hint="default" w:ascii="Symbol" w:hAnsi="Symbol"/>
+        <w:rFonts w:ascii="Symbol" w:hAnsi="Symbol" w:hint="default"/>
       </w:rPr>
     </w:lvl>
     <w:lvl w:ilvl="7" w:tplc="0C0A0003" w:tentative="1">
@@ -11105,7 +10579,7 @@
         <w:ind w:left="5760" w:hanging="360"/>
       </w:pPr>
       <w:rPr>
-        <w:rFonts w:hint="default" w:ascii="Courier New" w:hAnsi="Courier New" w:cs="Courier New"/>
+        <w:rFonts w:ascii="Courier New" w:hAnsi="Courier New" w:cs="Courier New" w:hint="default"/>
       </w:rPr>
     </w:lvl>
     <w:lvl w:ilvl="8" w:tplc="0C0A0005" w:tentative="1">
@@ -11117,7 +10591,7 @@
         <w:ind w:left="6480" w:hanging="360"/>
       </w:pPr>
       <w:rPr>
-        <w:rFonts w:hint="default" w:ascii="Wingdings" w:hAnsi="Wingdings"/>
+        <w:rFonts w:ascii="Wingdings" w:hAnsi="Wingdings" w:hint="default"/>
       </w:rPr>
     </w:lvl>
   </w:abstractNum>
@@ -11137,7 +10611,7 @@
         <w:ind w:left="720" w:hanging="360"/>
       </w:pPr>
       <w:rPr>
-        <w:rFonts w:hint="default" w:ascii="Symbol" w:hAnsi="Symbol"/>
+        <w:rFonts w:ascii="Symbol" w:hAnsi="Symbol" w:hint="default"/>
         <w:sz w:val="20"/>
       </w:rPr>
     </w:lvl>
@@ -11153,7 +10627,7 @@
         <w:ind w:left="1440" w:hanging="360"/>
       </w:pPr>
       <w:rPr>
-        <w:rFonts w:hint="default" w:ascii="Courier New" w:hAnsi="Courier New"/>
+        <w:rFonts w:ascii="Courier New" w:hAnsi="Courier New" w:hint="default"/>
         <w:sz w:val="20"/>
       </w:rPr>
     </w:lvl>
@@ -11169,7 +10643,7 @@
         <w:ind w:left="2160" w:hanging="360"/>
       </w:pPr>
       <w:rPr>
-        <w:rFonts w:hint="default" w:ascii="Wingdings" w:hAnsi="Wingdings"/>
+        <w:rFonts w:ascii="Wingdings" w:hAnsi="Wingdings" w:hint="default"/>
         <w:sz w:val="20"/>
       </w:rPr>
     </w:lvl>
@@ -11185,7 +10659,7 @@
         <w:ind w:left="2880" w:hanging="360"/>
       </w:pPr>
       <w:rPr>
-        <w:rFonts w:hint="default" w:ascii="Wingdings" w:hAnsi="Wingdings"/>
+        <w:rFonts w:ascii="Wingdings" w:hAnsi="Wingdings" w:hint="default"/>
         <w:sz w:val="20"/>
       </w:rPr>
     </w:lvl>
@@ -11201,7 +10675,7 @@
         <w:ind w:left="3600" w:hanging="360"/>
       </w:pPr>
       <w:rPr>
-        <w:rFonts w:hint="default" w:ascii="Wingdings" w:hAnsi="Wingdings"/>
+        <w:rFonts w:ascii="Wingdings" w:hAnsi="Wingdings" w:hint="default"/>
         <w:sz w:val="20"/>
       </w:rPr>
     </w:lvl>
@@ -11217,7 +10691,7 @@
         <w:ind w:left="4320" w:hanging="360"/>
       </w:pPr>
       <w:rPr>
-        <w:rFonts w:hint="default" w:ascii="Wingdings" w:hAnsi="Wingdings"/>
+        <w:rFonts w:ascii="Wingdings" w:hAnsi="Wingdings" w:hint="default"/>
         <w:sz w:val="20"/>
       </w:rPr>
     </w:lvl>
@@ -11233,7 +10707,7 @@
         <w:ind w:left="5040" w:hanging="360"/>
       </w:pPr>
       <w:rPr>
-        <w:rFonts w:hint="default" w:ascii="Wingdings" w:hAnsi="Wingdings"/>
+        <w:rFonts w:ascii="Wingdings" w:hAnsi="Wingdings" w:hint="default"/>
         <w:sz w:val="20"/>
       </w:rPr>
     </w:lvl>
@@ -11249,7 +10723,7 @@
         <w:ind w:left="5760" w:hanging="360"/>
       </w:pPr>
       <w:rPr>
-        <w:rFonts w:hint="default" w:ascii="Wingdings" w:hAnsi="Wingdings"/>
+        <w:rFonts w:ascii="Wingdings" w:hAnsi="Wingdings" w:hint="default"/>
         <w:sz w:val="20"/>
       </w:rPr>
     </w:lvl>
@@ -11265,7 +10739,7 @@
         <w:ind w:left="6480" w:hanging="360"/>
       </w:pPr>
       <w:rPr>
-        <w:rFonts w:hint="default" w:ascii="Wingdings" w:hAnsi="Wingdings"/>
+        <w:rFonts w:ascii="Wingdings" w:hAnsi="Wingdings" w:hint="default"/>
         <w:sz w:val="20"/>
       </w:rPr>
     </w:lvl>
@@ -11339,7 +10813,7 @@
   <w:docDefaults>
     <w:rPrDefault>
       <w:rPr>
-        <w:rFonts w:asciiTheme="minorHAnsi" w:hAnsiTheme="minorHAnsi" w:eastAsiaTheme="minorHAnsi" w:cstheme="minorBidi"/>
+        <w:rFonts w:asciiTheme="minorHAnsi" w:eastAsiaTheme="minorHAnsi" w:hAnsiTheme="minorHAnsi" w:cstheme="minorBidi"/>
         <w:kern w:val="2"/>
         <w:sz w:val="24"/>
         <w:szCs w:val="24"/>
@@ -11352,14 +10826,14 @@
   <w:latentStyles w:defLockedState="0" w:defUIPriority="99" w:defSemiHidden="0" w:defUnhideWhenUsed="0" w:defQFormat="0" w:count="376">
     <w:lsdException w:name="Normal" w:uiPriority="0" w:qFormat="1"/>
     <w:lsdException w:name="heading 1" w:uiPriority="9" w:qFormat="1"/>
-    <w:lsdException w:name="heading 2" w:uiPriority="9" w:semiHidden="1" w:unhideWhenUsed="1" w:qFormat="1"/>
-    <w:lsdException w:name="heading 3" w:uiPriority="9" w:semiHidden="1" w:unhideWhenUsed="1" w:qFormat="1"/>
-    <w:lsdException w:name="heading 4" w:uiPriority="9" w:semiHidden="1" w:unhideWhenUsed="1" w:qFormat="1"/>
-    <w:lsdException w:name="heading 5" w:uiPriority="9" w:semiHidden="1" w:unhideWhenUsed="1" w:qFormat="1"/>
-    <w:lsdException w:name="heading 6" w:uiPriority="9" w:semiHidden="1" w:unhideWhenUsed="1" w:qFormat="1"/>
-    <w:lsdException w:name="heading 7" w:uiPriority="9" w:semiHidden="1" w:unhideWhenUsed="1" w:qFormat="1"/>
-    <w:lsdException w:name="heading 8" w:uiPriority="9" w:semiHidden="1" w:unhideWhenUsed="1" w:qFormat="1"/>
-    <w:lsdException w:name="heading 9" w:uiPriority="9" w:semiHidden="1" w:unhideWhenUsed="1" w:qFormat="1"/>
+    <w:lsdException w:name="heading 2" w:semiHidden="1" w:uiPriority="9" w:unhideWhenUsed="1" w:qFormat="1"/>
+    <w:lsdException w:name="heading 3" w:semiHidden="1" w:uiPriority="9" w:unhideWhenUsed="1" w:qFormat="1"/>
+    <w:lsdException w:name="heading 4" w:semiHidden="1" w:uiPriority="9" w:unhideWhenUsed="1" w:qFormat="1"/>
+    <w:lsdException w:name="heading 5" w:semiHidden="1" w:uiPriority="9" w:unhideWhenUsed="1" w:qFormat="1"/>
+    <w:lsdException w:name="heading 6" w:semiHidden="1" w:uiPriority="9" w:unhideWhenUsed="1" w:qFormat="1"/>
+    <w:lsdException w:name="heading 7" w:semiHidden="1" w:uiPriority="9" w:unhideWhenUsed="1" w:qFormat="1"/>
+    <w:lsdException w:name="heading 8" w:semiHidden="1" w:uiPriority="9" w:unhideWhenUsed="1" w:qFormat="1"/>
+    <w:lsdException w:name="heading 9" w:semiHidden="1" w:uiPriority="9" w:unhideWhenUsed="1" w:qFormat="1"/>
     <w:lsdException w:name="index 1" w:semiHidden="1" w:unhideWhenUsed="1"/>
     <w:lsdException w:name="index 2" w:semiHidden="1" w:unhideWhenUsed="1"/>
     <w:lsdException w:name="index 3" w:semiHidden="1" w:unhideWhenUsed="1"/>
@@ -11369,22 +10843,22 @@
     <w:lsdException w:name="index 7" w:semiHidden="1" w:unhideWhenUsed="1"/>
     <w:lsdException w:name="index 8" w:semiHidden="1" w:unhideWhenUsed="1"/>
     <w:lsdException w:name="index 9" w:semiHidden="1" w:unhideWhenUsed="1"/>
-    <w:lsdException w:name="toc 1" w:uiPriority="39" w:semiHidden="1" w:unhideWhenUsed="1"/>
-    <w:lsdException w:name="toc 2" w:uiPriority="39" w:semiHidden="1" w:unhideWhenUsed="1"/>
-    <w:lsdException w:name="toc 3" w:uiPriority="39" w:semiHidden="1" w:unhideWhenUsed="1"/>
-    <w:lsdException w:name="toc 4" w:uiPriority="39" w:semiHidden="1" w:unhideWhenUsed="1"/>
-    <w:lsdException w:name="toc 5" w:uiPriority="39" w:semiHidden="1" w:unhideWhenUsed="1"/>
-    <w:lsdException w:name="toc 6" w:uiPriority="39" w:semiHidden="1" w:unhideWhenUsed="1"/>
-    <w:lsdException w:name="toc 7" w:uiPriority="39" w:semiHidden="1" w:unhideWhenUsed="1"/>
-    <w:lsdException w:name="toc 8" w:uiPriority="39" w:semiHidden="1" w:unhideWhenUsed="1"/>
-    <w:lsdException w:name="toc 9" w:uiPriority="39" w:semiHidden="1" w:unhideWhenUsed="1"/>
+    <w:lsdException w:name="toc 1" w:semiHidden="1" w:uiPriority="39" w:unhideWhenUsed="1"/>
+    <w:lsdException w:name="toc 2" w:semiHidden="1" w:uiPriority="39" w:unhideWhenUsed="1"/>
+    <w:lsdException w:name="toc 3" w:semiHidden="1" w:uiPriority="39" w:unhideWhenUsed="1"/>
+    <w:lsdException w:name="toc 4" w:semiHidden="1" w:uiPriority="39" w:unhideWhenUsed="1"/>
+    <w:lsdException w:name="toc 5" w:semiHidden="1" w:uiPriority="39" w:unhideWhenUsed="1"/>
+    <w:lsdException w:name="toc 6" w:semiHidden="1" w:uiPriority="39" w:unhideWhenUsed="1"/>
+    <w:lsdException w:name="toc 7" w:semiHidden="1" w:uiPriority="39" w:unhideWhenUsed="1"/>
+    <w:lsdException w:name="toc 8" w:semiHidden="1" w:uiPriority="39" w:unhideWhenUsed="1"/>
+    <w:lsdException w:name="toc 9" w:semiHidden="1" w:uiPriority="39" w:unhideWhenUsed="1"/>
     <w:lsdException w:name="Normal Indent" w:semiHidden="1" w:unhideWhenUsed="1"/>
     <w:lsdException w:name="footnote text" w:semiHidden="1" w:unhideWhenUsed="1"/>
     <w:lsdException w:name="annotation text" w:semiHidden="1" w:unhideWhenUsed="1"/>
     <w:lsdException w:name="header" w:semiHidden="1" w:unhideWhenUsed="1"/>
     <w:lsdException w:name="footer" w:semiHidden="1" w:unhideWhenUsed="1"/>
     <w:lsdException w:name="index heading" w:semiHidden="1" w:unhideWhenUsed="1"/>
-    <w:lsdException w:name="caption" w:uiPriority="35" w:semiHidden="1" w:unhideWhenUsed="1" w:qFormat="1"/>
+    <w:lsdException w:name="caption" w:semiHidden="1" w:uiPriority="35" w:unhideWhenUsed="1" w:qFormat="1"/>
     <w:lsdException w:name="table of figures" w:semiHidden="1" w:unhideWhenUsed="1"/>
     <w:lsdException w:name="envelope address" w:semiHidden="1" w:unhideWhenUsed="1"/>
     <w:lsdException w:name="envelope return" w:semiHidden="1" w:unhideWhenUsed="1"/>
@@ -11415,7 +10889,7 @@
     <w:lsdException w:name="Title" w:uiPriority="10" w:qFormat="1"/>
     <w:lsdException w:name="Closing" w:semiHidden="1" w:unhideWhenUsed="1"/>
     <w:lsdException w:name="Signature" w:semiHidden="1" w:unhideWhenUsed="1"/>
-    <w:lsdException w:name="Default Paragraph Font" w:uiPriority="1" w:semiHidden="1" w:unhideWhenUsed="1"/>
+    <w:lsdException w:name="Default Paragraph Font" w:semiHidden="1" w:uiPriority="1" w:unhideWhenUsed="1"/>
     <w:lsdException w:name="Body Text" w:semiHidden="1" w:unhideWhenUsed="1"/>
     <w:lsdException w:name="Body Text Indent" w:semiHidden="1" w:unhideWhenUsed="1"/>
     <w:lsdException w:name="List Continue" w:semiHidden="1" w:unhideWhenUsed="1"/>
@@ -11615,8 +11089,8 @@
     <w:lsdException w:name="Subtle Reference" w:uiPriority="31" w:qFormat="1"/>
     <w:lsdException w:name="Intense Reference" w:uiPriority="32" w:qFormat="1"/>
     <w:lsdException w:name="Book Title" w:uiPriority="33" w:qFormat="1"/>
-    <w:lsdException w:name="Bibliography" w:uiPriority="37" w:semiHidden="1" w:unhideWhenUsed="1"/>
-    <w:lsdException w:name="TOC Heading" w:uiPriority="39" w:semiHidden="1" w:unhideWhenUsed="1" w:qFormat="1"/>
+    <w:lsdException w:name="Bibliography" w:semiHidden="1" w:uiPriority="37" w:unhideWhenUsed="1"/>
+    <w:lsdException w:name="TOC Heading" w:semiHidden="1" w:uiPriority="39" w:unhideWhenUsed="1" w:qFormat="1"/>
     <w:lsdException w:name="Plain Table 1" w:uiPriority="41"/>
     <w:lsdException w:name="Plain Table 2" w:uiPriority="42"/>
     <w:lsdException w:name="Plain Table 3" w:uiPriority="43"/>
@@ -11727,7 +11201,7 @@
     <w:lsdException w:name="Unresolved Mention" w:semiHidden="1" w:unhideWhenUsed="1"/>
     <w:lsdException w:name="Smart Link" w:semiHidden="1" w:unhideWhenUsed="1"/>
   </w:latentStyles>
-  <w:style w:type="paragraph" w:styleId="Normal" w:default="1">
+  <w:style w:type="paragraph" w:default="1" w:styleId="Normal">
     <w:name w:val="Normal"/>
     <w:qFormat/>
     <w:rsid w:val="009D4E32"/>
@@ -11750,7 +11224,7 @@
       <w:outlineLvl w:val="0"/>
     </w:pPr>
     <w:rPr>
-      <w:rFonts w:asciiTheme="majorHAnsi" w:hAnsiTheme="majorHAnsi" w:eastAsiaTheme="majorEastAsia" w:cstheme="majorBidi"/>
+      <w:rFonts w:asciiTheme="majorHAnsi" w:eastAsiaTheme="majorEastAsia" w:hAnsiTheme="majorHAnsi" w:cstheme="majorBidi"/>
       <w:color w:val="2F5496" w:themeColor="accent1" w:themeShade="BF"/>
       <w:sz w:val="32"/>
       <w:szCs w:val="32"/>
@@ -11772,18 +11246,19 @@
       <w:outlineLvl w:val="1"/>
     </w:pPr>
     <w:rPr>
-      <w:rFonts w:asciiTheme="majorHAnsi" w:hAnsiTheme="majorHAnsi" w:eastAsiaTheme="majorEastAsia" w:cstheme="majorBidi"/>
+      <w:rFonts w:asciiTheme="majorHAnsi" w:eastAsiaTheme="majorEastAsia" w:hAnsiTheme="majorHAnsi" w:cstheme="majorBidi"/>
       <w:color w:val="2F5496" w:themeColor="accent1" w:themeShade="BF"/>
       <w:sz w:val="26"/>
       <w:szCs w:val="26"/>
     </w:rPr>
   </w:style>
-  <w:style w:type="character" w:styleId="Fuentedeprrafopredeter" w:default="1">
+  <w:style w:type="character" w:default="1" w:styleId="Fuentedeprrafopredeter">
     <w:name w:val="Default Paragraph Font"/>
     <w:uiPriority w:val="1"/>
+    <w:semiHidden/>
     <w:unhideWhenUsed/>
   </w:style>
-  <w:style w:type="table" w:styleId="Tablanormal" w:default="1">
+  <w:style w:type="table" w:default="1" w:styleId="Tablanormal">
     <w:name w:val="Normal Table"/>
     <w:uiPriority w:val="99"/>
     <w:semiHidden/>
@@ -11798,7 +11273,7 @@
       </w:tblCellMar>
     </w:tblPr>
   </w:style>
-  <w:style w:type="numbering" w:styleId="Sinlista" w:default="1">
+  <w:style w:type="numbering" w:default="1" w:styleId="Sinlista">
     <w:name w:val="No List"/>
     <w:uiPriority w:val="99"/>
     <w:semiHidden/>
@@ -11815,14 +11290,14 @@
       <w:contextualSpacing/>
     </w:pPr>
   </w:style>
-  <w:style w:type="character" w:styleId="Ttulo1Car" w:customStyle="1">
+  <w:style w:type="character" w:customStyle="1" w:styleId="Ttulo1Car">
     <w:name w:val="Título 1 Car"/>
     <w:basedOn w:val="Fuentedeprrafopredeter"/>
     <w:link w:val="Ttulo1"/>
     <w:uiPriority w:val="9"/>
     <w:rsid w:val="009550D2"/>
     <w:rPr>
-      <w:rFonts w:asciiTheme="majorHAnsi" w:hAnsiTheme="majorHAnsi" w:eastAsiaTheme="majorEastAsia" w:cstheme="majorBidi"/>
+      <w:rFonts w:asciiTheme="majorHAnsi" w:eastAsiaTheme="majorEastAsia" w:hAnsiTheme="majorHAnsi" w:cstheme="majorBidi"/>
       <w:color w:val="2F5496" w:themeColor="accent1" w:themeShade="BF"/>
       <w:sz w:val="32"/>
       <w:szCs w:val="32"/>
@@ -11835,12 +11310,12 @@
     <w:rsid w:val="00264A7C"/>
     <w:tblPr>
       <w:tblBorders>
-        <w:top w:val="single" w:color="auto" w:sz="4" w:space="0"/>
-        <w:left w:val="single" w:color="auto" w:sz="4" w:space="0"/>
-        <w:bottom w:val="single" w:color="auto" w:sz="4" w:space="0"/>
-        <w:right w:val="single" w:color="auto" w:sz="4" w:space="0"/>
-        <w:insideH w:val="single" w:color="auto" w:sz="4" w:space="0"/>
-        <w:insideV w:val="single" w:color="auto" w:sz="4" w:space="0"/>
+        <w:top w:val="single" w:sz="4" w:space="0" w:color="auto"/>
+        <w:left w:val="single" w:sz="4" w:space="0" w:color="auto"/>
+        <w:bottom w:val="single" w:sz="4" w:space="0" w:color="auto"/>
+        <w:right w:val="single" w:sz="4" w:space="0" w:color="auto"/>
+        <w:insideH w:val="single" w:sz="4" w:space="0" w:color="auto"/>
+        <w:insideV w:val="single" w:sz="4" w:space="0" w:color="auto"/>
       </w:tblBorders>
     </w:tblPr>
   </w:style>
@@ -11867,14 +11342,14 @@
       <w:shd w:val="clear" w:color="auto" w:fill="E1DFDD"/>
     </w:rPr>
   </w:style>
-  <w:style w:type="character" w:styleId="Ttulo2Car" w:customStyle="1">
+  <w:style w:type="character" w:customStyle="1" w:styleId="Ttulo2Car">
     <w:name w:val="Título 2 Car"/>
     <w:basedOn w:val="Fuentedeprrafopredeter"/>
     <w:link w:val="Ttulo2"/>
     <w:uiPriority w:val="9"/>
     <w:rsid w:val="009902B7"/>
     <w:rPr>
-      <w:rFonts w:asciiTheme="majorHAnsi" w:hAnsiTheme="majorHAnsi" w:eastAsiaTheme="majorEastAsia" w:cstheme="majorBidi"/>
+      <w:rFonts w:asciiTheme="majorHAnsi" w:eastAsiaTheme="majorEastAsia" w:hAnsiTheme="majorHAnsi" w:cstheme="majorBidi"/>
       <w:color w:val="2F5496" w:themeColor="accent1" w:themeShade="BF"/>
       <w:sz w:val="26"/>
       <w:szCs w:val="26"/>
@@ -11892,21 +11367,21 @@
       <w:contextualSpacing/>
     </w:pPr>
     <w:rPr>
-      <w:rFonts w:asciiTheme="majorHAnsi" w:hAnsiTheme="majorHAnsi" w:eastAsiaTheme="majorEastAsia" w:cstheme="majorBidi"/>
+      <w:rFonts w:asciiTheme="majorHAnsi" w:eastAsiaTheme="majorEastAsia" w:hAnsiTheme="majorHAnsi" w:cstheme="majorBidi"/>
       <w:spacing w:val="-10"/>
       <w:kern w:val="28"/>
       <w:sz w:val="56"/>
       <w:szCs w:val="56"/>
     </w:rPr>
   </w:style>
-  <w:style w:type="character" w:styleId="TtuloCar" w:customStyle="1">
+  <w:style w:type="character" w:customStyle="1" w:styleId="TtuloCar">
     <w:name w:val="Título Car"/>
     <w:basedOn w:val="Fuentedeprrafopredeter"/>
     <w:link w:val="Ttulo"/>
     <w:uiPriority w:val="10"/>
     <w:rsid w:val="009902B7"/>
     <w:rPr>
-      <w:rFonts w:asciiTheme="majorHAnsi" w:hAnsiTheme="majorHAnsi" w:eastAsiaTheme="majorEastAsia" w:cstheme="majorBidi"/>
+      <w:rFonts w:asciiTheme="majorHAnsi" w:eastAsiaTheme="majorEastAsia" w:hAnsiTheme="majorHAnsi" w:cstheme="majorBidi"/>
       <w:spacing w:val="-10"/>
       <w:kern w:val="28"/>
       <w:sz w:val="56"/>
@@ -11937,7 +11412,7 @@
       <w:szCs w:val="20"/>
     </w:rPr>
   </w:style>
-  <w:style w:type="character" w:styleId="TextonotaalfinalCar" w:customStyle="1">
+  <w:style w:type="character" w:customStyle="1" w:styleId="TextonotaalfinalCar">
     <w:name w:val="Texto nota al final Car"/>
     <w:basedOn w:val="Fuentedeprrafopredeter"/>
     <w:link w:val="Textonotaalfinal"/>
@@ -11981,7 +11456,7 @@
       <w:spacing w:before="0" w:after="0"/>
     </w:pPr>
   </w:style>
-  <w:style w:type="character" w:styleId="EncabezadoCar" w:customStyle="1">
+  <w:style w:type="character" w:customStyle="1" w:styleId="EncabezadoCar">
     <w:name w:val="Encabezado Car"/>
     <w:basedOn w:val="Fuentedeprrafopredeter"/>
     <w:link w:val="Encabezado"/>
@@ -12003,12 +11478,24 @@
       <w:spacing w:before="0" w:after="0"/>
     </w:pPr>
   </w:style>
-  <w:style w:type="character" w:styleId="PiedepginaCar" w:customStyle="1">
+  <w:style w:type="character" w:customStyle="1" w:styleId="PiedepginaCar">
     <w:name w:val="Pie de página Car"/>
     <w:basedOn w:val="Fuentedeprrafopredeter"/>
     <w:link w:val="Piedepgina"/>
     <w:uiPriority w:val="99"/>
     <w:rsid w:val="009F13EF"/>
+  </w:style>
+  <w:style w:type="character" w:styleId="Hipervnculovisitado">
+    <w:name w:val="FollowedHyperlink"/>
+    <w:basedOn w:val="Fuentedeprrafopredeter"/>
+    <w:uiPriority w:val="99"/>
+    <w:semiHidden/>
+    <w:unhideWhenUsed/>
+    <w:rsid w:val="00331319"/>
+    <w:rPr>
+      <w:color w:val="954F72" w:themeColor="followedHyperlink"/>
+      <w:u w:val="single"/>
+    </w:rPr>
   </w:style>
 </w:styles>
 </file>

</xml_diff>